<commit_message>
1-4. feladat teljes refaktor
</commit_message>
<xml_diff>
--- a/specifikacio/zarodolgozat_tervezes_megvalositas_felhasznalo_kozpontu_modszerrel.docx
+++ b/specifikacio/zarodolgozat_tervezes_megvalositas_felhasznalo_kozpontu_modszerrel.docx
@@ -766,8 +766,6 @@
               <w:ind w:firstLine="0"/>
               <w:jc w:val="center"/>
             </w:pPr>
-            <w:bookmarkStart w:id="0" w:name="_GoBack"/>
-            <w:bookmarkEnd w:id="0"/>
             <w:r>
               <w:t>menedzser</w:t>
             </w:r>
@@ -788,7 +786,13 @@
               <w:t>adatokat értékel</w:t>
             </w:r>
             <w:r>
-              <w:t xml:space="preserve"> és döntést</w:t>
+              <w:t xml:space="preserve"> és</w:t>
+            </w:r>
+            <w:r>
+              <w:t xml:space="preserve"> d</w:t>
+            </w:r>
+            <w:r>
+              <w:t>öntést</w:t>
             </w:r>
             <w:r>
               <w:t xml:space="preserve"> hoz</w:t>
@@ -806,7 +810,7 @@
                 <w:ilvl w:val="0"/>
                 <w:numId w:val="4"/>
               </w:numPr>
-              <w:jc w:val="left"/>
+              <w:jc w:val="center"/>
               <w:cnfStyle w:val="000000000000" w:firstRow="0" w:lastRow="0" w:firstColumn="0" w:lastColumn="0" w:oddVBand="0" w:evenVBand="0" w:oddHBand="0" w:evenHBand="0" w:firstRowFirstColumn="0" w:firstRowLastColumn="0" w:lastRowFirstColumn="0" w:lastRowLastColumn="0"/>
             </w:pPr>
             <w:r>
@@ -820,7 +824,7 @@
                 <w:ilvl w:val="0"/>
                 <w:numId w:val="4"/>
               </w:numPr>
-              <w:jc w:val="left"/>
+              <w:jc w:val="center"/>
               <w:cnfStyle w:val="000000000000" w:firstRow="0" w:lastRow="0" w:firstColumn="0" w:lastColumn="0" w:oddVBand="0" w:evenVBand="0" w:oddHBand="0" w:evenHBand="0" w:firstRowFirstColumn="0" w:firstRowLastColumn="0" w:lastRowFirstColumn="0" w:lastRowLastColumn="0"/>
             </w:pPr>
             <w:r>
@@ -837,7 +841,7 @@
                 <w:ilvl w:val="0"/>
                 <w:numId w:val="4"/>
               </w:numPr>
-              <w:jc w:val="left"/>
+              <w:jc w:val="center"/>
               <w:cnfStyle w:val="000000000000" w:firstRow="0" w:lastRow="0" w:firstColumn="0" w:lastColumn="0" w:oddVBand="0" w:evenVBand="0" w:oddHBand="0" w:evenHBand="0" w:firstRowFirstColumn="0" w:firstRowLastColumn="0" w:lastRowFirstColumn="0" w:lastRowLastColumn="0"/>
             </w:pPr>
             <w:r>
@@ -857,7 +861,7 @@
                 <w:ilvl w:val="0"/>
                 <w:numId w:val="4"/>
               </w:numPr>
-              <w:jc w:val="left"/>
+              <w:jc w:val="center"/>
               <w:cnfStyle w:val="000000000000" w:firstRow="0" w:lastRow="0" w:firstColumn="0" w:lastColumn="0" w:oddVBand="0" w:evenVBand="0" w:oddHBand="0" w:evenHBand="0" w:firstRowFirstColumn="0" w:firstRowLastColumn="0" w:lastRowFirstColumn="0" w:lastRowLastColumn="0"/>
             </w:pPr>
             <w:r>
@@ -910,7 +914,7 @@
                 <w:ilvl w:val="0"/>
                 <w:numId w:val="5"/>
               </w:numPr>
-              <w:jc w:val="left"/>
+              <w:jc w:val="center"/>
               <w:cnfStyle w:val="000000000000" w:firstRow="0" w:lastRow="0" w:firstColumn="0" w:lastColumn="0" w:oddVBand="0" w:evenVBand="0" w:oddHBand="0" w:evenHBand="0" w:firstRowFirstColumn="0" w:firstRowLastColumn="0" w:lastRowFirstColumn="0" w:lastRowLastColumn="0"/>
             </w:pPr>
             <w:r>
@@ -924,7 +928,7 @@
                 <w:ilvl w:val="0"/>
                 <w:numId w:val="5"/>
               </w:numPr>
-              <w:jc w:val="left"/>
+              <w:jc w:val="center"/>
               <w:cnfStyle w:val="000000000000" w:firstRow="0" w:lastRow="0" w:firstColumn="0" w:lastColumn="0" w:oddVBand="0" w:evenVBand="0" w:oddHBand="0" w:evenHBand="0" w:firstRowFirstColumn="0" w:firstRowLastColumn="0" w:lastRowFirstColumn="0" w:lastRowLastColumn="0"/>
             </w:pPr>
             <w:r>
@@ -938,7 +942,7 @@
                 <w:ilvl w:val="0"/>
                 <w:numId w:val="5"/>
               </w:numPr>
-              <w:jc w:val="left"/>
+              <w:jc w:val="center"/>
               <w:cnfStyle w:val="000000000000" w:firstRow="0" w:lastRow="0" w:firstColumn="0" w:lastColumn="0" w:oddVBand="0" w:evenVBand="0" w:oddHBand="0" w:evenHBand="0" w:firstRowFirstColumn="0" w:firstRowLastColumn="0" w:lastRowFirstColumn="0" w:lastRowLastColumn="0"/>
             </w:pPr>
             <w:r>
@@ -964,7 +968,7 @@
                 <w:ilvl w:val="0"/>
                 <w:numId w:val="5"/>
               </w:numPr>
-              <w:jc w:val="left"/>
+              <w:jc w:val="center"/>
               <w:cnfStyle w:val="000000000000" w:firstRow="0" w:lastRow="0" w:firstColumn="0" w:lastColumn="0" w:oddVBand="0" w:evenVBand="0" w:oddHBand="0" w:evenHBand="0" w:firstRowFirstColumn="0" w:firstRowLastColumn="0" w:lastRowFirstColumn="0" w:lastRowLastColumn="0"/>
             </w:pPr>
             <w:r>
@@ -1084,6 +1088,7 @@
             <w:pPr>
               <w:pStyle w:val="Alaprtelmezett"/>
               <w:ind w:firstLine="0"/>
+              <w:jc w:val="center"/>
             </w:pPr>
             <w:r>
               <w:t>1. Rendelkezik-e Ön elég tudással egy ilyen rendszer megtervezéséhez?</w:t>
@@ -1099,6 +1104,7 @@
             <w:pPr>
               <w:pStyle w:val="Alaprtelmezett"/>
               <w:ind w:firstLine="0"/>
+              <w:jc w:val="center"/>
             </w:pPr>
             <w:r>
               <w:t>2. Rendelkezik-e elég ismerettel a vendéglátóiparban vagy adminisztrációban, hogy megfelelő rendszer tervezzen igényeinket kielégítve?</w:t>
@@ -1114,6 +1120,7 @@
             <w:pPr>
               <w:pStyle w:val="Alaprtelmezett"/>
               <w:ind w:firstLine="0"/>
+              <w:jc w:val="center"/>
             </w:pPr>
             <w:r>
               <w:t>3. Kényelmetlen egyszerre többféle szoftverrel dolgozni, amelyben nem mindig pontosak az adatok; papíron számolva bizonyos adatok elkeveredhetnek emberi hibából. Erre milyen megoldást kínálna a rendszer?</w:t>
@@ -1129,6 +1136,7 @@
             <w:pPr>
               <w:pStyle w:val="Alaprtelmezett"/>
               <w:ind w:firstLine="0"/>
+              <w:jc w:val="center"/>
             </w:pPr>
             <w:r>
               <w:t xml:space="preserve">4. Kell-e szervert, vagy bármilyen más </w:t>
@@ -1152,6 +1160,7 @@
             <w:pPr>
               <w:pStyle w:val="Alaprtelmezett"/>
               <w:ind w:firstLine="0"/>
+              <w:jc w:val="center"/>
             </w:pPr>
             <w:r>
               <w:t xml:space="preserve">5. Ehhez kapcsolódóan az érzékeny és céges adataim nem elérhetőek-e vagy lophatók-e el más szálláshelyek által, amelyek szintén haszonélvezői a </w:t>
@@ -1183,6 +1192,7 @@
             <w:pPr>
               <w:pStyle w:val="Alaprtelmezett"/>
               <w:ind w:firstLine="0"/>
+              <w:jc w:val="center"/>
             </w:pPr>
             <w:r>
               <w:t>6. A szoftver használathoz mennyire „szuper-számítógépet” kell használjak?</w:t>
@@ -1198,6 +1208,7 @@
             <w:pPr>
               <w:pStyle w:val="Alaprtelmezett"/>
               <w:ind w:firstLine="0"/>
+              <w:jc w:val="center"/>
             </w:pPr>
             <w:r>
               <w:t>7. Mennyire költséges a szoftver megvásárlása?</w:t>
@@ -1266,6 +1277,7 @@
             <w:pPr>
               <w:pStyle w:val="Alaprtelmezett"/>
               <w:ind w:firstLine="0"/>
+              <w:jc w:val="center"/>
               <w:cnfStyle w:val="000000000000" w:firstRow="0" w:lastRow="0" w:firstColumn="0" w:lastColumn="0" w:oddVBand="0" w:evenVBand="0" w:oddHBand="0" w:evenHBand="0" w:firstRowFirstColumn="0" w:firstRowLastColumn="0" w:lastRowFirstColumn="0" w:lastRowLastColumn="0"/>
             </w:pPr>
             <w:r>
@@ -1283,6 +1295,7 @@
             <w:pPr>
               <w:pStyle w:val="Alaprtelmezett"/>
               <w:ind w:firstLine="0"/>
+              <w:jc w:val="center"/>
               <w:cnfStyle w:val="000000000000" w:firstRow="0" w:lastRow="0" w:firstColumn="0" w:lastColumn="0" w:oddVBand="0" w:evenVBand="0" w:oddHBand="0" w:evenHBand="0" w:firstRowFirstColumn="0" w:firstRowLastColumn="0" w:lastRowFirstColumn="0" w:lastRowLastColumn="0"/>
             </w:pPr>
             <w:r>
@@ -1300,6 +1313,7 @@
             <w:pPr>
               <w:pStyle w:val="Alaprtelmezett"/>
               <w:ind w:firstLine="0"/>
+              <w:jc w:val="center"/>
               <w:cnfStyle w:val="000000000000" w:firstRow="0" w:lastRow="0" w:firstColumn="0" w:lastColumn="0" w:oddVBand="0" w:evenVBand="0" w:oddHBand="0" w:evenHBand="0" w:firstRowFirstColumn="0" w:firstRowLastColumn="0" w:lastRowFirstColumn="0" w:lastRowLastColumn="0"/>
             </w:pPr>
             <w:r>
@@ -1353,6 +1367,7 @@
             <w:pPr>
               <w:pStyle w:val="Alaprtelmezett"/>
               <w:ind w:firstLine="0"/>
+              <w:jc w:val="center"/>
               <w:cnfStyle w:val="000000000000" w:firstRow="0" w:lastRow="0" w:firstColumn="0" w:lastColumn="0" w:oddVBand="0" w:evenVBand="0" w:oddHBand="0" w:evenHBand="0" w:firstRowFirstColumn="0" w:firstRowLastColumn="0" w:lastRowFirstColumn="0" w:lastRowLastColumn="0"/>
             </w:pPr>
             <w:r>
@@ -1370,6 +1385,7 @@
             <w:pPr>
               <w:pStyle w:val="Alaprtelmezett"/>
               <w:ind w:firstLine="0"/>
+              <w:jc w:val="center"/>
               <w:cnfStyle w:val="000000000000" w:firstRow="0" w:lastRow="0" w:firstColumn="0" w:lastColumn="0" w:oddVBand="0" w:evenVBand="0" w:oddHBand="0" w:evenHBand="0" w:firstRowFirstColumn="0" w:firstRowLastColumn="0" w:lastRowFirstColumn="0" w:lastRowLastColumn="0"/>
             </w:pPr>
             <w:r>
@@ -1395,6 +1411,7 @@
             <w:pPr>
               <w:pStyle w:val="Alaprtelmezett"/>
               <w:ind w:firstLine="0"/>
+              <w:jc w:val="center"/>
               <w:cnfStyle w:val="000000000000" w:firstRow="0" w:lastRow="0" w:firstColumn="0" w:lastColumn="0" w:oddVBand="0" w:evenVBand="0" w:oddHBand="0" w:evenHBand="0" w:firstRowFirstColumn="0" w:firstRowLastColumn="0" w:lastRowFirstColumn="0" w:lastRowLastColumn="0"/>
             </w:pPr>
             <w:r>
@@ -1428,6 +1445,7 @@
             <w:pPr>
               <w:pStyle w:val="Alaprtelmezett"/>
               <w:ind w:firstLine="0"/>
+              <w:jc w:val="center"/>
               <w:cnfStyle w:val="000000000000" w:firstRow="0" w:lastRow="0" w:firstColumn="0" w:lastColumn="0" w:oddVBand="0" w:evenVBand="0" w:oddHBand="0" w:evenHBand="0" w:firstRowFirstColumn="0" w:firstRowLastColumn="0" w:lastRowFirstColumn="0" w:lastRowLastColumn="0"/>
             </w:pPr>
             <w:r>
@@ -1445,9 +1463,6 @@
         </w:tc>
       </w:tr>
     </w:tbl>
-    <w:p/>
-    <w:p/>
-    <w:p/>
     <w:p/>
     <w:p>
       <w:pPr>
@@ -1517,27 +1532,26 @@
             <w:pPr>
               <w:pStyle w:val="Alaprtelmezett"/>
               <w:ind w:firstLine="0"/>
-            </w:pPr>
-            <w:r>
-              <w:t xml:space="preserve">1. Nem rendelkezem elég informatikai tudással, csak alapvetően az irodai szoftvercsomagok alkalmazásaihoz </w:t>
-            </w:r>
+              <w:jc w:val="center"/>
+            </w:pPr>
+            <w:r>
+              <w:t>1. Nem rendelkezem elég informatikai tudással, csak alapvetően az irodai szoftvercsomagok alkalmazásaihoz (ECDL-szinten). Fogom-e tudni megfelelően kezelni a programot?</w:t>
+            </w:r>
+          </w:p>
+          <w:p>
+            <w:pPr>
+              <w:pStyle w:val="Alaprtelmezett"/>
+              <w:ind w:firstLine="0"/>
+            </w:pPr>
+          </w:p>
+          <w:p>
+            <w:pPr>
+              <w:pStyle w:val="Alaprtelmezett"/>
+              <w:ind w:firstLine="0"/>
+              <w:jc w:val="center"/>
+            </w:pPr>
             <w:r>
               <w:lastRenderedPageBreak/>
-              <w:t>(ECDL-szinten). Fogom-e tudni megfelelően kezelni a programot?</w:t>
-            </w:r>
-          </w:p>
-          <w:p>
-            <w:pPr>
-              <w:pStyle w:val="Alaprtelmezett"/>
-              <w:ind w:firstLine="0"/>
-            </w:pPr>
-          </w:p>
-          <w:p>
-            <w:pPr>
-              <w:pStyle w:val="Alaprtelmezett"/>
-              <w:ind w:firstLine="0"/>
-            </w:pPr>
-            <w:r>
               <w:t>2. Kapok-e segítséget valahonnan, ha egy funkció használata nem lenne teljesen értelmezhető vagy használható?</w:t>
             </w:r>
           </w:p>
@@ -1545,12 +1559,14 @@
             <w:pPr>
               <w:pStyle w:val="Alaprtelmezett"/>
               <w:ind w:firstLine="0"/>
-            </w:pPr>
-          </w:p>
-          <w:p>
-            <w:pPr>
-              <w:pStyle w:val="Alaprtelmezett"/>
-              <w:ind w:firstLine="0"/>
+              <w:jc w:val="center"/>
+            </w:pPr>
+          </w:p>
+          <w:p>
+            <w:pPr>
+              <w:pStyle w:val="Alaprtelmezett"/>
+              <w:ind w:firstLine="0"/>
+              <w:jc w:val="center"/>
             </w:pPr>
             <w:r>
               <w:t>3. Kényelmetlen egyszerre többféle szoftverrel dolgozni, nincs meg az ergonómia, az automatizálás lehetősége sem (nem kommunikál egymással 2-3 különféle szoftver)!</w:t>
@@ -1560,52 +1576,40 @@
             <w:pPr>
               <w:pStyle w:val="Alaprtelmezett"/>
               <w:ind w:firstLine="0"/>
-            </w:pPr>
-          </w:p>
-          <w:p>
-            <w:pPr>
-              <w:pStyle w:val="Alaprtelmezett"/>
-              <w:ind w:firstLine="0"/>
-            </w:pPr>
-          </w:p>
-          <w:p>
-            <w:pPr>
-              <w:pStyle w:val="Alaprtelmezett"/>
-              <w:ind w:firstLine="0"/>
-            </w:pPr>
-            <w:r>
-              <w:t xml:space="preserve">4. Nem fogja-e megnehezíteni az új rendszer bevezetése az eddigi adminisztráció szerint ütemezett </w:t>
-            </w:r>
-            <w:proofErr w:type="spellStart"/>
-            <w:r>
-              <w:t>munakmenetet</w:t>
-            </w:r>
-            <w:proofErr w:type="spellEnd"/>
-            <w:r>
-              <w:t>?</w:t>
-            </w:r>
-          </w:p>
-          <w:p>
-            <w:pPr>
-              <w:pStyle w:val="Alaprtelmezett"/>
-              <w:ind w:firstLine="0"/>
-            </w:pPr>
-          </w:p>
-          <w:p>
-            <w:pPr>
-              <w:pStyle w:val="Alaprtelmezett"/>
-              <w:ind w:firstLine="0"/>
-            </w:pPr>
-            <w:r>
-              <w:t xml:space="preserve">5. Tehát akkor teljesen </w:t>
-            </w:r>
-            <w:proofErr w:type="spellStart"/>
-            <w:r>
-              <w:t>elfelejthetetem</w:t>
-            </w:r>
-            <w:proofErr w:type="spellEnd"/>
-            <w:r>
-              <w:t xml:space="preserve"> a papír alapú adminisztrációt? :)</w:t>
+              <w:jc w:val="center"/>
+            </w:pPr>
+          </w:p>
+          <w:p>
+            <w:pPr>
+              <w:pStyle w:val="Alaprtelmezett"/>
+              <w:ind w:firstLine="0"/>
+              <w:jc w:val="center"/>
+            </w:pPr>
+            <w:r>
+              <w:t>4. Nem fogja-e megnehezíteni az új rendszer bevezetése az eddigi adminisztráció szerint ütemezett mun</w:t>
+            </w:r>
+            <w:r>
+              <w:t>ka</w:t>
+            </w:r>
+            <w:r>
+              <w:t>menetet?</w:t>
+            </w:r>
+          </w:p>
+          <w:p>
+            <w:pPr>
+              <w:pStyle w:val="Alaprtelmezett"/>
+              <w:ind w:firstLine="0"/>
+              <w:jc w:val="center"/>
+            </w:pPr>
+          </w:p>
+          <w:p>
+            <w:pPr>
+              <w:pStyle w:val="Alaprtelmezett"/>
+              <w:ind w:firstLine="0"/>
+              <w:jc w:val="center"/>
+            </w:pPr>
+            <w:r>
+              <w:t>5. Tehát akkor teljesen elfelejthetem a papír alapú adminisztrációt? :)</w:t>
             </w:r>
           </w:p>
         </w:tc>
@@ -1617,6 +1621,7 @@
             <w:pPr>
               <w:pStyle w:val="Alaprtelmezett"/>
               <w:ind w:firstLine="0"/>
+              <w:jc w:val="center"/>
               <w:cnfStyle w:val="000000000000" w:firstRow="0" w:lastRow="0" w:firstColumn="0" w:lastColumn="0" w:oddVBand="0" w:evenVBand="0" w:oddHBand="0" w:evenHBand="0" w:firstRowFirstColumn="0" w:firstRowLastColumn="0" w:lastRowFirstColumn="0" w:lastRowLastColumn="0"/>
             </w:pPr>
             <w:r>
@@ -1635,23 +1640,33 @@
             <w:pPr>
               <w:pStyle w:val="Alaprtelmezett"/>
               <w:ind w:firstLine="0"/>
-              <w:cnfStyle w:val="000000000000" w:firstRow="0" w:lastRow="0" w:firstColumn="0" w:lastColumn="0" w:oddVBand="0" w:evenVBand="0" w:oddHBand="0" w:evenHBand="0" w:firstRowFirstColumn="0" w:firstRowLastColumn="0" w:lastRowFirstColumn="0" w:lastRowLastColumn="0"/>
-            </w:pPr>
-            <w:r>
-              <w:t>2. Természetes, mint minden alkalmazás, jelen alkalmazás is tartalmazni fog egy súgót a programon belül, valamint egy nyomtatott, géppel írt felhasználói dokumentációt a szoftverhez.</w:t>
-            </w:r>
-          </w:p>
-          <w:p>
-            <w:pPr>
-              <w:pStyle w:val="Alaprtelmezett"/>
-              <w:ind w:firstLine="0"/>
-              <w:cnfStyle w:val="000000000000" w:firstRow="0" w:lastRow="0" w:firstColumn="0" w:lastColumn="0" w:oddVBand="0" w:evenVBand="0" w:oddHBand="0" w:evenHBand="0" w:firstRowFirstColumn="0" w:firstRowLastColumn="0" w:lastRowFirstColumn="0" w:lastRowLastColumn="0"/>
-            </w:pPr>
-          </w:p>
-          <w:p>
-            <w:pPr>
-              <w:pStyle w:val="Alaprtelmezett"/>
-              <w:ind w:firstLine="0"/>
+              <w:jc w:val="center"/>
+              <w:cnfStyle w:val="000000000000" w:firstRow="0" w:lastRow="0" w:firstColumn="0" w:lastColumn="0" w:oddVBand="0" w:evenVBand="0" w:oddHBand="0" w:evenHBand="0" w:firstRowFirstColumn="0" w:firstRowLastColumn="0" w:lastRowFirstColumn="0" w:lastRowLastColumn="0"/>
+            </w:pPr>
+            <w:r>
+              <w:lastRenderedPageBreak/>
+              <w:t>2. Természetes</w:t>
+            </w:r>
+            <w:r>
+              <w:t>en</w:t>
+            </w:r>
+            <w:r>
+              <w:t>, mint minden alkalmazás, jelen alkalmazás is tartalmazni fog egy súgót a programon belül, valamint egy nyomtatott, géppel írt felhasználói dokumentációt a szoftverhez.</w:t>
+            </w:r>
+          </w:p>
+          <w:p>
+            <w:pPr>
+              <w:pStyle w:val="Alaprtelmezett"/>
+              <w:ind w:firstLine="0"/>
+              <w:jc w:val="center"/>
+              <w:cnfStyle w:val="000000000000" w:firstRow="0" w:lastRow="0" w:firstColumn="0" w:lastColumn="0" w:oddVBand="0" w:evenVBand="0" w:oddHBand="0" w:evenHBand="0" w:firstRowFirstColumn="0" w:firstRowLastColumn="0" w:lastRowFirstColumn="0" w:lastRowLastColumn="0"/>
+            </w:pPr>
+          </w:p>
+          <w:p>
+            <w:pPr>
+              <w:pStyle w:val="Alaprtelmezett"/>
+              <w:ind w:firstLine="0"/>
+              <w:jc w:val="center"/>
               <w:cnfStyle w:val="000000000000" w:firstRow="0" w:lastRow="0" w:firstColumn="0" w:lastColumn="0" w:oddVBand="0" w:evenVBand="0" w:oddHBand="0" w:evenHBand="0" w:firstRowFirstColumn="0" w:firstRowLastColumn="0" w:lastRowFirstColumn="0" w:lastRowLastColumn="0"/>
             </w:pPr>
             <w:r>
@@ -1662,6 +1677,7 @@
             <w:pPr>
               <w:pStyle w:val="Alaprtelmezett"/>
               <w:ind w:firstLine="0"/>
+              <w:jc w:val="center"/>
               <w:cnfStyle w:val="000000000000" w:firstRow="0" w:lastRow="0" w:firstColumn="0" w:lastColumn="0" w:oddVBand="0" w:evenVBand="0" w:oddHBand="0" w:evenHBand="0" w:firstRowFirstColumn="0" w:firstRowLastColumn="0" w:lastRowFirstColumn="0" w:lastRowLastColumn="0"/>
             </w:pPr>
             <w:r>
@@ -1690,7 +1706,10 @@
             </w:r>
             <w:proofErr w:type="spellEnd"/>
             <w:r>
-              <w:t xml:space="preserve"> szoftverrendszerben a programrészen belül él minden statisztikai adat (adatbázisból!) egy központi adattárban adatbázisból, amelyet a szoftver moduljai (számlázó, szobakezelő napló, vendégadatbázis-</w:t>
+              <w:t xml:space="preserve"> szoftverrendszerben a programrészen belül él minden statisztikai adat (adatbázisból!) egy központi adattárban adatbázisból, amelyet a szoftver moduljai (számlázó, szobakezelő napló, vendégadatbázis</w:t>
+            </w:r>
+            <w:r>
+              <w:t>-</w:t>
             </w:r>
             <w:proofErr w:type="gramStart"/>
             <w:r>
@@ -1698,44 +1717,28 @@
             </w:r>
             <w:proofErr w:type="gramEnd"/>
             <w:r>
-              <w:t xml:space="preserve"> stb.) elérhet és feldolgozhat, pl.: az elektronikusan </w:t>
-            </w:r>
-            <w:proofErr w:type="spellStart"/>
-            <w:r>
-              <w:t>kitölhető</w:t>
-            </w:r>
-            <w:proofErr w:type="spellEnd"/>
-            <w:r>
-              <w:t xml:space="preserve"> vendég bejelentkező ív adatai rögtön </w:t>
-            </w:r>
-            <w:proofErr w:type="spellStart"/>
-            <w:r>
-              <w:t>menthetőek</w:t>
-            </w:r>
-            <w:proofErr w:type="spellEnd"/>
-            <w:r>
-              <w:t xml:space="preserve"> vendégadatbázisba, amely később pár kattintással szerkeszthető és </w:t>
-            </w:r>
-            <w:proofErr w:type="spellStart"/>
-            <w:r>
-              <w:t>menthetőek</w:t>
-            </w:r>
-            <w:proofErr w:type="spellEnd"/>
-            <w:r>
-              <w:t xml:space="preserve"> az adatok tartós használatra.</w:t>
-            </w:r>
-          </w:p>
-          <w:p>
-            <w:pPr>
-              <w:pStyle w:val="Alaprtelmezett"/>
-              <w:ind w:firstLine="0"/>
-              <w:cnfStyle w:val="000000000000" w:firstRow="0" w:lastRow="0" w:firstColumn="0" w:lastColumn="0" w:oddVBand="0" w:evenVBand="0" w:oddHBand="0" w:evenHBand="0" w:firstRowFirstColumn="0" w:firstRowLastColumn="0" w:lastRowFirstColumn="0" w:lastRowLastColumn="0"/>
-            </w:pPr>
-          </w:p>
-          <w:p>
-            <w:pPr>
-              <w:pStyle w:val="Alaprtelmezett"/>
-              <w:ind w:firstLine="0"/>
+              <w:t xml:space="preserve"> stb.) elérhet és feldolgozhat, pl.: az elektronikusan kitöl</w:t>
+            </w:r>
+            <w:r>
+              <w:t>t</w:t>
+            </w:r>
+            <w:r>
+              <w:t>hető vendég bejelentkező ív adatai rögtön menthetők vendégadatbázisba, amely később pár kattintással szerkeszthető és menthetők az adatok tartós használatra.</w:t>
+            </w:r>
+          </w:p>
+          <w:p>
+            <w:pPr>
+              <w:pStyle w:val="Alaprtelmezett"/>
+              <w:ind w:firstLine="0"/>
+              <w:jc w:val="center"/>
+              <w:cnfStyle w:val="000000000000" w:firstRow="0" w:lastRow="0" w:firstColumn="0" w:lastColumn="0" w:oddVBand="0" w:evenVBand="0" w:oddHBand="0" w:evenHBand="0" w:firstRowFirstColumn="0" w:firstRowLastColumn="0" w:lastRowFirstColumn="0" w:lastRowLastColumn="0"/>
+            </w:pPr>
+          </w:p>
+          <w:p>
+            <w:pPr>
+              <w:pStyle w:val="Alaprtelmezett"/>
+              <w:ind w:firstLine="0"/>
+              <w:jc w:val="center"/>
               <w:cnfStyle w:val="000000000000" w:firstRow="0" w:lastRow="0" w:firstColumn="0" w:lastColumn="0" w:oddVBand="0" w:evenVBand="0" w:oddHBand="0" w:evenHBand="0" w:firstRowFirstColumn="0" w:firstRowLastColumn="0" w:lastRowFirstColumn="0" w:lastRowLastColumn="0"/>
             </w:pPr>
             <w:r>
@@ -1746,33 +1749,31 @@
             <w:pPr>
               <w:pStyle w:val="Alaprtelmezett"/>
               <w:ind w:firstLine="0"/>
-              <w:cnfStyle w:val="000000000000" w:firstRow="0" w:lastRow="0" w:firstColumn="0" w:lastColumn="0" w:oddVBand="0" w:evenVBand="0" w:oddHBand="0" w:evenHBand="0" w:firstRowFirstColumn="0" w:firstRowLastColumn="0" w:lastRowFirstColumn="0" w:lastRowLastColumn="0"/>
-            </w:pPr>
-          </w:p>
-          <w:p>
-            <w:pPr>
-              <w:pStyle w:val="Alaprtelmezett"/>
-              <w:ind w:firstLine="0"/>
-              <w:cnfStyle w:val="000000000000" w:firstRow="0" w:lastRow="0" w:firstColumn="0" w:lastColumn="0" w:oddVBand="0" w:evenVBand="0" w:oddHBand="0" w:evenHBand="0" w:firstRowFirstColumn="0" w:firstRowLastColumn="0" w:lastRowFirstColumn="0" w:lastRowLastColumn="0"/>
-            </w:pPr>
-            <w:r>
-              <w:t xml:space="preserve">5. Lényegében igen, </w:t>
-            </w:r>
-            <w:proofErr w:type="gramStart"/>
-            <w:r>
-              <w:t>kivéve</w:t>
-            </w:r>
-            <w:proofErr w:type="gramEnd"/>
-            <w:r>
-              <w:t xml:space="preserve"> ha a számlákat (egyenlőre nyomtatott formában papírra) szeretné is odaadni </w:t>
-            </w:r>
-            <w:proofErr w:type="spellStart"/>
-            <w:r>
-              <w:t>vendégeikek</w:t>
-            </w:r>
-            <w:proofErr w:type="spellEnd"/>
-            <w:r>
-              <w:t>! :)</w:t>
+              <w:jc w:val="center"/>
+              <w:cnfStyle w:val="000000000000" w:firstRow="0" w:lastRow="0" w:firstColumn="0" w:lastColumn="0" w:oddVBand="0" w:evenVBand="0" w:oddHBand="0" w:evenHBand="0" w:firstRowFirstColumn="0" w:firstRowLastColumn="0" w:lastRowFirstColumn="0" w:lastRowLastColumn="0"/>
+            </w:pPr>
+          </w:p>
+          <w:p>
+            <w:pPr>
+              <w:pStyle w:val="Alaprtelmezett"/>
+              <w:ind w:firstLine="0"/>
+              <w:jc w:val="center"/>
+              <w:cnfStyle w:val="000000000000" w:firstRow="0" w:lastRow="0" w:firstColumn="0" w:lastColumn="0" w:oddVBand="0" w:evenVBand="0" w:oddHBand="0" w:evenHBand="0" w:firstRowFirstColumn="0" w:firstRowLastColumn="0" w:lastRowFirstColumn="0" w:lastRowLastColumn="0"/>
+            </w:pPr>
+            <w:r>
+              <w:t>5. Lényegében igen, kivéve</w:t>
+            </w:r>
+            <w:r>
+              <w:t xml:space="preserve">, </w:t>
+            </w:r>
+            <w:r>
+              <w:t>ha a számlákat (egyelőre nyomtatott formában papírra) szeretné is odaadni vendégeik</w:t>
+            </w:r>
+            <w:r>
+              <w:t>n</w:t>
+            </w:r>
+            <w:r>
+              <w:t>ek! :)</w:t>
             </w:r>
           </w:p>
         </w:tc>
@@ -1874,6 +1875,9 @@
         </w:tc>
       </w:tr>
       <w:tr>
+        <w:trPr>
+          <w:trHeight w:val="2609"/>
+        </w:trPr>
         <w:tc>
           <w:tcPr>
             <w:cnfStyle w:val="001000000000" w:firstRow="0" w:lastRow="0" w:firstColumn="1" w:lastColumn="0" w:oddVBand="0" w:evenVBand="0" w:oddHBand="0" w:evenHBand="0" w:firstRowFirstColumn="0" w:firstRowLastColumn="0" w:lastRowFirstColumn="0" w:lastRowLastColumn="0"/>
@@ -1883,9 +1887,10 @@
             <w:pPr>
               <w:pStyle w:val="Alaprtelmezett"/>
               <w:ind w:firstLine="0"/>
-            </w:pPr>
-            <w:r>
-              <w:t>TULAJDONOS / ÜGYVEZETŐ</w:t>
+              <w:jc w:val="center"/>
+            </w:pPr>
+            <w:r>
+              <w:t>MENEDZSER</w:t>
             </w:r>
           </w:p>
         </w:tc>
@@ -1897,18 +1902,11 @@
             <w:pPr>
               <w:pStyle w:val="Alaprtelmezett"/>
               <w:ind w:firstLine="0"/>
-              <w:cnfStyle w:val="000000000000" w:firstRow="0" w:lastRow="0" w:firstColumn="0" w:lastColumn="0" w:oddVBand="0" w:evenVBand="0" w:oddHBand="0" w:evenHBand="0" w:firstRowFirstColumn="0" w:firstRowLastColumn="0" w:lastRowFirstColumn="0" w:lastRowLastColumn="0"/>
-            </w:pPr>
-            <w:r>
-              <w:t xml:space="preserve">Rálátása van a szálláshely teljes működésére (pénzügyi, </w:t>
-            </w:r>
-            <w:proofErr w:type="gramStart"/>
-            <w:r>
-              <w:t>statisztikai,</w:t>
-            </w:r>
-            <w:proofErr w:type="gramEnd"/>
-            <w:r>
-              <w:t xml:space="preserve"> stb.)</w:t>
+              <w:jc w:val="center"/>
+              <w:cnfStyle w:val="000000000000" w:firstRow="0" w:lastRow="0" w:firstColumn="0" w:lastColumn="0" w:oddVBand="0" w:evenVBand="0" w:oddHBand="0" w:evenHBand="0" w:firstRowFirstColumn="0" w:firstRowLastColumn="0" w:lastRowFirstColumn="0" w:lastRowLastColumn="0"/>
+            </w:pPr>
+            <w:r>
+              <w:t>Rálátása van a szálláshely teljes működésére</w:t>
             </w:r>
           </w:p>
         </w:tc>
@@ -1920,10 +1918,17 @@
             <w:pPr>
               <w:pStyle w:val="Alaprtelmezett"/>
               <w:ind w:firstLine="0"/>
-              <w:cnfStyle w:val="000000000000" w:firstRow="0" w:lastRow="0" w:firstColumn="0" w:lastColumn="0" w:oddVBand="0" w:evenVBand="0" w:oddHBand="0" w:evenHBand="0" w:firstRowFirstColumn="0" w:firstRowLastColumn="0" w:lastRowFirstColumn="0" w:lastRowLastColumn="0"/>
-            </w:pPr>
-            <w:r>
-              <w:t xml:space="preserve">Megfelelő vállalatirányítási (adminisztratív szempontból) környezet megteremtése saját és az alkalmazottak részére –&gt; modern, dinamikus és ergonomikus munkahely létrehozása </w:t>
+              <w:jc w:val="center"/>
+              <w:cnfStyle w:val="000000000000" w:firstRow="0" w:lastRow="0" w:firstColumn="0" w:lastColumn="0" w:oddVBand="0" w:evenVBand="0" w:oddHBand="0" w:evenHBand="0" w:firstRowFirstColumn="0" w:firstRowLastColumn="0" w:lastRowFirstColumn="0" w:lastRowLastColumn="0"/>
+            </w:pPr>
+            <w:r>
+              <w:t>Megfelelő vállalatirányítási környezet megteremtése saját és az alkalmazottak részére</w:t>
+            </w:r>
+            <w:r>
+              <w:t xml:space="preserve">: </w:t>
+            </w:r>
+            <w:r>
+              <w:t>modern, dinamikus és ergonomikus munkahely létrehozása</w:t>
             </w:r>
           </w:p>
         </w:tc>
@@ -1935,23 +1940,28 @@
             <w:pPr>
               <w:pStyle w:val="Alaprtelmezett"/>
               <w:ind w:firstLine="0"/>
-              <w:cnfStyle w:val="000000000000" w:firstRow="0" w:lastRow="0" w:firstColumn="0" w:lastColumn="0" w:oddVBand="0" w:evenVBand="0" w:oddHBand="0" w:evenHBand="0" w:firstRowFirstColumn="0" w:firstRowLastColumn="0" w:lastRowFirstColumn="0" w:lastRowLastColumn="0"/>
-            </w:pPr>
-            <w:r>
-              <w:t>Alkalmazottai nehezen alkalmazzák majd a komplex szoftvert (akik nem „informatikai zsenik”</w:t>
-            </w:r>
-          </w:p>
-          <w:p>
-            <w:pPr>
-              <w:pStyle w:val="Alaprtelmezett"/>
-              <w:ind w:firstLine="0"/>
-              <w:cnfStyle w:val="000000000000" w:firstRow="0" w:lastRow="0" w:firstColumn="0" w:lastColumn="0" w:oddVBand="0" w:evenVBand="0" w:oddHBand="0" w:evenHBand="0" w:firstRowFirstColumn="0" w:firstRowLastColumn="0" w:lastRowFirstColumn="0" w:lastRowLastColumn="0"/>
-            </w:pPr>
-          </w:p>
-          <w:p>
-            <w:pPr>
-              <w:pStyle w:val="Alaprtelmezett"/>
-              <w:ind w:firstLine="0"/>
+              <w:jc w:val="center"/>
+              <w:cnfStyle w:val="000000000000" w:firstRow="0" w:lastRow="0" w:firstColumn="0" w:lastColumn="0" w:oddVBand="0" w:evenVBand="0" w:oddHBand="0" w:evenHBand="0" w:firstRowFirstColumn="0" w:firstRowLastColumn="0" w:lastRowFirstColumn="0" w:lastRowLastColumn="0"/>
+            </w:pPr>
+            <w:r>
+              <w:t>Alkalmazottai nehezen alkalmazzák majd a komplex szoftvert (nem „informatikai zsenik”</w:t>
+            </w:r>
+            <w:r>
+              <w:t>)</w:t>
+            </w:r>
+          </w:p>
+          <w:p>
+            <w:pPr>
+              <w:pStyle w:val="Alaprtelmezett"/>
+              <w:ind w:firstLine="0"/>
+              <w:cnfStyle w:val="000000000000" w:firstRow="0" w:lastRow="0" w:firstColumn="0" w:lastColumn="0" w:oddVBand="0" w:evenVBand="0" w:oddHBand="0" w:evenHBand="0" w:firstRowFirstColumn="0" w:firstRowLastColumn="0" w:lastRowFirstColumn="0" w:lastRowLastColumn="0"/>
+            </w:pPr>
+          </w:p>
+          <w:p>
+            <w:pPr>
+              <w:pStyle w:val="Alaprtelmezett"/>
+              <w:ind w:firstLine="0"/>
+              <w:jc w:val="center"/>
               <w:cnfStyle w:val="000000000000" w:firstRow="0" w:lastRow="0" w:firstColumn="0" w:lastColumn="0" w:oddVBand="0" w:evenVBand="0" w:oddHBand="0" w:evenHBand="0" w:firstRowFirstColumn="0" w:firstRowLastColumn="0" w:lastRowFirstColumn="0" w:lastRowLastColumn="0"/>
             </w:pPr>
             <w:r>
@@ -1967,6 +1977,7 @@
             <w:pPr>
               <w:pStyle w:val="Alaprtelmezett"/>
               <w:ind w:firstLine="0"/>
+              <w:jc w:val="center"/>
               <w:cnfStyle w:val="000000000000" w:firstRow="0" w:lastRow="0" w:firstColumn="0" w:lastColumn="0" w:oddVBand="0" w:evenVBand="0" w:oddHBand="0" w:evenHBand="0" w:firstRowFirstColumn="0" w:firstRowLastColumn="0" w:lastRowFirstColumn="0" w:lastRowLastColumn="0"/>
             </w:pPr>
             <w:r>
@@ -1984,10 +1995,17 @@
             <w:pPr>
               <w:pStyle w:val="Alaprtelmezett"/>
               <w:ind w:firstLine="0"/>
-              <w:cnfStyle w:val="000000000000" w:firstRow="0" w:lastRow="0" w:firstColumn="0" w:lastColumn="0" w:oddVBand="0" w:evenVBand="0" w:oddHBand="0" w:evenHBand="0" w:firstRowFirstColumn="0" w:firstRowLastColumn="0" w:lastRowFirstColumn="0" w:lastRowLastColumn="0"/>
-            </w:pPr>
-            <w:r>
-              <w:t>„A szoftver legyen megfelelő korlátokkal felszerelve, ha egy nagyobb informatikai tudással rendelkező kolléga ne tudjon adatot másolni, lopni vagy manipulálni!”</w:t>
+              <w:jc w:val="center"/>
+              <w:cnfStyle w:val="000000000000" w:firstRow="0" w:lastRow="0" w:firstColumn="0" w:lastColumn="0" w:oddVBand="0" w:evenVBand="0" w:oddHBand="0" w:evenHBand="0" w:firstRowFirstColumn="0" w:firstRowLastColumn="0" w:lastRowFirstColumn="0" w:lastRowLastColumn="0"/>
+            </w:pPr>
+            <w:r>
+              <w:t xml:space="preserve">„A szoftver legyen megfelelő korlátokkal felszerelve, ha egy nagyobb informatikai tudással rendelkező kolléga ne tudjon adatot </w:t>
+            </w:r>
+            <w:r>
+              <w:t>l</w:t>
+            </w:r>
+            <w:r>
+              <w:t>opni vagy manipulálni!”</w:t>
             </w:r>
           </w:p>
         </w:tc>
@@ -2002,9 +2020,15 @@
             <w:pPr>
               <w:pStyle w:val="Alaprtelmezett"/>
               <w:ind w:firstLine="0"/>
-            </w:pPr>
-            <w:r>
-              <w:t>RECEPCIÓS</w:t>
+              <w:jc w:val="center"/>
+            </w:pPr>
+            <w:r>
+              <w:t>RECEP</w:t>
+            </w:r>
+            <w:bookmarkStart w:id="0" w:name="_GoBack"/>
+            <w:bookmarkEnd w:id="0"/>
+            <w:r>
+              <w:t>CIÓS</w:t>
             </w:r>
           </w:p>
         </w:tc>
@@ -2016,6 +2040,7 @@
             <w:pPr>
               <w:pStyle w:val="Alaprtelmezett"/>
               <w:ind w:firstLine="0"/>
+              <w:jc w:val="center"/>
               <w:cnfStyle w:val="000000000000" w:firstRow="0" w:lastRow="0" w:firstColumn="0" w:lastColumn="0" w:oddVBand="0" w:evenVBand="0" w:oddHBand="0" w:evenHBand="0" w:firstRowFirstColumn="0" w:firstRowLastColumn="0" w:lastRowFirstColumn="0" w:lastRowLastColumn="0"/>
             </w:pPr>
             <w:r>
@@ -2031,6 +2056,7 @@
             <w:pPr>
               <w:pStyle w:val="Alaprtelmezett"/>
               <w:ind w:firstLine="0"/>
+              <w:jc w:val="center"/>
               <w:cnfStyle w:val="000000000000" w:firstRow="0" w:lastRow="0" w:firstColumn="0" w:lastColumn="0" w:oddVBand="0" w:evenVBand="0" w:oddHBand="0" w:evenHBand="0" w:firstRowFirstColumn="0" w:firstRowLastColumn="0" w:lastRowFirstColumn="0" w:lastRowLastColumn="0"/>
             </w:pPr>
             <w:r>
@@ -2041,11 +2067,15 @@
             <w:pPr>
               <w:pStyle w:val="Alaprtelmezett"/>
               <w:ind w:firstLine="0"/>
-              <w:cnfStyle w:val="000000000000" w:firstRow="0" w:lastRow="0" w:firstColumn="0" w:lastColumn="0" w:oddVBand="0" w:evenVBand="0" w:oddHBand="0" w:evenHBand="0" w:firstRowFirstColumn="0" w:firstRowLastColumn="0" w:lastRowFirstColumn="0" w:lastRowLastColumn="0"/>
-            </w:pPr>
+              <w:jc w:val="center"/>
+              <w:cnfStyle w:val="000000000000" w:firstRow="0" w:lastRow="0" w:firstColumn="0" w:lastColumn="0" w:oddVBand="0" w:evenVBand="0" w:oddHBand="0" w:evenHBand="0" w:firstRowFirstColumn="0" w:firstRowLastColumn="0" w:lastRowFirstColumn="0" w:lastRowLastColumn="0"/>
+            </w:pPr>
+            <w:r>
+              <w:t xml:space="preserve">Könnyen és gyorsan alkalmazható, látható </w:t>
+            </w:r>
             <w:r>
               <w:lastRenderedPageBreak/>
-              <w:t>Könnyen és gyorsan alkalmazható, látható eredményeket kapjanak vissza az alkalmazástól</w:t>
+              <w:t>eredményeket kapjanak vissza az alkalmazástól</w:t>
             </w:r>
           </w:p>
         </w:tc>
@@ -2057,32 +2087,37 @@
             <w:pPr>
               <w:pStyle w:val="Alaprtelmezett"/>
               <w:ind w:firstLine="0"/>
+              <w:jc w:val="center"/>
               <w:cnfStyle w:val="000000000000" w:firstRow="0" w:lastRow="0" w:firstColumn="0" w:lastColumn="0" w:oddVBand="0" w:evenVBand="0" w:oddHBand="0" w:evenHBand="0" w:firstRowFirstColumn="0" w:firstRowLastColumn="0" w:lastRowFirstColumn="0" w:lastRowLastColumn="0"/>
             </w:pPr>
             <w:r>
               <w:lastRenderedPageBreak/>
-              <w:t>Bonyolult a szoftver kezelése</w:t>
-            </w:r>
-          </w:p>
-          <w:p>
-            <w:pPr>
-              <w:pStyle w:val="Alaprtelmezett"/>
-              <w:ind w:firstLine="0"/>
-              <w:cnfStyle w:val="000000000000" w:firstRow="0" w:lastRow="0" w:firstColumn="0" w:lastColumn="0" w:oddVBand="0" w:evenVBand="0" w:oddHBand="0" w:evenHBand="0" w:firstRowFirstColumn="0" w:firstRowLastColumn="0" w:lastRowFirstColumn="0" w:lastRowLastColumn="0"/>
-            </w:pPr>
-          </w:p>
-          <w:p>
-            <w:pPr>
-              <w:pStyle w:val="Alaprtelmezett"/>
-              <w:ind w:firstLine="0"/>
-              <w:cnfStyle w:val="000000000000" w:firstRow="0" w:lastRow="0" w:firstColumn="0" w:lastColumn="0" w:oddVBand="0" w:evenVBand="0" w:oddHBand="0" w:evenHBand="0" w:firstRowFirstColumn="0" w:firstRowLastColumn="0" w:lastRowFirstColumn="0" w:lastRowLastColumn="0"/>
-            </w:pPr>
-            <w:r>
-              <w:t xml:space="preserve">Nem lehet vele majd a szükséges dolgokat elvégezni, hogy kézzelfogható és </w:t>
+              <w:t xml:space="preserve">Bonyolult a szoftver </w:t>
+            </w:r>
+            <w:r>
+              <w:t>használata</w:t>
+            </w:r>
+          </w:p>
+          <w:p>
+            <w:pPr>
+              <w:pStyle w:val="Alaprtelmezett"/>
+              <w:ind w:firstLine="0"/>
+              <w:cnfStyle w:val="000000000000" w:firstRow="0" w:lastRow="0" w:firstColumn="0" w:lastColumn="0" w:oddVBand="0" w:evenVBand="0" w:oddHBand="0" w:evenHBand="0" w:firstRowFirstColumn="0" w:firstRowLastColumn="0" w:lastRowFirstColumn="0" w:lastRowLastColumn="0"/>
+            </w:pPr>
+          </w:p>
+          <w:p>
+            <w:pPr>
+              <w:pStyle w:val="Alaprtelmezett"/>
+              <w:ind w:firstLine="0"/>
+              <w:jc w:val="center"/>
+              <w:cnfStyle w:val="000000000000" w:firstRow="0" w:lastRow="0" w:firstColumn="0" w:lastColumn="0" w:oddVBand="0" w:evenVBand="0" w:oddHBand="0" w:evenHBand="0" w:firstRowFirstColumn="0" w:firstRowLastColumn="0" w:lastRowFirstColumn="0" w:lastRowLastColumn="0"/>
+            </w:pPr>
+            <w:r>
+              <w:t xml:space="preserve">Nem lehet vele majd a szükséges dolgokat elvégezni, hogy kézzelfogható és könnyen </w:t>
             </w:r>
             <w:r>
               <w:lastRenderedPageBreak/>
-              <w:t>könnyen értelmezhető statisztikákat, adatokat kapjunk munkánkhoz</w:t>
+              <w:t>értelmezhető statisztikákat, adatokat kapjunk munkánkhoz</w:t>
             </w:r>
           </w:p>
         </w:tc>
@@ -2094,6 +2129,7 @@
             <w:pPr>
               <w:pStyle w:val="Alaprtelmezett"/>
               <w:ind w:firstLine="0"/>
+              <w:jc w:val="center"/>
               <w:cnfStyle w:val="000000000000" w:firstRow="0" w:lastRow="0" w:firstColumn="0" w:lastColumn="0" w:oddVBand="0" w:evenVBand="0" w:oddHBand="0" w:evenHBand="0" w:firstRowFirstColumn="0" w:firstRowLastColumn="0" w:lastRowFirstColumn="0" w:lastRowLastColumn="0"/>
             </w:pPr>
             <w:r>
@@ -2112,6 +2148,7 @@
             <w:pPr>
               <w:pStyle w:val="Alaprtelmezett"/>
               <w:ind w:firstLine="0"/>
+              <w:jc w:val="center"/>
               <w:cnfStyle w:val="000000000000" w:firstRow="0" w:lastRow="0" w:firstColumn="0" w:lastColumn="0" w:oddVBand="0" w:evenVBand="0" w:oddHBand="0" w:evenHBand="0" w:firstRowFirstColumn="0" w:firstRowLastColumn="0" w:lastRowFirstColumn="0" w:lastRowLastColumn="0"/>
             </w:pPr>
             <w:r>

</xml_diff>

<commit_message>
3 a), b), c), 4) és 5) refaktor
</commit_message>
<xml_diff>
--- a/specifikacio/zarodolgozat_tervezes_megvalositas_felhasznalo_kozpontu_modszerrel.docx
+++ b/specifikacio/zarodolgozat_tervezes_megvalositas_felhasznalo_kozpontu_modszerrel.docx
@@ -161,37 +161,55 @@
         <w:t xml:space="preserve">. </w:t>
       </w:r>
       <w:r>
-        <w:t xml:space="preserve">Működési </w:t>
+        <w:t xml:space="preserve">Szálláshely alapvető tulajdonságainak </w:t>
+      </w:r>
+      <w:r>
+        <w:t>testre szabása</w:t>
+      </w:r>
+      <w:r>
+        <w:t xml:space="preserve"> </w:t>
+      </w:r>
+      <w:r>
+        <w:t xml:space="preserve">és </w:t>
+      </w:r>
+      <w:r>
+        <w:t xml:space="preserve">későbbi </w:t>
+      </w:r>
+      <w:r>
+        <w:t>konfigurá</w:t>
+      </w:r>
+      <w:r>
+        <w:t>lhatósága</w:t>
+      </w:r>
+      <w:r>
+        <w:t xml:space="preserve"> </w:t>
+      </w:r>
+      <w:r>
+        <w:t>felhasználó által</w:t>
+      </w:r>
+      <w:r>
+        <w:t>, amely alapján a</w:t>
+      </w:r>
+      <w:r>
+        <w:t xml:space="preserve"> szálláshely </w:t>
+      </w:r>
+      <w:r>
+        <w:t xml:space="preserve">működni képes </w:t>
+      </w:r>
+      <w:r>
+        <w:t>és</w:t>
+      </w:r>
+      <w:r>
+        <w:t xml:space="preserve"> ismeri </w:t>
+      </w:r>
+      <w:r>
+        <w:t xml:space="preserve">önmagát </w:t>
       </w:r>
       <w:r>
         <w:t>a</w:t>
       </w:r>
       <w:r>
-        <w:t>datok testre szabása</w:t>
-      </w:r>
-      <w:r>
-        <w:t xml:space="preserve"> </w:t>
-      </w:r>
-      <w:r>
-        <w:t xml:space="preserve">és konfigurációja </w:t>
-      </w:r>
-      <w:r>
-        <w:t>felhasználó által</w:t>
-      </w:r>
-      <w:r>
-        <w:t>, amely alapján a</w:t>
-      </w:r>
-      <w:r>
-        <w:t xml:space="preserve"> szálláshely </w:t>
-      </w:r>
-      <w:r>
-        <w:t xml:space="preserve">működni képes </w:t>
-      </w:r>
-      <w:r>
-        <w:t xml:space="preserve">és önmagát ismeri </w:t>
-      </w:r>
-      <w:r>
-        <w:t>a rendszerben.</w:t>
+        <w:t xml:space="preserve"> rendszerben.</w:t>
       </w:r>
     </w:p>
     <w:p>
@@ -798,6 +816,40 @@
               <w:t xml:space="preserve"> hoz</w:t>
             </w:r>
           </w:p>
+          <w:p>
+            <w:pPr>
+              <w:pStyle w:val="Alaprtelmezett"/>
+              <w:ind w:firstLine="0"/>
+              <w:jc w:val="center"/>
+              <w:cnfStyle w:val="000000000000" w:firstRow="0" w:lastRow="0" w:firstColumn="0" w:lastColumn="0" w:oddVBand="0" w:evenVBand="0" w:oddHBand="0" w:evenHBand="0" w:firstRowFirstColumn="0" w:firstRowLastColumn="0" w:lastRowFirstColumn="0" w:lastRowLastColumn="0"/>
+            </w:pPr>
+          </w:p>
+          <w:p>
+            <w:pPr>
+              <w:pStyle w:val="Alaprtelmezett"/>
+              <w:ind w:firstLine="0"/>
+              <w:jc w:val="center"/>
+              <w:cnfStyle w:val="000000000000" w:firstRow="0" w:lastRow="0" w:firstColumn="0" w:lastColumn="0" w:oddVBand="0" w:evenVBand="0" w:oddHBand="0" w:evenHBand="0" w:firstRowFirstColumn="0" w:firstRowLastColumn="0" w:lastRowFirstColumn="0" w:lastRowLastColumn="0"/>
+            </w:pPr>
+            <w:r>
+              <w:t xml:space="preserve">ezenkívül </w:t>
+            </w:r>
+            <w:r>
+              <w:t>ugyanazokat a feladatokat is elláth</w:t>
+            </w:r>
+            <w:r>
+              <w:t>atja</w:t>
+            </w:r>
+            <w:r>
+              <w:t xml:space="preserve">, mint </w:t>
+            </w:r>
+            <w:r>
+              <w:t>a recepciós</w:t>
+            </w:r>
+            <w:r>
+              <w:t xml:space="preserve"> (ugyanúgy)</w:t>
+            </w:r>
+          </w:p>
         </w:tc>
         <w:tc>
           <w:tcPr>
@@ -814,7 +866,13 @@
               <w:cnfStyle w:val="000000000000" w:firstRow="0" w:lastRow="0" w:firstColumn="0" w:lastColumn="0" w:oddVBand="0" w:evenVBand="0" w:oddHBand="0" w:evenHBand="0" w:firstRowFirstColumn="0" w:firstRowLastColumn="0" w:lastRowFirstColumn="0" w:lastRowLastColumn="0"/>
             </w:pPr>
             <w:r>
-              <w:t>Külön számlázóprogram által kiállított statisztikákat néz át (bevétel, vendégszámok, éjszakák)</w:t>
+              <w:t>Külön számlázóprogram által kiállított</w:t>
+            </w:r>
+            <w:r>
+              <w:t xml:space="preserve"> riportot, </w:t>
+            </w:r>
+            <w:r>
+              <w:t>statisztikát néz át (bevétel, vendégszámok, éjszakák)</w:t>
             </w:r>
           </w:p>
           <w:p>
@@ -828,10 +886,19 @@
               <w:cnfStyle w:val="000000000000" w:firstRow="0" w:lastRow="0" w:firstColumn="0" w:lastColumn="0" w:oddVBand="0" w:evenVBand="0" w:oddHBand="0" w:evenHBand="0" w:firstRowFirstColumn="0" w:firstRowLastColumn="0" w:lastRowFirstColumn="0" w:lastRowLastColumn="0"/>
             </w:pPr>
             <w:r>
-              <w:t>Á</w:t>
-            </w:r>
-            <w:r>
-              <w:t>tnézi az Excelben vezetett szobakiadásokat (szobaszámok)</w:t>
+              <w:t>T</w:t>
+            </w:r>
+            <w:r>
+              <w:t>áblázat</w:t>
+            </w:r>
+            <w:r>
+              <w:t>-</w:t>
+            </w:r>
+            <w:r>
+              <w:t xml:space="preserve">kezelő alkalmazásban </w:t>
+            </w:r>
+            <w:r>
+              <w:t>vezetett szobakiadás</w:t>
             </w:r>
           </w:p>
           <w:p>
@@ -853,19 +920,17 @@
             <w:r>
               <w:t>dőintervallumban</w:t>
             </w:r>
-          </w:p>
-          <w:p>
-            <w:pPr>
-              <w:pStyle w:val="Alaprtelmezett"/>
-              <w:numPr>
-                <w:ilvl w:val="0"/>
-                <w:numId w:val="4"/>
-              </w:numPr>
-              <w:jc w:val="center"/>
-              <w:cnfStyle w:val="000000000000" w:firstRow="0" w:lastRow="0" w:firstColumn="0" w:lastColumn="0" w:oddVBand="0" w:evenVBand="0" w:oddHBand="0" w:evenHBand="0" w:firstRowFirstColumn="0" w:firstRowLastColumn="0" w:lastRowFirstColumn="0" w:lastRowLastColumn="0"/>
-            </w:pPr>
-            <w:r>
-              <w:t>Papíron kiszámolja az éjszakák számát egyéb adatokból</w:t>
+            <w:r>
+              <w:t xml:space="preserve">, </w:t>
+            </w:r>
+            <w:r>
+              <w:t>éjszakák számát</w:t>
+            </w:r>
+            <w:r>
+              <w:t xml:space="preserve"> </w:t>
+            </w:r>
+            <w:r>
+              <w:t>többféle forrásból</w:t>
             </w:r>
           </w:p>
         </w:tc>
@@ -899,7 +964,35 @@
               <w:cnfStyle w:val="000000000000" w:firstRow="0" w:lastRow="0" w:firstColumn="0" w:lastColumn="0" w:oddVBand="0" w:evenVBand="0" w:oddHBand="0" w:evenHBand="0" w:firstRowFirstColumn="0" w:firstRowLastColumn="0" w:lastRowFirstColumn="0" w:lastRowLastColumn="0"/>
             </w:pPr>
             <w:r>
-              <w:t>adatokkal dolgozik</w:t>
+              <w:t>adat</w:t>
+            </w:r>
+            <w:r>
+              <w:t>feldolgozás</w:t>
+            </w:r>
+          </w:p>
+          <w:p>
+            <w:pPr>
+              <w:pStyle w:val="Alaprtelmezett"/>
+              <w:ind w:firstLine="0"/>
+              <w:jc w:val="center"/>
+              <w:cnfStyle w:val="000000000000" w:firstRow="0" w:lastRow="0" w:firstColumn="0" w:lastColumn="0" w:oddVBand="0" w:evenVBand="0" w:oddHBand="0" w:evenHBand="0" w:firstRowFirstColumn="0" w:firstRowLastColumn="0" w:lastRowFirstColumn="0" w:lastRowLastColumn="0"/>
+            </w:pPr>
+          </w:p>
+          <w:p>
+            <w:pPr>
+              <w:pStyle w:val="Alaprtelmezett"/>
+              <w:ind w:firstLine="0"/>
+              <w:jc w:val="center"/>
+              <w:cnfStyle w:val="000000000000" w:firstRow="0" w:lastRow="0" w:firstColumn="0" w:lastColumn="0" w:oddVBand="0" w:evenVBand="0" w:oddHBand="0" w:evenHBand="0" w:firstRowFirstColumn="0" w:firstRowLastColumn="0" w:lastRowFirstColumn="0" w:lastRowLastColumn="0"/>
+            </w:pPr>
+            <w:r>
+              <w:t>adatfel</w:t>
+            </w:r>
+            <w:r>
+              <w:t>v</w:t>
+            </w:r>
+            <w:r>
+              <w:t>itel</w:t>
             </w:r>
           </w:p>
         </w:tc>
@@ -918,7 +1011,13 @@
               <w:cnfStyle w:val="000000000000" w:firstRow="0" w:lastRow="0" w:firstColumn="0" w:lastColumn="0" w:oddVBand="0" w:evenVBand="0" w:oddHBand="0" w:evenHBand="0" w:firstRowFirstColumn="0" w:firstRowLastColumn="0" w:lastRowFirstColumn="0" w:lastRowLastColumn="0"/>
             </w:pPr>
             <w:r>
-              <w:t>Excelben vezet szobalistát</w:t>
+              <w:t xml:space="preserve">Táblázat-kezelőben </w:t>
+            </w:r>
+            <w:r>
+              <w:t>vezet szobalistát</w:t>
+            </w:r>
+            <w:r>
+              <w:t xml:space="preserve"> (grafikus)</w:t>
             </w:r>
           </w:p>
           <w:p>
@@ -932,7 +1031,31 @@
               <w:cnfStyle w:val="000000000000" w:firstRow="0" w:lastRow="0" w:firstColumn="0" w:lastColumn="0" w:oddVBand="0" w:evenVBand="0" w:oddHBand="0" w:evenHBand="0" w:firstRowFirstColumn="0" w:firstRowLastColumn="0" w:lastRowFirstColumn="0" w:lastRowLastColumn="0"/>
             </w:pPr>
             <w:r>
-              <w:t>Elektronikus dokumentumban (pl. Word dokumentum) vezet naplót a beérkező napi vendégekről (eddig ki fizetett, ki nem)</w:t>
+              <w:t>Szövegszerkesztő</w:t>
+            </w:r>
+            <w:r>
+              <w:t>ben</w:t>
+            </w:r>
+            <w:r>
+              <w:t xml:space="preserve"> ír </w:t>
+            </w:r>
+            <w:r>
+              <w:t xml:space="preserve">naplót </w:t>
+            </w:r>
+            <w:r>
+              <w:t>a</w:t>
+            </w:r>
+            <w:r>
+              <w:t>z</w:t>
+            </w:r>
+            <w:r>
+              <w:t>napi forgalomról (vendég</w:t>
+            </w:r>
+            <w:r>
+              <w:t xml:space="preserve"> érkezés, </w:t>
+            </w:r>
+            <w:r>
+              <w:t>melyik szobában van, fizetett-e)</w:t>
             </w:r>
           </w:p>
           <w:p>
@@ -975,7 +1098,19 @@
               <w:t>Papír alapú bejelentőlappal felveszi a vendége</w:t>
             </w:r>
             <w:r>
-              <w:t>k adatait</w:t>
+              <w:t>k</w:t>
+            </w:r>
+            <w:r>
+              <w:t xml:space="preserve"> sze</w:t>
+            </w:r>
+            <w:r>
+              <w:t>m</w:t>
+            </w:r>
+            <w:r>
+              <w:t>élyes</w:t>
+            </w:r>
+            <w:r>
+              <w:t xml:space="preserve"> adatait</w:t>
             </w:r>
           </w:p>
         </w:tc>
@@ -1123,7 +1258,7 @@
               <w:jc w:val="center"/>
             </w:pPr>
             <w:r>
-              <w:t>3. Kényelmetlen egyszerre többféle szoftverrel dolgozni, amelyben nem mindig pontosak az adatok; papíron számolva bizonyos adatok elkeveredhetnek emberi hibából. Erre milyen megoldást kínálna a rendszer?</w:t>
+              <w:t>3. Kényelmetlen egyszerre többféle szoftverrel dolgozni, amelyben nem mindig pontosak az adatok; papíron számolva bizonyos adatok elkeveredhetnek emberi hibából. Erre milyen megoldást kínál a rendszer?</w:t>
             </w:r>
           </w:p>
           <w:p>
@@ -1281,7 +1416,25 @@
               <w:cnfStyle w:val="000000000000" w:firstRow="0" w:lastRow="0" w:firstColumn="0" w:lastColumn="0" w:oddVBand="0" w:evenVBand="0" w:oddHBand="0" w:evenHBand="0" w:firstRowFirstColumn="0" w:firstRowLastColumn="0" w:lastRowFirstColumn="0" w:lastRowLastColumn="0"/>
             </w:pPr>
             <w:r>
-              <w:t>1. Rendszerünket felhasználói szemlélettel megközelítve tervezem, így minél egyszerűbbre tervezem meg.</w:t>
+              <w:t>1. Rendszerünket felhasználói</w:t>
+            </w:r>
+            <w:r>
+              <w:t xml:space="preserve"> </w:t>
+            </w:r>
+            <w:r>
+              <w:t>központú</w:t>
+            </w:r>
+            <w:r>
+              <w:t xml:space="preserve"> szemlélettel</w:t>
+            </w:r>
+            <w:r>
+              <w:t xml:space="preserve"> </w:t>
+            </w:r>
+            <w:r>
+              <w:t>m</w:t>
+            </w:r>
+            <w:r>
+              <w:t>egközelítve tervezem, így minél egyszerűbbre tervezem meg.</w:t>
             </w:r>
           </w:p>
           <w:p>
@@ -1345,7 +1498,16 @@
               <w:t>-</w:t>
             </w:r>
             <w:r>
-              <w:t>ben a programrészen belül él minden statisztikai adat (adatbázisban tárolt eljárással) egy központi adattárban, amelyet a szoftver moduljai (számlázó, szobakezelő napló, vendégadatbázis-</w:t>
+              <w:t>ben a programrészen belül él minden statisztikai adat (adatbázisban tárolt eljárással) egy központi adattárban, amelyet a szoftver moduljai (számlázó,</w:t>
+            </w:r>
+            <w:r>
+              <w:t xml:space="preserve"> foglalási napló </w:t>
+            </w:r>
+            <w:r>
+              <w:t>nyilvántartó</w:t>
+            </w:r>
+            <w:r>
+              <w:t>, vendégadatbázis-</w:t>
             </w:r>
             <w:proofErr w:type="gramStart"/>
             <w:r>
@@ -1371,7 +1533,34 @@
               <w:cnfStyle w:val="000000000000" w:firstRow="0" w:lastRow="0" w:firstColumn="0" w:lastColumn="0" w:oddVBand="0" w:evenVBand="0" w:oddHBand="0" w:evenHBand="0" w:firstRowFirstColumn="0" w:firstRowLastColumn="0" w:lastRowFirstColumn="0" w:lastRowLastColumn="0"/>
             </w:pPr>
             <w:r>
-              <w:t>4. Szükségtelen, ugyanis a rendszer távoli adatbázis kiszolgálóhoz csatlakozik, amelyet a gyártó tart fent.</w:t>
+              <w:t>4. Szükségtelen, ugyanis a rendszer távoli adatbázis kiszolgálóhoz csatlakozik, amelyet a gyártó tart fent</w:t>
+            </w:r>
+            <w:r>
+              <w:t>; illetve eg</w:t>
+            </w:r>
+            <w:r>
+              <w:t>ye</w:t>
+            </w:r>
+            <w:r>
+              <w:t>s</w:t>
+            </w:r>
+            <w:r>
+              <w:t xml:space="preserve"> a</w:t>
+            </w:r>
+            <w:r>
+              <w:t>datok</w:t>
+            </w:r>
+            <w:r>
+              <w:t xml:space="preserve"> kisebb adatbázisban tárolódnak az </w:t>
+            </w:r>
+            <w:r>
+              <w:t>alkalmazás</w:t>
+            </w:r>
+            <w:r>
+              <w:t xml:space="preserve"> részeként</w:t>
+            </w:r>
+            <w:r>
+              <w:t>.</w:t>
             </w:r>
           </w:p>
           <w:p>
@@ -1395,7 +1584,46 @@
               <w:t>u</w:t>
             </w:r>
             <w:r>
-              <w:t>gyanis a jelszavak kódolva tárolódnak, a szálláshely azonosítót, illetve a szoftver tartalmazhat olyan helyi, programszinten élő kisebb helyi adatbázisokat, amelyekre csakis az adott szálláshelynek van szüksége (pl. vendégadatbázis) és az kívülről teljesen elérhetetlen (nem él központi adatbázisban az adott adathalmaz).</w:t>
+              <w:t xml:space="preserve">gyanis a jelszavak kódolva tárolódnak, a szálláshely azonosítót, illetve a szoftver tartalmazhat olyan helyi, </w:t>
+            </w:r>
+            <w:r>
+              <w:t xml:space="preserve">alkalmazás részeként </w:t>
+            </w:r>
+            <w:r>
+              <w:t>l</w:t>
+            </w:r>
+            <w:r>
+              <w:t>é</w:t>
+            </w:r>
+            <w:r>
+              <w:t xml:space="preserve">tező </w:t>
+            </w:r>
+            <w:r>
+              <w:t>kis</w:t>
+            </w:r>
+            <w:r>
+              <w:t xml:space="preserve">, </w:t>
+            </w:r>
+            <w:r>
+              <w:t>helyi adatbázis</w:t>
+            </w:r>
+            <w:r>
+              <w:t>t</w:t>
+            </w:r>
+            <w:r>
+              <w:t>, amelyekre csakis az adott szálláshelynek van szüksége (pl. vendégadatbázis) és az kívülről teljesen elérhetetlen (központi adatbázisban</w:t>
+            </w:r>
+            <w:r>
+              <w:t xml:space="preserve"> nem </w:t>
+            </w:r>
+            <w:r>
+              <w:t xml:space="preserve">tárolt </w:t>
+            </w:r>
+            <w:r>
+              <w:t>a</w:t>
+            </w:r>
+            <w:r>
+              <w:t>dathalmaz).</w:t>
             </w:r>
           </w:p>
           <w:p>
@@ -1447,26 +1675,36 @@
               <w:cnfStyle w:val="000000000000" w:firstRow="0" w:lastRow="0" w:firstColumn="0" w:lastColumn="0" w:oddVBand="0" w:evenVBand="0" w:oddHBand="0" w:evenHBand="0" w:firstRowFirstColumn="0" w:firstRowLastColumn="0" w:lastRowFirstColumn="0" w:lastRowLastColumn="0"/>
             </w:pPr>
             <w:r>
-              <w:t xml:space="preserve">7. A </w:t>
-            </w:r>
-            <w:proofErr w:type="spellStart"/>
-            <w:r>
-              <w:t>desktop</w:t>
-            </w:r>
-            <w:proofErr w:type="spellEnd"/>
-            <w:r>
-              <w:t xml:space="preserve"> szoftver használata egy egyszeri licenszkulcsos aktiválási összeget tartalmaz, a webes alkalmazás pedig teljesen ingyenes!</w:t>
+              <w:t>7. A</w:t>
+            </w:r>
+            <w:r>
+              <w:t xml:space="preserve">z asztali alkalmazás </w:t>
+            </w:r>
+            <w:r>
+              <w:t xml:space="preserve">használata egy egyszeri licenszkulcsos aktiválási összeget tartalmaz, a webes alkalmazás </w:t>
+            </w:r>
+            <w:r>
+              <w:t xml:space="preserve">és az adatbázis használata </w:t>
+            </w:r>
+            <w:r>
+              <w:t>pedig teljesen ingyenes!</w:t>
             </w:r>
           </w:p>
         </w:tc>
       </w:tr>
     </w:tbl>
     <w:p/>
+    <w:p/>
+    <w:p/>
+    <w:p/>
+    <w:p/>
+    <w:p/>
     <w:p>
       <w:pPr>
         <w:pStyle w:val="Alaprtelmezett"/>
       </w:pPr>
       <w:r>
+        <w:lastRenderedPageBreak/>
         <w:t>RECEPCIÓS</w:t>
       </w:r>
     </w:p>
@@ -1549,7 +1787,6 @@
               <w:jc w:val="center"/>
             </w:pPr>
             <w:r>
-              <w:lastRenderedPageBreak/>
               <w:t>2. Kapok-e segítséget valahonnan, ha egy funkció használata nem lenne teljesen értelmezhető vagy használható?</w:t>
             </w:r>
           </w:p>
@@ -1623,7 +1860,6 @@
               <w:cnfStyle w:val="000000000000" w:firstRow="0" w:lastRow="0" w:firstColumn="0" w:lastColumn="0" w:oddVBand="0" w:evenVBand="0" w:oddHBand="0" w:evenHBand="0" w:firstRowFirstColumn="0" w:firstRowLastColumn="0" w:lastRowFirstColumn="0" w:lastRowLastColumn="0"/>
             </w:pPr>
             <w:r>
-              <w:lastRenderedPageBreak/>
               <w:t>1. Mindenképpen! Alapvető informatikai tudással rendelkező, vendéglátóipari szakemberek számára készül a rendszer.</w:t>
             </w:r>
           </w:p>
@@ -1642,7 +1878,6 @@
               <w:cnfStyle w:val="000000000000" w:firstRow="0" w:lastRow="0" w:firstColumn="0" w:lastColumn="0" w:oddVBand="0" w:evenVBand="0" w:oddHBand="0" w:evenHBand="0" w:firstRowFirstColumn="0" w:firstRowLastColumn="0" w:lastRowFirstColumn="0" w:lastRowLastColumn="0"/>
             </w:pPr>
             <w:r>
-              <w:lastRenderedPageBreak/>
               <w:t>2. Természetes</w:t>
             </w:r>
             <w:r>
@@ -1704,7 +1939,43 @@
             </w:r>
             <w:proofErr w:type="spellEnd"/>
             <w:r>
-              <w:t xml:space="preserve"> szoftverrendszerben a programrészen belül él minden statisztikai adat (adatbázisból!) egy központi adattárban adatbázisból, amelyet a szoftver moduljai (számlázó, szobakezelő napló, vendégadatbázis</w:t>
+              <w:t xml:space="preserve"> rendszerben a</w:t>
+            </w:r>
+            <w:r>
+              <w:t xml:space="preserve"> </w:t>
+            </w:r>
+            <w:r>
+              <w:t xml:space="preserve">minden </w:t>
+            </w:r>
+            <w:r>
+              <w:t xml:space="preserve">szükséges </w:t>
+            </w:r>
+            <w:r>
+              <w:t xml:space="preserve">adatbázisban tárolt információhalmaz </w:t>
+            </w:r>
+            <w:r>
+              <w:t>elérhető, amely</w:t>
+            </w:r>
+            <w:r>
+              <w:t>et a</w:t>
+            </w:r>
+            <w:r>
+              <w:t xml:space="preserve"> webalkalmazás és a</w:t>
+            </w:r>
+            <w:r>
+              <w:t xml:space="preserve">z asztali alkalmazás </w:t>
+            </w:r>
+            <w:r>
+              <w:t xml:space="preserve">moduljai (számlázó, </w:t>
+            </w:r>
+            <w:r>
+              <w:t xml:space="preserve">foglalási </w:t>
+            </w:r>
+            <w:r>
+              <w:t>napló, vendégadatbázi</w:t>
+            </w:r>
+            <w:r>
+              <w:t>s</w:t>
             </w:r>
             <w:r>
               <w:t>-</w:t>
@@ -1715,32 +1986,100 @@
             </w:r>
             <w:proofErr w:type="gramEnd"/>
             <w:r>
-              <w:t xml:space="preserve"> stb.) elérhet és feldolgozhat, pl.: az elektronikusan kitöl</w:t>
+              <w:t xml:space="preserve"> stb.) elérhet és feldolgozhat</w:t>
+            </w:r>
+            <w:r>
+              <w:t xml:space="preserve">; pl.: </w:t>
+            </w:r>
+            <w:r>
+              <w:t>az elektronikusan kitöl</w:t>
             </w:r>
             <w:r>
               <w:t>t</w:t>
             </w:r>
             <w:r>
-              <w:t>hető vendég bejelentkező ív adatai rögtön menthetők vendégadatbázisba, amely később pár kattintással szerkeszthető és menthetők az adatok tartós használatra.</w:t>
-            </w:r>
-          </w:p>
-          <w:p>
-            <w:pPr>
-              <w:pStyle w:val="Alaprtelmezett"/>
-              <w:ind w:firstLine="0"/>
-              <w:jc w:val="center"/>
-              <w:cnfStyle w:val="000000000000" w:firstRow="0" w:lastRow="0" w:firstColumn="0" w:lastColumn="0" w:oddVBand="0" w:evenVBand="0" w:oddHBand="0" w:evenHBand="0" w:firstRowFirstColumn="0" w:firstRowLastColumn="0" w:lastRowFirstColumn="0" w:lastRowLastColumn="0"/>
-            </w:pPr>
-          </w:p>
-          <w:p>
-            <w:pPr>
-              <w:pStyle w:val="Alaprtelmezett"/>
-              <w:ind w:firstLine="0"/>
-              <w:jc w:val="center"/>
-              <w:cnfStyle w:val="000000000000" w:firstRow="0" w:lastRow="0" w:firstColumn="0" w:lastColumn="0" w:oddVBand="0" w:evenVBand="0" w:oddHBand="0" w:evenHBand="0" w:firstRowFirstColumn="0" w:firstRowLastColumn="0" w:lastRowFirstColumn="0" w:lastRowLastColumn="0"/>
-            </w:pPr>
-            <w:r>
-              <w:t>4. Nem, mivel az ergonómia mentén tervezett a szoftver, így minden modul kommunikál egymással és ismeri az adatokat, amelyekkel dolgozni kíván az adott szálláshely.</w:t>
+              <w:t>hető vendég bejelentkező ív</w:t>
+            </w:r>
+            <w:r>
+              <w:t>re felvitt személyes</w:t>
+            </w:r>
+            <w:r>
+              <w:t xml:space="preserve"> adat</w:t>
+            </w:r>
+            <w:r>
+              <w:t xml:space="preserve">ok </w:t>
+            </w:r>
+            <w:r>
+              <w:t>rögtön menthetők vendégadatbázisba</w:t>
+            </w:r>
+            <w:r>
+              <w:t>.</w:t>
+            </w:r>
+          </w:p>
+          <w:p>
+            <w:pPr>
+              <w:pStyle w:val="Alaprtelmezett"/>
+              <w:ind w:firstLine="0"/>
+              <w:jc w:val="center"/>
+              <w:cnfStyle w:val="000000000000" w:firstRow="0" w:lastRow="0" w:firstColumn="0" w:lastColumn="0" w:oddVBand="0" w:evenVBand="0" w:oddHBand="0" w:evenHBand="0" w:firstRowFirstColumn="0" w:firstRowLastColumn="0" w:lastRowFirstColumn="0" w:lastRowLastColumn="0"/>
+            </w:pPr>
+          </w:p>
+          <w:p>
+            <w:pPr>
+              <w:pStyle w:val="Alaprtelmezett"/>
+              <w:ind w:firstLine="0"/>
+              <w:jc w:val="center"/>
+              <w:cnfStyle w:val="000000000000" w:firstRow="0" w:lastRow="0" w:firstColumn="0" w:lastColumn="0" w:oddVBand="0" w:evenVBand="0" w:oddHBand="0" w:evenHBand="0" w:firstRowFirstColumn="0" w:firstRowLastColumn="0" w:lastRowFirstColumn="0" w:lastRowLastColumn="0"/>
+            </w:pPr>
+            <w:r>
+              <w:t>4. Nem, mivel a</w:t>
+            </w:r>
+            <w:r>
+              <w:t xml:space="preserve"> telepített </w:t>
+            </w:r>
+            <w:r>
+              <w:t>rendszer azonnal használható</w:t>
+            </w:r>
+            <w:r>
+              <w:t xml:space="preserve"> </w:t>
+            </w:r>
+            <w:r>
+              <w:t>a bevezetéskor</w:t>
+            </w:r>
+            <w:r>
+              <w:t xml:space="preserve">, </w:t>
+            </w:r>
+            <w:r>
+              <w:t>a</w:t>
+            </w:r>
+            <w:r>
+              <w:t>zonban az eddigi adatok</w:t>
+            </w:r>
+            <w:r>
+              <w:t xml:space="preserve">at manuális felvinni </w:t>
+            </w:r>
+            <w:r>
+              <w:t>kell a r</w:t>
+            </w:r>
+            <w:r>
+              <w:t>endszerbe</w:t>
+            </w:r>
+            <w:r>
+              <w:t xml:space="preserve"> </w:t>
+            </w:r>
+            <w:proofErr w:type="spellStart"/>
+            <w:r>
+              <w:t>migrálni</w:t>
+            </w:r>
+            <w:proofErr w:type="spellEnd"/>
+            <w:r>
+              <w:t xml:space="preserve">, amely </w:t>
+            </w:r>
+            <w:r>
+              <w:t>időbe tel</w:t>
+            </w:r>
+            <w:r>
+              <w:t>ik.</w:t>
             </w:r>
           </w:p>
           <w:p>
@@ -1907,6 +2246,28 @@
               <w:t>Rálátása van a szálláshely teljes működésére</w:t>
             </w:r>
           </w:p>
+          <w:p>
+            <w:pPr>
+              <w:pStyle w:val="Alaprtelmezett"/>
+              <w:ind w:firstLine="0"/>
+              <w:jc w:val="center"/>
+              <w:cnfStyle w:val="000000000000" w:firstRow="0" w:lastRow="0" w:firstColumn="0" w:lastColumn="0" w:oddVBand="0" w:evenVBand="0" w:oddHBand="0" w:evenHBand="0" w:firstRowFirstColumn="0" w:firstRowLastColumn="0" w:lastRowFirstColumn="0" w:lastRowLastColumn="0"/>
+            </w:pPr>
+          </w:p>
+          <w:p>
+            <w:pPr>
+              <w:pStyle w:val="Alaprtelmezett"/>
+              <w:ind w:firstLine="0"/>
+              <w:jc w:val="center"/>
+              <w:cnfStyle w:val="000000000000" w:firstRow="0" w:lastRow="0" w:firstColumn="0" w:lastColumn="0" w:oddVBand="0" w:evenVBand="0" w:oddHBand="0" w:evenHBand="0" w:firstRowFirstColumn="0" w:firstRowLastColumn="0" w:lastRowFirstColumn="0" w:lastRowLastColumn="0"/>
+            </w:pPr>
+            <w:r>
+              <w:t xml:space="preserve">Munkakörébe tartozó </w:t>
+            </w:r>
+            <w:r>
+              <w:t>döntéshozó jogkör</w:t>
+            </w:r>
+          </w:p>
         </w:tc>
         <w:tc>
           <w:tcPr>
@@ -1920,13 +2281,10 @@
               <w:cnfStyle w:val="000000000000" w:firstRow="0" w:lastRow="0" w:firstColumn="0" w:lastColumn="0" w:oddVBand="0" w:evenVBand="0" w:oddHBand="0" w:evenHBand="0" w:firstRowFirstColumn="0" w:firstRowLastColumn="0" w:lastRowFirstColumn="0" w:lastRowLastColumn="0"/>
             </w:pPr>
             <w:r>
-              <w:t>Megfelelő vállalatirányítási környezet megteremtése saját és az alkalmazottak részére</w:t>
-            </w:r>
-            <w:r>
-              <w:t xml:space="preserve">: </w:t>
-            </w:r>
-            <w:r>
-              <w:t>modern, dinamikus és ergonomikus munkahely létrehozása</w:t>
+              <w:t xml:space="preserve">Modern, rugalmas és kényelmes munkahelyi környezet </w:t>
+            </w:r>
+            <w:r>
+              <w:t>megteremtése saját és az alkalmazottak részére</w:t>
             </w:r>
           </w:p>
         </w:tc>
@@ -2037,7 +2395,29 @@
               <w:cnfStyle w:val="000000000000" w:firstRow="0" w:lastRow="0" w:firstColumn="0" w:lastColumn="0" w:oddVBand="0" w:evenVBand="0" w:oddHBand="0" w:evenHBand="0" w:firstRowFirstColumn="0" w:firstRowLastColumn="0" w:lastRowFirstColumn="0" w:lastRowLastColumn="0"/>
             </w:pPr>
             <w:r>
-              <w:t>Munkakörébe tartozó feladatokra rálátás, kezelés (statisztikák, számlázás, pénzügyi, ügyfelek személyes, érzékeny adatai)</w:t>
+              <w:t>Munkakörébe tartozó feladatokra rálátás</w:t>
+            </w:r>
+            <w:r>
+              <w:t xml:space="preserve"> és </w:t>
+            </w:r>
+            <w:r>
+              <w:t xml:space="preserve">kezelés </w:t>
+            </w:r>
+            <w:r>
+              <w:lastRenderedPageBreak/>
+              <w:t>(számlázás, pénzügy</w:t>
+            </w:r>
+            <w:r>
+              <w:t xml:space="preserve">ek, </w:t>
+            </w:r>
+            <w:r>
+              <w:t>ügyfelek személyes</w:t>
+            </w:r>
+            <w:r>
+              <w:t xml:space="preserve"> </w:t>
+            </w:r>
+            <w:r>
+              <w:t>adatai)</w:t>
             </w:r>
           </w:p>
         </w:tc>
@@ -2053,22 +2433,31 @@
               <w:cnfStyle w:val="000000000000" w:firstRow="0" w:lastRow="0" w:firstColumn="0" w:lastColumn="0" w:oddVBand="0" w:evenVBand="0" w:oddHBand="0" w:evenHBand="0" w:firstRowFirstColumn="0" w:firstRowLastColumn="0" w:lastRowFirstColumn="0" w:lastRowLastColumn="0"/>
             </w:pPr>
             <w:r>
-              <w:t>Könnyen, belátható időben végezhessék el a munkakörükbe tartozó adminisztrációs feladatokat</w:t>
-            </w:r>
-          </w:p>
-          <w:p>
-            <w:pPr>
-              <w:pStyle w:val="Alaprtelmezett"/>
-              <w:ind w:firstLine="0"/>
-              <w:jc w:val="center"/>
-              <w:cnfStyle w:val="000000000000" w:firstRow="0" w:lastRow="0" w:firstColumn="0" w:lastColumn="0" w:oddVBand="0" w:evenVBand="0" w:oddHBand="0" w:evenHBand="0" w:firstRowFirstColumn="0" w:firstRowLastColumn="0" w:lastRowFirstColumn="0" w:lastRowLastColumn="0"/>
-            </w:pPr>
-            <w:r>
-              <w:t xml:space="preserve">Könnyen és gyorsan alkalmazható, látható </w:t>
-            </w:r>
-            <w:r>
               <w:lastRenderedPageBreak/>
-              <w:t>eredményeket kapjanak vissza az alkalmazástól</w:t>
+              <w:t xml:space="preserve">Könnyen, belátható időben végezhessék el a munkakörükbe </w:t>
+            </w:r>
+            <w:r>
+              <w:lastRenderedPageBreak/>
+              <w:t>tartozó adminisztrációs feladatokat</w:t>
+            </w:r>
+          </w:p>
+          <w:p>
+            <w:pPr>
+              <w:pStyle w:val="Alaprtelmezett"/>
+              <w:ind w:firstLine="0"/>
+              <w:jc w:val="center"/>
+              <w:cnfStyle w:val="000000000000" w:firstRow="0" w:lastRow="0" w:firstColumn="0" w:lastColumn="0" w:oddVBand="0" w:evenVBand="0" w:oddHBand="0" w:evenHBand="0" w:firstRowFirstColumn="0" w:firstRowLastColumn="0" w:lastRowFirstColumn="0" w:lastRowLastColumn="0"/>
+            </w:pPr>
+          </w:p>
+          <w:p>
+            <w:pPr>
+              <w:pStyle w:val="Alaprtelmezett"/>
+              <w:ind w:firstLine="0"/>
+              <w:jc w:val="center"/>
+              <w:cnfStyle w:val="000000000000" w:firstRow="0" w:lastRow="0" w:firstColumn="0" w:lastColumn="0" w:oddVBand="0" w:evenVBand="0" w:oddHBand="0" w:evenHBand="0" w:firstRowFirstColumn="0" w:firstRowLastColumn="0" w:lastRowFirstColumn="0" w:lastRowLastColumn="0"/>
+            </w:pPr>
+            <w:r>
+              <w:t>Könnyen és gyorsan alkalmazható, látható eredményeket kapjanak vissza az alkalmazástól</w:t>
             </w:r>
           </w:p>
         </w:tc>
@@ -2085,7 +2474,19 @@
             </w:pPr>
             <w:r>
               <w:lastRenderedPageBreak/>
-              <w:t xml:space="preserve">Bonyolult a szoftver </w:t>
+              <w:t xml:space="preserve">Bonyolult a </w:t>
+            </w:r>
+            <w:r>
+              <w:t>re</w:t>
+            </w:r>
+            <w:r>
+              <w:t>n</w:t>
+            </w:r>
+            <w:r>
+              <w:t>dszer</w:t>
+            </w:r>
+            <w:r>
+              <w:t xml:space="preserve"> </w:t>
             </w:r>
             <w:r>
               <w:t>használata</w:t>
@@ -2095,22 +2496,12 @@
             <w:pPr>
               <w:pStyle w:val="Alaprtelmezett"/>
               <w:ind w:firstLine="0"/>
-              <w:cnfStyle w:val="000000000000" w:firstRow="0" w:lastRow="0" w:firstColumn="0" w:lastColumn="0" w:oddVBand="0" w:evenVBand="0" w:oddHBand="0" w:evenHBand="0" w:firstRowFirstColumn="0" w:firstRowLastColumn="0" w:lastRowFirstColumn="0" w:lastRowLastColumn="0"/>
-            </w:pPr>
-          </w:p>
-          <w:p>
-            <w:pPr>
-              <w:pStyle w:val="Alaprtelmezett"/>
-              <w:ind w:firstLine="0"/>
-              <w:jc w:val="center"/>
-              <w:cnfStyle w:val="000000000000" w:firstRow="0" w:lastRow="0" w:firstColumn="0" w:lastColumn="0" w:oddVBand="0" w:evenVBand="0" w:oddHBand="0" w:evenHBand="0" w:firstRowFirstColumn="0" w:firstRowLastColumn="0" w:lastRowFirstColumn="0" w:lastRowLastColumn="0"/>
-            </w:pPr>
-            <w:r>
-              <w:t xml:space="preserve">Nem lehet vele majd a szükséges dolgokat elvégezni, hogy kézzelfogható és könnyen </w:t>
-            </w:r>
+              <w:jc w:val="center"/>
+              <w:cnfStyle w:val="000000000000" w:firstRow="0" w:lastRow="0" w:firstColumn="0" w:lastColumn="0" w:oddVBand="0" w:evenVBand="0" w:oddHBand="0" w:evenHBand="0" w:firstRowFirstColumn="0" w:firstRowLastColumn="0" w:lastRowFirstColumn="0" w:lastRowLastColumn="0"/>
+            </w:pPr>
             <w:r>
               <w:lastRenderedPageBreak/>
-              <w:t>értelmezhető statisztikákat, adatokat kapjunk munkánkhoz</w:t>
+              <w:t>Nem lehet vele majd a szükséges dolgokat elvégezni, hogy kézzelfogható és könnyen értelmezhető statisztikákat, adatokat kapjunk munkánkhoz</w:t>
             </w:r>
           </w:p>
         </w:tc>
@@ -2127,26 +2518,35 @@
             </w:pPr>
             <w:r>
               <w:lastRenderedPageBreak/>
-              <w:t>„Remélem nem lesz túl bonyolult a szoftver alkalmazása, mivel alapvető informatikai tudással rendelkezem”</w:t>
-            </w:r>
-          </w:p>
-          <w:p>
-            <w:pPr>
-              <w:pStyle w:val="Alaprtelmezett"/>
-              <w:ind w:firstLine="0"/>
-              <w:cnfStyle w:val="000000000000" w:firstRow="0" w:lastRow="0" w:firstColumn="0" w:lastColumn="0" w:oddVBand="0" w:evenVBand="0" w:oddHBand="0" w:evenHBand="0" w:firstRowFirstColumn="0" w:firstRowLastColumn="0" w:lastRowFirstColumn="0" w:lastRowLastColumn="0"/>
-            </w:pPr>
-          </w:p>
-          <w:p>
-            <w:pPr>
-              <w:pStyle w:val="Alaprtelmezett"/>
-              <w:ind w:firstLine="0"/>
-              <w:jc w:val="center"/>
-              <w:cnfStyle w:val="000000000000" w:firstRow="0" w:lastRow="0" w:firstColumn="0" w:lastColumn="0" w:oddVBand="0" w:evenVBand="0" w:oddHBand="0" w:evenHBand="0" w:firstRowFirstColumn="0" w:firstRowLastColumn="0" w:lastRowFirstColumn="0" w:lastRowLastColumn="0"/>
-            </w:pPr>
+              <w:t xml:space="preserve">„Remélem nem lesz túl bonyolult a szoftver alkalmazása, </w:t>
+            </w:r>
             <w:r>
               <w:lastRenderedPageBreak/>
-              <w:t>„Könnyen kezelhető szoftver legyen, amellyel időhatékonyan végezhető el a szokásos papírmunkánk!”</w:t>
+              <w:t>mivel alapvető informatikai tudással rendelkezem”</w:t>
+            </w:r>
+          </w:p>
+          <w:p>
+            <w:pPr>
+              <w:pStyle w:val="Alaprtelmezett"/>
+              <w:ind w:firstLine="0"/>
+              <w:cnfStyle w:val="000000000000" w:firstRow="0" w:lastRow="0" w:firstColumn="0" w:lastColumn="0" w:oddVBand="0" w:evenVBand="0" w:oddHBand="0" w:evenHBand="0" w:firstRowFirstColumn="0" w:firstRowLastColumn="0" w:lastRowFirstColumn="0" w:lastRowLastColumn="0"/>
+            </w:pPr>
+          </w:p>
+          <w:p>
+            <w:pPr>
+              <w:pStyle w:val="Alaprtelmezett"/>
+              <w:ind w:firstLine="0"/>
+              <w:jc w:val="center"/>
+              <w:cnfStyle w:val="000000000000" w:firstRow="0" w:lastRow="0" w:firstColumn="0" w:lastColumn="0" w:oddVBand="0" w:evenVBand="0" w:oddHBand="0" w:evenHBand="0" w:firstRowFirstColumn="0" w:firstRowLastColumn="0" w:lastRowFirstColumn="0" w:lastRowLastColumn="0"/>
+            </w:pPr>
+            <w:r>
+              <w:t xml:space="preserve">„Könnyen kezelhető </w:t>
+            </w:r>
+            <w:r>
+              <w:t xml:space="preserve">program </w:t>
+            </w:r>
+            <w:r>
+              <w:t>legyen, amellyel időhatékonyan végezhető el a szokásos papírmunkánk!”</w:t>
             </w:r>
           </w:p>
         </w:tc>
@@ -2251,7 +2651,13 @@
         <w:pStyle w:val="Alaprtelmezett"/>
       </w:pPr>
       <w:r>
-        <w:t>Szoftverünk kisebb, de akár nagyobb szálláshelyek számára készül, akik szeretnék mindennapi adminisztrációjukat sokkal egyszerűbbé tenni.</w:t>
+        <w:t>Szoftver</w:t>
+      </w:r>
+      <w:r>
+        <w:t>rendszer</w:t>
+      </w:r>
+      <w:r>
+        <w:t>ünk kisebb, de akár nagyobb szálláshelyek számára készül, akik szeretnék mindennapi adminisztrációjukat sokkal egyszerűbbé tenni.</w:t>
       </w:r>
     </w:p>
     <w:p>
@@ -2284,7 +2690,16 @@
       </w:r>
       <w:proofErr w:type="spellEnd"/>
       <w:r>
-        <w:t>, utalva a recepciósok munkáját megkönnyebbítő digitális rendszerre egy webes és asztali platformon érhető el, melyben a webalkalmazás célja az asztali alkalmazás testre szabása a helyi specialitások alapján: szálláshely céges szintű regisztrációja a platformra, elérhető szobakapacitások megadása, számlázási paraméterek bekonfigurálása, elérhető és szerkeszthető lokális vendégadatbázis opcióval.</w:t>
+        <w:rPr>
+          <w:i/>
+        </w:rPr>
+        <w:t xml:space="preserve"> </w:t>
+      </w:r>
+      <w:r>
+        <w:t>w</w:t>
+      </w:r>
+      <w:r>
+        <w:t>ebes és asztali platformon érhető el, melyben a webalkalmazás célja az asztali alkalmazás testre szabása a helyi specialitások alapján: szálláshely céges szintű regisztrációja a platformra, elérhető szobakapacitások megadása, számlázási paraméterek bekonfigurálása, elérhető és szerkeszthető lokális vendégadatbázis opcióval.</w:t>
       </w:r>
     </w:p>
     <w:p>
@@ -2490,7 +2905,18 @@
               <w:cnfStyle w:val="000000000000" w:firstRow="0" w:lastRow="0" w:firstColumn="0" w:lastColumn="0" w:oddVBand="0" w:evenVBand="0" w:oddHBand="0" w:evenHBand="0" w:firstRowFirstColumn="0" w:firstRowLastColumn="0" w:lastRowFirstColumn="0" w:lastRowLastColumn="0"/>
             </w:pPr>
             <w:r>
-              <w:t>Tulajdonos/vezető pozícióban lévő személy; esetlegesen a feladattal megbízott recepciós</w:t>
+              <w:t xml:space="preserve">menedzser </w:t>
+            </w:r>
+            <w:r>
+              <w:t>é</w:t>
+            </w:r>
+            <w:r>
+              <w:t>s/</w:t>
+            </w:r>
+            <w:bookmarkStart w:id="0" w:name="_GoBack"/>
+            <w:bookmarkEnd w:id="0"/>
+            <w:r>
+              <w:t>vagy recepciós</w:t>
             </w:r>
           </w:p>
         </w:tc>
@@ -2534,23 +2960,22 @@
               <w:cnfStyle w:val="000000000000" w:firstRow="0" w:lastRow="0" w:firstColumn="0" w:lastColumn="0" w:oddVBand="0" w:evenVBand="0" w:oddHBand="0" w:evenHBand="0" w:firstRowFirstColumn="0" w:firstRowLastColumn="0" w:lastRowFirstColumn="0" w:lastRowLastColumn="0"/>
             </w:pPr>
             <w:r>
-              <w:t xml:space="preserve">3. Későbbiekben a megadott jelszóval és az automatikusan generált szálláshely azonosítóval be tud lépni az alkalmazásba, hogy a </w:t>
-            </w:r>
-            <w:proofErr w:type="spellStart"/>
-            <w:r>
-              <w:t>desktop</w:t>
-            </w:r>
-            <w:proofErr w:type="spellEnd"/>
-            <w:r>
-              <w:t xml:space="preserve"> alkalmazást </w:t>
-            </w:r>
-            <w:proofErr w:type="spellStart"/>
-            <w:r>
-              <w:t>szeméylre</w:t>
-            </w:r>
-            <w:proofErr w:type="spellEnd"/>
-            <w:r>
-              <w:t xml:space="preserve"> szabja/konfigurálja</w:t>
+              <w:t>3. Későbbiekben a megadott jelszóval és az automatikusan generált szálláshely azonosítóval be tud lépni az alkalmazásba, hogy a</w:t>
+            </w:r>
+            <w:r>
+              <w:t xml:space="preserve">z asztali </w:t>
+            </w:r>
+            <w:r>
+              <w:t>alkalmazást szemé</w:t>
+            </w:r>
+            <w:r>
+              <w:t>ly</w:t>
+            </w:r>
+            <w:r>
+              <w:t>r</w:t>
+            </w:r>
+            <w:r>
+              <w:t>e szabja/konfigurálja</w:t>
             </w:r>
           </w:p>
         </w:tc>
@@ -2618,12 +3043,7 @@
               <w:jc w:val="center"/>
             </w:pPr>
             <w:r>
-              <w:t xml:space="preserve">Asztali </w:t>
-            </w:r>
-            <w:bookmarkStart w:id="0" w:name="_GoBack"/>
-            <w:bookmarkEnd w:id="0"/>
-            <w:r>
-              <w:t>alkalmazás telepítése az operációs rendszerre</w:t>
+              <w:t>Asztali alkalmazás telepítése az operációs rendszerre</w:t>
             </w:r>
           </w:p>
         </w:tc>
@@ -2640,13 +3060,15 @@
           </w:tcPr>
           <w:p>
             <w:pPr>
-              <w:pStyle w:val="Alaprtelmezett"/>
-              <w:ind w:firstLine="0"/>
-              <w:jc w:val="center"/>
-              <w:cnfStyle w:val="000000000000" w:firstRow="0" w:lastRow="0" w:firstColumn="0" w:lastColumn="0" w:oddVBand="0" w:evenVBand="0" w:oddHBand="0" w:evenHBand="0" w:firstRowFirstColumn="0" w:firstRowLastColumn="0" w:lastRowFirstColumn="0" w:lastRowLastColumn="0"/>
-            </w:pPr>
-            <w:r>
-              <w:t>Ügyvezető/vezető pozícióban lévő személy; esetlegesen a feladattal megbízott recepciós</w:t>
+              <w:ind w:firstLine="0"/>
+              <w:jc w:val="center"/>
+              <w:cnfStyle w:val="000000000000" w:firstRow="0" w:lastRow="0" w:firstColumn="0" w:lastColumn="0" w:oddVBand="0" w:evenVBand="0" w:oddHBand="0" w:evenHBand="0" w:firstRowFirstColumn="0" w:firstRowLastColumn="0" w:lastRowFirstColumn="0" w:lastRowLastColumn="0"/>
+            </w:pPr>
+            <w:r>
+              <w:t>menedzser és/vagy recepciós</w:t>
+            </w:r>
+            <w:r>
+              <w:t>, esetleg megbízott IT szakember</w:t>
             </w:r>
           </w:p>
         </w:tc>
@@ -2723,8 +3145,86 @@
               <w:cnfStyle w:val="000000000000" w:firstRow="0" w:lastRow="0" w:firstColumn="0" w:lastColumn="0" w:oddVBand="0" w:evenVBand="0" w:oddHBand="0" w:evenHBand="0" w:firstRowFirstColumn="0" w:firstRowLastColumn="0" w:lastRowFirstColumn="0" w:lastRowLastColumn="0"/>
             </w:pPr>
             <w:r>
+              <w:lastRenderedPageBreak/>
               <w:t>3. Figyelmen kívül hagyva a telepítő varázsló tanácsait, rosszul telepít</w:t>
             </w:r>
+          </w:p>
+        </w:tc>
+      </w:tr>
+      <w:tr>
+        <w:tc>
+          <w:tcPr>
+            <w:cnfStyle w:val="001000000000" w:firstRow="0" w:lastRow="0" w:firstColumn="1" w:lastColumn="0" w:oddVBand="0" w:evenVBand="0" w:oddHBand="0" w:evenHBand="0" w:firstRowFirstColumn="0" w:firstRowLastColumn="0" w:lastRowFirstColumn="0" w:lastRowLastColumn="0"/>
+            <w:tcW w:w="2241" w:type="dxa"/>
+            <w:tcBorders>
+              <w:top w:val="single" w:sz="4" w:space="0" w:color="F7CAAC" w:themeColor="accent2" w:themeTint="66"/>
+              <w:left w:val="single" w:sz="4" w:space="0" w:color="F7CAAC" w:themeColor="accent2" w:themeTint="66"/>
+              <w:bottom w:val="single" w:sz="4" w:space="0" w:color="F7CAAC" w:themeColor="accent2" w:themeTint="66"/>
+              <w:right w:val="single" w:sz="4" w:space="0" w:color="F7CAAC" w:themeColor="accent2" w:themeTint="66"/>
+            </w:tcBorders>
+          </w:tcPr>
+          <w:p>
+            <w:pPr>
+              <w:ind w:firstLine="0"/>
+              <w:jc w:val="center"/>
+            </w:pPr>
+          </w:p>
+        </w:tc>
+        <w:tc>
+          <w:tcPr>
+            <w:tcW w:w="1877" w:type="dxa"/>
+            <w:tcBorders>
+              <w:top w:val="single" w:sz="4" w:space="0" w:color="F7CAAC" w:themeColor="accent2" w:themeTint="66"/>
+              <w:left w:val="single" w:sz="4" w:space="0" w:color="F7CAAC" w:themeColor="accent2" w:themeTint="66"/>
+              <w:bottom w:val="single" w:sz="4" w:space="0" w:color="F7CAAC" w:themeColor="accent2" w:themeTint="66"/>
+              <w:right w:val="single" w:sz="4" w:space="0" w:color="F7CAAC" w:themeColor="accent2" w:themeTint="66"/>
+            </w:tcBorders>
+          </w:tcPr>
+          <w:p>
+            <w:pPr>
+              <w:pStyle w:val="Alaprtelmezett"/>
+              <w:ind w:firstLine="0"/>
+              <w:jc w:val="center"/>
+              <w:cnfStyle w:val="000000000000" w:firstRow="0" w:lastRow="0" w:firstColumn="0" w:lastColumn="0" w:oddVBand="0" w:evenVBand="0" w:oddHBand="0" w:evenHBand="0" w:firstRowFirstColumn="0" w:firstRowLastColumn="0" w:lastRowFirstColumn="0" w:lastRowLastColumn="0"/>
+            </w:pPr>
+          </w:p>
+        </w:tc>
+        <w:tc>
+          <w:tcPr>
+            <w:tcW w:w="3991" w:type="dxa"/>
+            <w:tcBorders>
+              <w:top w:val="single" w:sz="4" w:space="0" w:color="F7CAAC" w:themeColor="accent2" w:themeTint="66"/>
+              <w:left w:val="single" w:sz="4" w:space="0" w:color="F7CAAC" w:themeColor="accent2" w:themeTint="66"/>
+              <w:bottom w:val="single" w:sz="4" w:space="0" w:color="F7CAAC" w:themeColor="accent2" w:themeTint="66"/>
+              <w:right w:val="single" w:sz="4" w:space="0" w:color="F7CAAC" w:themeColor="accent2" w:themeTint="66"/>
+            </w:tcBorders>
+          </w:tcPr>
+          <w:p>
+            <w:pPr>
+              <w:pStyle w:val="Alaprtelmezett"/>
+              <w:ind w:firstLine="0"/>
+              <w:jc w:val="center"/>
+              <w:cnfStyle w:val="000000000000" w:firstRow="0" w:lastRow="0" w:firstColumn="0" w:lastColumn="0" w:oddVBand="0" w:evenVBand="0" w:oddHBand="0" w:evenHBand="0" w:firstRowFirstColumn="0" w:firstRowLastColumn="0" w:lastRowFirstColumn="0" w:lastRowLastColumn="0"/>
+            </w:pPr>
+          </w:p>
+        </w:tc>
+        <w:tc>
+          <w:tcPr>
+            <w:tcW w:w="2659" w:type="dxa"/>
+            <w:tcBorders>
+              <w:top w:val="single" w:sz="4" w:space="0" w:color="F7CAAC" w:themeColor="accent2" w:themeTint="66"/>
+              <w:left w:val="single" w:sz="4" w:space="0" w:color="F7CAAC" w:themeColor="accent2" w:themeTint="66"/>
+              <w:bottom w:val="single" w:sz="4" w:space="0" w:color="F7CAAC" w:themeColor="accent2" w:themeTint="66"/>
+              <w:right w:val="single" w:sz="4" w:space="0" w:color="F7CAAC" w:themeColor="accent2" w:themeTint="66"/>
+            </w:tcBorders>
+          </w:tcPr>
+          <w:p>
+            <w:pPr>
+              <w:pStyle w:val="Alaprtelmezett"/>
+              <w:ind w:firstLine="0"/>
+              <w:jc w:val="center"/>
+              <w:cnfStyle w:val="000000000000" w:firstRow="0" w:lastRow="0" w:firstColumn="0" w:lastColumn="0" w:oddVBand="0" w:evenVBand="0" w:oddHBand="0" w:evenHBand="0" w:firstRowFirstColumn="0" w:firstRowLastColumn="0" w:lastRowFirstColumn="0" w:lastRowLastColumn="0"/>
+            </w:pPr>
           </w:p>
         </w:tc>
       </w:tr>
@@ -2735,7 +3235,6 @@
         <w:pStyle w:val="Cmsor2"/>
       </w:pPr>
       <w:r>
-        <w:lastRenderedPageBreak/>
         <w:t>6. Papírforgatókönyvek készítése (szkennelve vagy digitális fénykép)</w:t>
       </w:r>
     </w:p>

</xml_diff>

<commit_message>
1. user story kész
</commit_message>
<xml_diff>
--- a/specifikacio/zarodolgozat_tervezes_megvalositas_felhasznalo_kozpontu_modszerrel.docx
+++ b/specifikacio/zarodolgozat_tervezes_megvalositas_felhasznalo_kozpontu_modszerrel.docx
@@ -2655,8 +2655,6 @@
       <w:r>
         <w:t>-kezelő</w:t>
       </w:r>
-      <w:bookmarkStart w:id="0" w:name="_GoBack"/>
-      <w:bookmarkEnd w:id="0"/>
       <w:r>
         <w:t xml:space="preserve"> opcióval.</w:t>
       </w:r>
@@ -2820,7 +2818,7 @@
       </w:tr>
       <w:tr>
         <w:trPr>
-          <w:trHeight w:val="2836"/>
+          <w:trHeight w:val="1498"/>
         </w:trPr>
         <w:tc>
           <w:tcPr>
@@ -2848,6 +2846,9 @@
             <w:r>
               <w:t>n</w:t>
             </w:r>
+            <w:r>
+              <w:t xml:space="preserve"> a rendszerbe</w:t>
+            </w:r>
           </w:p>
         </w:tc>
         <w:tc>
@@ -2919,32 +2920,16 @@
               <w:cnfStyle w:val="000000000000" w:firstRow="0" w:lastRow="0" w:firstColumn="0" w:lastColumn="0" w:oddVBand="0" w:evenVBand="0" w:oddHBand="0" w:evenHBand="0" w:firstRowFirstColumn="0" w:firstRowLastColumn="0" w:lastRowFirstColumn="0" w:lastRowLastColumn="0"/>
             </w:pPr>
             <w:r>
-              <w:t>2. Először regisztrálja a szálláshelyet a rendszerben</w:t>
-            </w:r>
-          </w:p>
-          <w:p>
-            <w:pPr>
-              <w:ind w:firstLine="0"/>
-              <w:jc w:val="center"/>
-              <w:cnfStyle w:val="000000000000" w:firstRow="0" w:lastRow="0" w:firstColumn="0" w:lastColumn="0" w:oddVBand="0" w:evenVBand="0" w:oddHBand="0" w:evenHBand="0" w:firstRowFirstColumn="0" w:firstRowLastColumn="0" w:lastRowFirstColumn="0" w:lastRowLastColumn="0"/>
-            </w:pPr>
-            <w:r>
-              <w:t>3. Későbbiekben a megadott jelszóval és az automatikusan generált szálláshely azonosítóval be tud lépni az alkalmazásba, hogy a</w:t>
-            </w:r>
-            <w:r>
-              <w:t xml:space="preserve">z asztali </w:t>
-            </w:r>
-            <w:r>
-              <w:t>alkalmazást szemé</w:t>
-            </w:r>
-            <w:r>
-              <w:t>ly</w:t>
-            </w:r>
-            <w:r>
-              <w:t>r</w:t>
-            </w:r>
-            <w:r>
-              <w:t>e szabja/konfigurálja</w:t>
+              <w:t xml:space="preserve">2. </w:t>
+            </w:r>
+            <w:r>
+              <w:t>R</w:t>
+            </w:r>
+            <w:r>
+              <w:t>egisztrálja a szálláshelyet a rendszerben</w:t>
+            </w:r>
+            <w:r>
+              <w:t xml:space="preserve"> (interaktív űrlap segítségével)</w:t>
             </w:r>
           </w:p>
         </w:tc>
@@ -2967,28 +2952,42 @@
               <w:cnfStyle w:val="000000000000" w:firstRow="0" w:lastRow="0" w:firstColumn="0" w:lastColumn="0" w:oddVBand="0" w:evenVBand="0" w:oddHBand="0" w:evenHBand="0" w:firstRowFirstColumn="0" w:firstRowLastColumn="0" w:lastRowFirstColumn="0" w:lastRowLastColumn="0"/>
             </w:pPr>
             <w:r>
-              <w:t>1. Félbehagyja a folyamatot</w:t>
-            </w:r>
-          </w:p>
-          <w:p>
-            <w:pPr>
-              <w:pStyle w:val="Alaprtelmezett"/>
-              <w:ind w:firstLine="0"/>
-              <w:jc w:val="center"/>
-              <w:cnfStyle w:val="000000000000" w:firstRow="0" w:lastRow="0" w:firstColumn="0" w:lastColumn="0" w:oddVBand="0" w:evenVBand="0" w:oddHBand="0" w:evenHBand="0" w:firstRowFirstColumn="0" w:firstRowLastColumn="0" w:lastRowFirstColumn="0" w:lastRowLastColumn="0"/>
-            </w:pPr>
-            <w:r>
-              <w:t>2. Rossz adatokkal regisztrál (fent fog állni a módosítás lehetőségre későbbiekben)</w:t>
-            </w:r>
-          </w:p>
-          <w:p>
-            <w:pPr>
-              <w:ind w:firstLine="0"/>
-              <w:jc w:val="center"/>
-              <w:cnfStyle w:val="000000000000" w:firstRow="0" w:lastRow="0" w:firstColumn="0" w:lastColumn="0" w:oddVBand="0" w:evenVBand="0" w:oddHBand="0" w:evenHBand="0" w:firstRowFirstColumn="0" w:firstRowLastColumn="0" w:lastRowFirstColumn="0" w:lastRowLastColumn="0"/>
-            </w:pPr>
-            <w:r>
-              <w:t>3. Rosszul bevitt adatokkal próbál belépni a már elkészült saját felhasználói profilba</w:t>
+              <w:t>1. Félbehagyja</w:t>
+            </w:r>
+            <w:r>
+              <w:t xml:space="preserve"> (internetkapcsolódás okozta hiány, weblap nem </w:t>
+            </w:r>
+            <w:r>
+              <w:t xml:space="preserve">érhető </w:t>
+            </w:r>
+            <w:r>
+              <w:t>el</w:t>
+            </w:r>
+            <w:r>
+              <w:t xml:space="preserve"> </w:t>
+            </w:r>
+            <w:r>
+              <w:t>stb.)</w:t>
+            </w:r>
+          </w:p>
+          <w:p>
+            <w:pPr>
+              <w:pStyle w:val="Alaprtelmezett"/>
+              <w:ind w:firstLine="0"/>
+              <w:jc w:val="center"/>
+              <w:cnfStyle w:val="000000000000" w:firstRow="0" w:lastRow="0" w:firstColumn="0" w:lastColumn="0" w:oddVBand="0" w:evenVBand="0" w:oddHBand="0" w:evenHBand="0" w:firstRowFirstColumn="0" w:firstRowLastColumn="0" w:lastRowFirstColumn="0" w:lastRowLastColumn="0"/>
+            </w:pPr>
+            <w:r>
+              <w:t xml:space="preserve">2. </w:t>
+            </w:r>
+            <w:r>
+              <w:t>Rossz adatok</w:t>
+            </w:r>
+            <w:r>
+              <w:t xml:space="preserve">at </w:t>
+            </w:r>
+            <w:r>
+              <w:t>regisztrál</w:t>
             </w:r>
           </w:p>
         </w:tc>
@@ -3015,7 +3014,16 @@
               <w:jc w:val="center"/>
             </w:pPr>
             <w:r>
-              <w:t>Asztali alkalmazás telepítése az operációs rendszerre</w:t>
+              <w:t>Asztali alkalmazás telepítése a</w:t>
+            </w:r>
+            <w:r>
+              <w:t xml:space="preserve"> s</w:t>
+            </w:r>
+            <w:r>
+              <w:t>z</w:t>
+            </w:r>
+            <w:r>
+              <w:t>ámítógépre</w:t>
             </w:r>
           </w:p>
         </w:tc>
@@ -3071,7 +3079,13 @@
               <w:cnfStyle w:val="000000000000" w:firstRow="0" w:lastRow="0" w:firstColumn="0" w:lastColumn="0" w:oddVBand="0" w:evenVBand="0" w:oddHBand="0" w:evenHBand="0" w:firstRowFirstColumn="0" w:firstRowLastColumn="0" w:lastRowFirstColumn="0" w:lastRowLastColumn="0"/>
             </w:pPr>
             <w:r>
-              <w:t>megbízott IT szakember</w:t>
+              <w:t xml:space="preserve">megbízott IT </w:t>
+            </w:r>
+            <w:r>
+              <w:t>s</w:t>
+            </w:r>
+            <w:r>
+              <w:t>zakember</w:t>
             </w:r>
           </w:p>
         </w:tc>
@@ -3094,17 +3108,54 @@
               <w:cnfStyle w:val="000000000000" w:firstRow="0" w:lastRow="0" w:firstColumn="0" w:lastColumn="0" w:oddVBand="0" w:evenVBand="0" w:oddHBand="0" w:evenHBand="0" w:firstRowFirstColumn="0" w:firstRowLastColumn="0" w:lastRowFirstColumn="0" w:lastRowLastColumn="0"/>
             </w:pPr>
             <w:r>
-              <w:t>1. Behelyezi a telepítő adathordozót</w:t>
-            </w:r>
-          </w:p>
-          <w:p>
-            <w:pPr>
-              <w:ind w:firstLine="0"/>
-              <w:jc w:val="center"/>
-              <w:cnfStyle w:val="000000000000" w:firstRow="0" w:lastRow="0" w:firstColumn="0" w:lastColumn="0" w:oddVBand="0" w:evenVBand="0" w:oddHBand="0" w:evenHBand="0" w:firstRowFirstColumn="0" w:firstRowLastColumn="0" w:lastRowFirstColumn="0" w:lastRowLastColumn="0"/>
-            </w:pPr>
-            <w:r>
-              <w:t>2. Követi a telepítő varázsló utasításait</w:t>
+              <w:t>1. Behelyezi a</w:t>
+            </w:r>
+            <w:r>
+              <w:t xml:space="preserve">z </w:t>
+            </w:r>
+            <w:r>
+              <w:t>adathordozót</w:t>
+            </w:r>
+            <w:r>
+              <w:t>, amelyen a</w:t>
+            </w:r>
+            <w:r>
+              <w:t>z alkalmazás</w:t>
+            </w:r>
+            <w:r>
+              <w:t xml:space="preserve"> található</w:t>
+            </w:r>
+          </w:p>
+          <w:p>
+            <w:pPr>
+              <w:ind w:firstLine="0"/>
+              <w:jc w:val="center"/>
+              <w:cnfStyle w:val="000000000000" w:firstRow="0" w:lastRow="0" w:firstColumn="0" w:lastColumn="0" w:oddVBand="0" w:evenVBand="0" w:oddHBand="0" w:evenHBand="0" w:firstRowFirstColumn="0" w:firstRowLastColumn="0" w:lastRowFirstColumn="0" w:lastRowLastColumn="0"/>
+            </w:pPr>
+            <w:r>
+              <w:t xml:space="preserve">2. </w:t>
+            </w:r>
+            <w:r>
+              <w:t>Elin</w:t>
+            </w:r>
+            <w:r>
+              <w:t>d</w:t>
+            </w:r>
+            <w:r>
+              <w:t>ítja a telepítőt</w:t>
+            </w:r>
+          </w:p>
+          <w:p>
+            <w:pPr>
+              <w:ind w:firstLine="0"/>
+              <w:jc w:val="center"/>
+              <w:cnfStyle w:val="000000000000" w:firstRow="0" w:lastRow="0" w:firstColumn="0" w:lastColumn="0" w:oddVBand="0" w:evenVBand="0" w:oddHBand="0" w:evenHBand="0" w:firstRowFirstColumn="0" w:firstRowLastColumn="0" w:lastRowFirstColumn="0" w:lastRowLastColumn="0"/>
+            </w:pPr>
+            <w:r>
+              <w:t xml:space="preserve">3. Követi a </w:t>
+            </w:r>
+            <w:r>
+              <w:t>telepítő varázsló utasításait</w:t>
             </w:r>
           </w:p>
         </w:tc>
@@ -3129,27 +3180,59 @@
             <w:r>
               <w:t>1. Félbehagyja</w:t>
             </w:r>
-          </w:p>
-          <w:p>
-            <w:pPr>
-              <w:pStyle w:val="Alaprtelmezett"/>
-              <w:ind w:firstLine="0"/>
-              <w:jc w:val="center"/>
-              <w:cnfStyle w:val="000000000000" w:firstRow="0" w:lastRow="0" w:firstColumn="0" w:lastColumn="0" w:oddVBand="0" w:evenVBand="0" w:oddHBand="0" w:evenHBand="0" w:firstRowFirstColumn="0" w:firstRowLastColumn="0" w:lastRowFirstColumn="0" w:lastRowLastColumn="0"/>
-            </w:pPr>
-            <w:r>
-              <w:t>2. Rossz operációs rendszerre próbálja telepíteni/Nincs elég tárhely a számítógépen</w:t>
-            </w:r>
-          </w:p>
-          <w:p>
-            <w:pPr>
-              <w:ind w:firstLine="0"/>
-              <w:jc w:val="center"/>
-              <w:cnfStyle w:val="000000000000" w:firstRow="0" w:lastRow="0" w:firstColumn="0" w:lastColumn="0" w:oddVBand="0" w:evenVBand="0" w:oddHBand="0" w:evenHBand="0" w:firstRowFirstColumn="0" w:firstRowLastColumn="0" w:lastRowFirstColumn="0" w:lastRowLastColumn="0"/>
-            </w:pPr>
-            <w:r>
-              <w:lastRenderedPageBreak/>
-              <w:t>3. Figyelmen kívül hagyva a telepítő varázsló tanácsait, rosszul telepít</w:t>
+            <w:r>
+              <w:t xml:space="preserve"> (számítógép kikapcsol, </w:t>
+            </w:r>
+            <w:r>
+              <w:t>felhasználó megsz</w:t>
+            </w:r>
+            <w:r>
+              <w:t>akí</w:t>
+            </w:r>
+            <w:r>
+              <w:t>tja</w:t>
+            </w:r>
+            <w:r>
+              <w:t>)</w:t>
+            </w:r>
+          </w:p>
+          <w:p>
+            <w:pPr>
+              <w:pStyle w:val="Alaprtelmezett"/>
+              <w:ind w:firstLine="0"/>
+              <w:jc w:val="center"/>
+              <w:cnfStyle w:val="000000000000" w:firstRow="0" w:lastRow="0" w:firstColumn="0" w:lastColumn="0" w:oddVBand="0" w:evenVBand="0" w:oddHBand="0" w:evenHBand="0" w:firstRowFirstColumn="0" w:firstRowLastColumn="0" w:lastRowFirstColumn="0" w:lastRowLastColumn="0"/>
+            </w:pPr>
+            <w:r>
+              <w:t>2. Rossz operációs rendszerre próbálja telepíteni</w:t>
+            </w:r>
+          </w:p>
+          <w:p>
+            <w:pPr>
+              <w:pStyle w:val="Alaprtelmezett"/>
+              <w:ind w:firstLine="0"/>
+              <w:jc w:val="center"/>
+              <w:cnfStyle w:val="000000000000" w:firstRow="0" w:lastRow="0" w:firstColumn="0" w:lastColumn="0" w:oddVBand="0" w:evenVBand="0" w:oddHBand="0" w:evenHBand="0" w:firstRowFirstColumn="0" w:firstRowLastColumn="0" w:lastRowFirstColumn="0" w:lastRowLastColumn="0"/>
+            </w:pPr>
+            <w:r>
+              <w:t>3. N</w:t>
+            </w:r>
+            <w:r>
+              <w:t>incs elég tárhely a számítógépen</w:t>
+            </w:r>
+          </w:p>
+          <w:p>
+            <w:pPr>
+              <w:pStyle w:val="Alaprtelmezett"/>
+              <w:ind w:firstLine="0"/>
+              <w:jc w:val="center"/>
+              <w:cnfStyle w:val="000000000000" w:firstRow="0" w:lastRow="0" w:firstColumn="0" w:lastColumn="0" w:oddVBand="0" w:evenVBand="0" w:oddHBand="0" w:evenHBand="0" w:firstRowFirstColumn="0" w:firstRowLastColumn="0" w:lastRowFirstColumn="0" w:lastRowLastColumn="0"/>
+            </w:pPr>
+            <w:r>
+              <w:t xml:space="preserve">4. </w:t>
+            </w:r>
+            <w:r>
+              <w:t>Figyelmen kívül hagyva a telepítő varázsló tanácsait, rosszul telepít</w:t>
             </w:r>
           </w:p>
         </w:tc>
@@ -3244,6 +3327,35 @@
               <w:jc w:val="center"/>
               <w:cnfStyle w:val="000000000000" w:firstRow="0" w:lastRow="0" w:firstColumn="0" w:lastColumn="0" w:oddVBand="0" w:evenVBand="0" w:oddHBand="0" w:evenHBand="0" w:firstRowFirstColumn="0" w:firstRowLastColumn="0" w:lastRowFirstColumn="0" w:lastRowLastColumn="0"/>
             </w:pPr>
+            <w:r>
+              <w:t xml:space="preserve">1. </w:t>
+            </w:r>
+            <w:r>
+              <w:t>Elindítja az alkalmazást az asztalon lévő</w:t>
+            </w:r>
+            <w:r>
+              <w:t xml:space="preserve"> </w:t>
+            </w:r>
+            <w:r>
+              <w:t>ikonra kattintással</w:t>
+            </w:r>
+          </w:p>
+          <w:p>
+            <w:pPr>
+              <w:pStyle w:val="Alaprtelmezett"/>
+              <w:ind w:firstLine="0"/>
+              <w:jc w:val="center"/>
+              <w:cnfStyle w:val="000000000000" w:firstRow="0" w:lastRow="0" w:firstColumn="0" w:lastColumn="0" w:oddVBand="0" w:evenVBand="0" w:oddHBand="0" w:evenHBand="0" w:firstRowFirstColumn="0" w:firstRowLastColumn="0" w:lastRowFirstColumn="0" w:lastRowLastColumn="0"/>
+            </w:pPr>
+            <w:r>
+              <w:t>2.</w:t>
+            </w:r>
+            <w:r>
+              <w:t xml:space="preserve"> </w:t>
+            </w:r>
+            <w:r>
+              <w:t>Bejelentkezik a login ablakon az alkalmazásba</w:t>
+            </w:r>
           </w:p>
         </w:tc>
         <w:tc>
@@ -3263,6 +3375,18 @@
               <w:jc w:val="center"/>
               <w:cnfStyle w:val="000000000000" w:firstRow="0" w:lastRow="0" w:firstColumn="0" w:lastColumn="0" w:oddVBand="0" w:evenVBand="0" w:oddHBand="0" w:evenHBand="0" w:firstRowFirstColumn="0" w:firstRowLastColumn="0" w:lastRowFirstColumn="0" w:lastRowLastColumn="0"/>
             </w:pPr>
+            <w:r>
+              <w:t xml:space="preserve">1. </w:t>
+            </w:r>
+            <w:r>
+              <w:t>Rossz szálláshely azonosítóval vagy jelszóval próbál bejelentkezni</w:t>
+            </w:r>
+            <w:r>
+              <w:t xml:space="preserve"> (esetleg nem létezik regisztrációs hiánya miatt ilyen szálláshely a rendszerben</w:t>
+            </w:r>
+            <w:r>
+              <w:t xml:space="preserve"> vagy elgépelés)</w:t>
+            </w:r>
           </w:p>
         </w:tc>
       </w:tr>
@@ -3331,6 +3455,23 @@
               <w:jc w:val="center"/>
               <w:cnfStyle w:val="000000000000" w:firstRow="0" w:lastRow="0" w:firstColumn="0" w:lastColumn="0" w:oddVBand="0" w:evenVBand="0" w:oddHBand="0" w:evenHBand="0" w:firstRowFirstColumn="0" w:firstRowLastColumn="0" w:lastRowFirstColumn="0" w:lastRowLastColumn="0"/>
             </w:pPr>
+            <w:r>
+              <w:t>1. Megnyitja a webalkalmazást internetes böngészőben</w:t>
+            </w:r>
+          </w:p>
+          <w:p>
+            <w:pPr>
+              <w:pStyle w:val="Alaprtelmezett"/>
+              <w:ind w:firstLine="0"/>
+              <w:jc w:val="center"/>
+              <w:cnfStyle w:val="000000000000" w:firstRow="0" w:lastRow="0" w:firstColumn="0" w:lastColumn="0" w:oddVBand="0" w:evenVBand="0" w:oddHBand="0" w:evenHBand="0" w:firstRowFirstColumn="0" w:firstRowLastColumn="0" w:lastRowFirstColumn="0" w:lastRowLastColumn="0"/>
+            </w:pPr>
+            <w:r>
+              <w:t xml:space="preserve">2. </w:t>
+            </w:r>
+            <w:r>
+              <w:t>Bejelentkezik a login oldalon az alkalmazásba</w:t>
+            </w:r>
           </w:p>
         </w:tc>
         <w:tc>
@@ -3344,6 +3485,12 @@
               <w:jc w:val="center"/>
               <w:cnfStyle w:val="000000000000" w:firstRow="0" w:lastRow="0" w:firstColumn="0" w:lastColumn="0" w:oddVBand="0" w:evenVBand="0" w:oddHBand="0" w:evenHBand="0" w:firstRowFirstColumn="0" w:firstRowLastColumn="0" w:lastRowFirstColumn="0" w:lastRowLastColumn="0"/>
             </w:pPr>
+            <w:r>
+              <w:t xml:space="preserve">1. </w:t>
+            </w:r>
+            <w:r>
+              <w:t>Rossz szálláshely azonosítóval vagy jelszóval próbál bejelentkezni (esetleg nem létezik regisztrációs hiánya miatt ilyen szálláshely a rendszerben vagy elgépelés)</w:t>
+            </w:r>
           </w:p>
         </w:tc>
       </w:tr>
@@ -3361,9 +3508,6 @@
               <w:ind w:firstLine="0"/>
               <w:jc w:val="center"/>
             </w:pPr>
-            <w:r>
-              <w:t>Vendég felvitele a vendégadatbázisba</w:t>
-            </w:r>
           </w:p>
         </w:tc>
         <w:tc>
@@ -3420,9 +3564,6 @@
               <w:ind w:firstLine="0"/>
               <w:jc w:val="center"/>
             </w:pPr>
-            <w:r>
-              <w:t>Vendég törlése a vendégadatbázisból</w:t>
-            </w:r>
           </w:p>
         </w:tc>
         <w:tc>
@@ -3479,9 +3620,6 @@
               <w:ind w:firstLine="0"/>
               <w:jc w:val="center"/>
             </w:pPr>
-            <w:r>
-              <w:t>Vendég módosítása a vendégadatbázisban</w:t>
-            </w:r>
           </w:p>
         </w:tc>
         <w:tc>
@@ -3538,9 +3676,6 @@
               <w:ind w:firstLine="0"/>
               <w:jc w:val="center"/>
             </w:pPr>
-            <w:r>
-              <w:t>Számla kiállítás</w:t>
-            </w:r>
           </w:p>
         </w:tc>
         <w:tc>
@@ -4278,6 +4413,179 @@
       <w:pPr>
         <w:pStyle w:val="Alaprtelmezett"/>
       </w:pPr>
+    </w:p>
+    <w:p>
+      <w:pPr>
+        <w:pStyle w:val="Alaprtelmezett"/>
+      </w:pPr>
+    </w:p>
+    <w:p>
+      <w:pPr>
+        <w:pStyle w:val="Alaprtelmezett"/>
+      </w:pPr>
+    </w:p>
+    <w:p>
+      <w:pPr>
+        <w:pStyle w:val="Alaprtelmezett"/>
+      </w:pPr>
+      <w:r>
+        <w:rPr>
+          <w:b/>
+        </w:rPr>
+        <w:t>Vendégadatbázis</w:t>
+      </w:r>
+      <w:r>
+        <w:rPr>
+          <w:b/>
+        </w:rPr>
+        <w:t>-kezelő</w:t>
+      </w:r>
+      <w:r>
+        <w:rPr>
+          <w:b/>
+        </w:rPr>
+        <w:t xml:space="preserve"> </w:t>
+      </w:r>
+      <w:r>
+        <w:rPr>
+          <w:b/>
+        </w:rPr>
+        <w:t>m</w:t>
+      </w:r>
+      <w:r>
+        <w:rPr>
+          <w:b/>
+        </w:rPr>
+        <w:t xml:space="preserve">odul </w:t>
+      </w:r>
+      <w:r>
+        <w:rPr>
+          <w:b/>
+        </w:rPr>
+        <w:t>használata</w:t>
+      </w:r>
+    </w:p>
+    <w:p>
+      <w:pPr>
+        <w:pStyle w:val="Alaprtelmezett"/>
+      </w:pPr>
+    </w:p>
+    <w:p>
+      <w:pPr>
+        <w:pStyle w:val="Alaprtelmezett"/>
+      </w:pPr>
+      <w:r>
+        <w:t xml:space="preserve">A recepciós </w:t>
+      </w:r>
+      <w:r>
+        <w:rPr>
+          <w:i/>
+        </w:rPr>
+        <w:t xml:space="preserve">szeretné </w:t>
+      </w:r>
+      <w:r>
+        <w:t>látni a</w:t>
+      </w:r>
+      <w:r>
+        <w:t>z elmentett vendégek listáját</w:t>
+      </w:r>
+    </w:p>
+    <w:p>
+      <w:pPr>
+        <w:pStyle w:val="Alaprtelmezett"/>
+      </w:pPr>
+      <w:r>
+        <w:rPr>
+          <w:i/>
+        </w:rPr>
+        <w:t xml:space="preserve">azért, hogy </w:t>
+      </w:r>
+      <w:r>
+        <w:t>azokat tudja módosítani, törölni és újat felvinni</w:t>
+      </w:r>
+      <w:r>
+        <w:t>.</w:t>
+      </w:r>
+    </w:p>
+    <w:p>
+      <w:pPr>
+        <w:pStyle w:val="Alaprtelmezett"/>
+      </w:pPr>
+      <w:r>
+        <w:rPr>
+          <w:b/>
+          <w:i/>
+        </w:rPr>
+        <w:t xml:space="preserve">Feltéve, </w:t>
+      </w:r>
+      <w:r>
+        <w:rPr>
+          <w:i/>
+        </w:rPr>
+        <w:t xml:space="preserve">hogy </w:t>
+      </w:r>
+      <w:r>
+        <w:t>az alkalmazás automatikusan csatlakozik az adatbázishoz,</w:t>
+      </w:r>
+    </w:p>
+    <w:p>
+      <w:pPr>
+        <w:pStyle w:val="Alaprtelmezett"/>
+      </w:pPr>
+      <w:r>
+        <w:t xml:space="preserve">amely ezt az adathalmazt tartalmazza </w:t>
+      </w:r>
+      <w:r>
+        <w:t>és a táblázat meg is kapja ezeket az adatokat</w:t>
+      </w:r>
+    </w:p>
+    <w:p>
+      <w:pPr>
+        <w:pStyle w:val="Alaprtelmezett"/>
+      </w:pPr>
+      <w:r>
+        <w:rPr>
+          <w:i/>
+        </w:rPr>
+        <w:t xml:space="preserve">és a </w:t>
+      </w:r>
+      <w:r>
+        <w:t>recepciós</w:t>
+      </w:r>
+      <w:r>
+        <w:t xml:space="preserve"> </w:t>
+      </w:r>
+      <w:r>
+        <w:t>jogosultan</w:t>
+      </w:r>
+      <w:r>
+        <w:t xml:space="preserve"> és megfelelően </w:t>
+      </w:r>
+      <w:r>
+        <w:t>használja az alkalmazást</w:t>
+      </w:r>
+    </w:p>
+    <w:p>
+      <w:pPr>
+        <w:pStyle w:val="Alaprtelmezett"/>
+      </w:pPr>
+      <w:r>
+        <w:rPr>
+          <w:i/>
+        </w:rPr>
+        <w:t xml:space="preserve">akkor </w:t>
+      </w:r>
+      <w:r>
+        <w:t>megjelen</w:t>
+      </w:r>
+      <w:r>
+        <w:t>ik a vendéglista</w:t>
+      </w:r>
+      <w:bookmarkStart w:id="0" w:name="_GoBack"/>
+      <w:bookmarkEnd w:id="0"/>
+      <w:r>
+        <w:t>.</w:t>
+      </w:r>
     </w:p>
     <w:sectPr>
       <w:pgSz w:w="11906" w:h="16838"/>
@@ -4292,6 +4600,95 @@
 <file path=word/numbering.xml><?xml version="1.0" encoding="utf-8"?>
 <w:numbering xmlns:wpc="http://schemas.microsoft.com/office/word/2010/wordprocessingCanvas" xmlns:cx="http://schemas.microsoft.com/office/drawing/2014/chartex" xmlns:cx1="http://schemas.microsoft.com/office/drawing/2015/9/8/chartex" xmlns:cx2="http://schemas.microsoft.com/office/drawing/2015/10/21/chartex" xmlns:cx3="http://schemas.microsoft.com/office/drawing/2016/5/9/chartex" xmlns:cx4="http://schemas.microsoft.com/office/drawing/2016/5/10/chartex" xmlns:cx5="http://schemas.microsoft.com/office/drawing/2016/5/11/chartex" xmlns:cx6="http://schemas.microsoft.com/office/drawing/2016/5/12/chartex" xmlns:cx7="http://schemas.microsoft.com/office/drawing/2016/5/13/chartex" xmlns:cx8="http://schemas.microsoft.com/office/drawing/2016/5/14/chartex" xmlns:mc="http://schemas.openxmlformats.org/markup-compatibility/2006" xmlns:aink="http://schemas.microsoft.com/office/drawing/2016/ink" xmlns:am3d="http://schemas.microsoft.com/office/drawing/2017/model3d" xmlns:o="urn:schemas-microsoft-com:office:office" xmlns:r="http://schemas.openxmlformats.org/officeDocument/2006/relationships" xmlns:m="http://schemas.openxmlformats.org/officeDocument/2006/math" xmlns:v="urn:schemas-microsoft-com:vml" xmlns:wp14="http://schemas.microsoft.com/office/word/2010/wordprocessingDrawing" xmlns:wp="http://schemas.openxmlformats.org/drawingml/2006/wordprocessingDrawing" xmlns:w10="urn:schemas-microsoft-com:office:word" xmlns:w="http://schemas.openxmlformats.org/wordprocessingml/2006/main" xmlns:w14="http://schemas.microsoft.com/office/word/2010/wordml" xmlns:w15="http://schemas.microsoft.com/office/word/2012/wordml" xmlns:w16cid="http://schemas.microsoft.com/office/word/2016/wordml/cid" xmlns:w16se="http://schemas.microsoft.com/office/word/2015/wordml/symex" xmlns:wpg="http://schemas.microsoft.com/office/word/2010/wordprocessingGroup" xmlns:wpi="http://schemas.microsoft.com/office/word/2010/wordprocessingInk" xmlns:wne="http://schemas.microsoft.com/office/word/2006/wordml" xmlns:wps="http://schemas.microsoft.com/office/word/2010/wordprocessingShape" mc:Ignorable="w14 w15 w16se w16cid wp14">
   <w:abstractNum w:abstractNumId="0" w15:restartNumberingAfterBreak="0">
+    <w:nsid w:val="0C29366C"/>
+    <w:multiLevelType w:val="hybridMultilevel"/>
+    <w:tmpl w:val="D3E6A280"/>
+    <w:lvl w:ilvl="0" w:tplc="040E000F">
+      <w:start w:val="1"/>
+      <w:numFmt w:val="decimal"/>
+      <w:lvlText w:val="%1."/>
+      <w:lvlJc w:val="left"/>
+      <w:pPr>
+        <w:ind w:left="720" w:hanging="360"/>
+      </w:pPr>
+      <w:rPr>
+        <w:rFonts w:hint="default"/>
+      </w:rPr>
+    </w:lvl>
+    <w:lvl w:ilvl="1" w:tplc="040E0019" w:tentative="1">
+      <w:start w:val="1"/>
+      <w:numFmt w:val="lowerLetter"/>
+      <w:lvlText w:val="%2."/>
+      <w:lvlJc w:val="left"/>
+      <w:pPr>
+        <w:ind w:left="1440" w:hanging="360"/>
+      </w:pPr>
+    </w:lvl>
+    <w:lvl w:ilvl="2" w:tplc="040E001B" w:tentative="1">
+      <w:start w:val="1"/>
+      <w:numFmt w:val="lowerRoman"/>
+      <w:lvlText w:val="%3."/>
+      <w:lvlJc w:val="right"/>
+      <w:pPr>
+        <w:ind w:left="2160" w:hanging="180"/>
+      </w:pPr>
+    </w:lvl>
+    <w:lvl w:ilvl="3" w:tplc="040E000F" w:tentative="1">
+      <w:start w:val="1"/>
+      <w:numFmt w:val="decimal"/>
+      <w:lvlText w:val="%4."/>
+      <w:lvlJc w:val="left"/>
+      <w:pPr>
+        <w:ind w:left="2880" w:hanging="360"/>
+      </w:pPr>
+    </w:lvl>
+    <w:lvl w:ilvl="4" w:tplc="040E0019" w:tentative="1">
+      <w:start w:val="1"/>
+      <w:numFmt w:val="lowerLetter"/>
+      <w:lvlText w:val="%5."/>
+      <w:lvlJc w:val="left"/>
+      <w:pPr>
+        <w:ind w:left="3600" w:hanging="360"/>
+      </w:pPr>
+    </w:lvl>
+    <w:lvl w:ilvl="5" w:tplc="040E001B" w:tentative="1">
+      <w:start w:val="1"/>
+      <w:numFmt w:val="lowerRoman"/>
+      <w:lvlText w:val="%6."/>
+      <w:lvlJc w:val="right"/>
+      <w:pPr>
+        <w:ind w:left="4320" w:hanging="180"/>
+      </w:pPr>
+    </w:lvl>
+    <w:lvl w:ilvl="6" w:tplc="040E000F" w:tentative="1">
+      <w:start w:val="1"/>
+      <w:numFmt w:val="decimal"/>
+      <w:lvlText w:val="%7."/>
+      <w:lvlJc w:val="left"/>
+      <w:pPr>
+        <w:ind w:left="5040" w:hanging="360"/>
+      </w:pPr>
+    </w:lvl>
+    <w:lvl w:ilvl="7" w:tplc="040E0019" w:tentative="1">
+      <w:start w:val="1"/>
+      <w:numFmt w:val="lowerLetter"/>
+      <w:lvlText w:val="%8."/>
+      <w:lvlJc w:val="left"/>
+      <w:pPr>
+        <w:ind w:left="5760" w:hanging="360"/>
+      </w:pPr>
+    </w:lvl>
+    <w:lvl w:ilvl="8" w:tplc="040E001B" w:tentative="1">
+      <w:start w:val="1"/>
+      <w:numFmt w:val="lowerRoman"/>
+      <w:lvlText w:val="%9."/>
+      <w:lvlJc w:val="right"/>
+      <w:pPr>
+        <w:ind w:left="6480" w:hanging="180"/>
+      </w:pPr>
+    </w:lvl>
+  </w:abstractNum>
+  <w:abstractNum w:abstractNumId="1" w15:restartNumberingAfterBreak="0">
     <w:nsid w:val="25C41A75"/>
     <w:multiLevelType w:val="hybridMultilevel"/>
     <w:tmpl w:val="60703400"/>
@@ -4404,7 +4801,7 @@
       </w:rPr>
     </w:lvl>
   </w:abstractNum>
-  <w:abstractNum w:abstractNumId="1" w15:restartNumberingAfterBreak="0">
+  <w:abstractNum w:abstractNumId="2" w15:restartNumberingAfterBreak="0">
     <w:nsid w:val="3421246A"/>
     <w:multiLevelType w:val="multilevel"/>
     <w:tmpl w:val="54107404"/>
@@ -4517,7 +4914,96 @@
       </w:rPr>
     </w:lvl>
   </w:abstractNum>
-  <w:abstractNum w:abstractNumId="2" w15:restartNumberingAfterBreak="0">
+  <w:abstractNum w:abstractNumId="3" w15:restartNumberingAfterBreak="0">
+    <w:nsid w:val="53622782"/>
+    <w:multiLevelType w:val="hybridMultilevel"/>
+    <w:tmpl w:val="B11A9F2C"/>
+    <w:lvl w:ilvl="0" w:tplc="040E000F">
+      <w:start w:val="1"/>
+      <w:numFmt w:val="decimal"/>
+      <w:lvlText w:val="%1."/>
+      <w:lvlJc w:val="left"/>
+      <w:pPr>
+        <w:ind w:left="720" w:hanging="360"/>
+      </w:pPr>
+      <w:rPr>
+        <w:rFonts w:hint="default"/>
+      </w:rPr>
+    </w:lvl>
+    <w:lvl w:ilvl="1" w:tplc="040E0019" w:tentative="1">
+      <w:start w:val="1"/>
+      <w:numFmt w:val="lowerLetter"/>
+      <w:lvlText w:val="%2."/>
+      <w:lvlJc w:val="left"/>
+      <w:pPr>
+        <w:ind w:left="1440" w:hanging="360"/>
+      </w:pPr>
+    </w:lvl>
+    <w:lvl w:ilvl="2" w:tplc="040E001B" w:tentative="1">
+      <w:start w:val="1"/>
+      <w:numFmt w:val="lowerRoman"/>
+      <w:lvlText w:val="%3."/>
+      <w:lvlJc w:val="right"/>
+      <w:pPr>
+        <w:ind w:left="2160" w:hanging="180"/>
+      </w:pPr>
+    </w:lvl>
+    <w:lvl w:ilvl="3" w:tplc="040E000F" w:tentative="1">
+      <w:start w:val="1"/>
+      <w:numFmt w:val="decimal"/>
+      <w:lvlText w:val="%4."/>
+      <w:lvlJc w:val="left"/>
+      <w:pPr>
+        <w:ind w:left="2880" w:hanging="360"/>
+      </w:pPr>
+    </w:lvl>
+    <w:lvl w:ilvl="4" w:tplc="040E0019" w:tentative="1">
+      <w:start w:val="1"/>
+      <w:numFmt w:val="lowerLetter"/>
+      <w:lvlText w:val="%5."/>
+      <w:lvlJc w:val="left"/>
+      <w:pPr>
+        <w:ind w:left="3600" w:hanging="360"/>
+      </w:pPr>
+    </w:lvl>
+    <w:lvl w:ilvl="5" w:tplc="040E001B" w:tentative="1">
+      <w:start w:val="1"/>
+      <w:numFmt w:val="lowerRoman"/>
+      <w:lvlText w:val="%6."/>
+      <w:lvlJc w:val="right"/>
+      <w:pPr>
+        <w:ind w:left="4320" w:hanging="180"/>
+      </w:pPr>
+    </w:lvl>
+    <w:lvl w:ilvl="6" w:tplc="040E000F" w:tentative="1">
+      <w:start w:val="1"/>
+      <w:numFmt w:val="decimal"/>
+      <w:lvlText w:val="%7."/>
+      <w:lvlJc w:val="left"/>
+      <w:pPr>
+        <w:ind w:left="5040" w:hanging="360"/>
+      </w:pPr>
+    </w:lvl>
+    <w:lvl w:ilvl="7" w:tplc="040E0019" w:tentative="1">
+      <w:start w:val="1"/>
+      <w:numFmt w:val="lowerLetter"/>
+      <w:lvlText w:val="%8."/>
+      <w:lvlJc w:val="left"/>
+      <w:pPr>
+        <w:ind w:left="5760" w:hanging="360"/>
+      </w:pPr>
+    </w:lvl>
+    <w:lvl w:ilvl="8" w:tplc="040E001B" w:tentative="1">
+      <w:start w:val="1"/>
+      <w:numFmt w:val="lowerRoman"/>
+      <w:lvlText w:val="%9."/>
+      <w:lvlJc w:val="right"/>
+      <w:pPr>
+        <w:ind w:left="6480" w:hanging="180"/>
+      </w:pPr>
+    </w:lvl>
+  </w:abstractNum>
+  <w:abstractNum w:abstractNumId="4" w15:restartNumberingAfterBreak="0">
     <w:nsid w:val="5CD052D4"/>
     <w:multiLevelType w:val="hybridMultilevel"/>
     <w:tmpl w:val="B6C41FDE"/>
@@ -4606,7 +5092,7 @@
       </w:pPr>
     </w:lvl>
   </w:abstractNum>
-  <w:abstractNum w:abstractNumId="3" w15:restartNumberingAfterBreak="0">
+  <w:abstractNum w:abstractNumId="5" w15:restartNumberingAfterBreak="0">
     <w:nsid w:val="65204122"/>
     <w:multiLevelType w:val="hybridMultilevel"/>
     <w:tmpl w:val="BEDEFF3C"/>
@@ -4695,7 +5181,7 @@
       </w:pPr>
     </w:lvl>
   </w:abstractNum>
-  <w:abstractNum w:abstractNumId="4" w15:restartNumberingAfterBreak="0">
+  <w:abstractNum w:abstractNumId="6" w15:restartNumberingAfterBreak="0">
     <w:nsid w:val="696B740B"/>
     <w:multiLevelType w:val="hybridMultilevel"/>
     <w:tmpl w:val="1A766F50"/>
@@ -4784,20 +5270,210 @@
       </w:pPr>
     </w:lvl>
   </w:abstractNum>
+  <w:abstractNum w:abstractNumId="7" w15:restartNumberingAfterBreak="0">
+    <w:nsid w:val="6E6D24FB"/>
+    <w:multiLevelType w:val="hybridMultilevel"/>
+    <w:tmpl w:val="0590CE98"/>
+    <w:lvl w:ilvl="0" w:tplc="040E000F">
+      <w:start w:val="1"/>
+      <w:numFmt w:val="decimal"/>
+      <w:lvlText w:val="%1."/>
+      <w:lvlJc w:val="left"/>
+      <w:pPr>
+        <w:ind w:left="720" w:hanging="360"/>
+      </w:pPr>
+      <w:rPr>
+        <w:rFonts w:hint="default"/>
+      </w:rPr>
+    </w:lvl>
+    <w:lvl w:ilvl="1" w:tplc="040E0019" w:tentative="1">
+      <w:start w:val="1"/>
+      <w:numFmt w:val="lowerLetter"/>
+      <w:lvlText w:val="%2."/>
+      <w:lvlJc w:val="left"/>
+      <w:pPr>
+        <w:ind w:left="1440" w:hanging="360"/>
+      </w:pPr>
+    </w:lvl>
+    <w:lvl w:ilvl="2" w:tplc="040E001B" w:tentative="1">
+      <w:start w:val="1"/>
+      <w:numFmt w:val="lowerRoman"/>
+      <w:lvlText w:val="%3."/>
+      <w:lvlJc w:val="right"/>
+      <w:pPr>
+        <w:ind w:left="2160" w:hanging="180"/>
+      </w:pPr>
+    </w:lvl>
+    <w:lvl w:ilvl="3" w:tplc="040E000F" w:tentative="1">
+      <w:start w:val="1"/>
+      <w:numFmt w:val="decimal"/>
+      <w:lvlText w:val="%4."/>
+      <w:lvlJc w:val="left"/>
+      <w:pPr>
+        <w:ind w:left="2880" w:hanging="360"/>
+      </w:pPr>
+    </w:lvl>
+    <w:lvl w:ilvl="4" w:tplc="040E0019" w:tentative="1">
+      <w:start w:val="1"/>
+      <w:numFmt w:val="lowerLetter"/>
+      <w:lvlText w:val="%5."/>
+      <w:lvlJc w:val="left"/>
+      <w:pPr>
+        <w:ind w:left="3600" w:hanging="360"/>
+      </w:pPr>
+    </w:lvl>
+    <w:lvl w:ilvl="5" w:tplc="040E001B" w:tentative="1">
+      <w:start w:val="1"/>
+      <w:numFmt w:val="lowerRoman"/>
+      <w:lvlText w:val="%6."/>
+      <w:lvlJc w:val="right"/>
+      <w:pPr>
+        <w:ind w:left="4320" w:hanging="180"/>
+      </w:pPr>
+    </w:lvl>
+    <w:lvl w:ilvl="6" w:tplc="040E000F" w:tentative="1">
+      <w:start w:val="1"/>
+      <w:numFmt w:val="decimal"/>
+      <w:lvlText w:val="%7."/>
+      <w:lvlJc w:val="left"/>
+      <w:pPr>
+        <w:ind w:left="5040" w:hanging="360"/>
+      </w:pPr>
+    </w:lvl>
+    <w:lvl w:ilvl="7" w:tplc="040E0019" w:tentative="1">
+      <w:start w:val="1"/>
+      <w:numFmt w:val="lowerLetter"/>
+      <w:lvlText w:val="%8."/>
+      <w:lvlJc w:val="left"/>
+      <w:pPr>
+        <w:ind w:left="5760" w:hanging="360"/>
+      </w:pPr>
+    </w:lvl>
+    <w:lvl w:ilvl="8" w:tplc="040E001B" w:tentative="1">
+      <w:start w:val="1"/>
+      <w:numFmt w:val="lowerRoman"/>
+      <w:lvlText w:val="%9."/>
+      <w:lvlJc w:val="right"/>
+      <w:pPr>
+        <w:ind w:left="6480" w:hanging="180"/>
+      </w:pPr>
+    </w:lvl>
+  </w:abstractNum>
+  <w:abstractNum w:abstractNumId="8" w15:restartNumberingAfterBreak="0">
+    <w:nsid w:val="726F58CE"/>
+    <w:multiLevelType w:val="hybridMultilevel"/>
+    <w:tmpl w:val="CDAE3BD8"/>
+    <w:lvl w:ilvl="0" w:tplc="040E000F">
+      <w:start w:val="1"/>
+      <w:numFmt w:val="decimal"/>
+      <w:lvlText w:val="%1."/>
+      <w:lvlJc w:val="left"/>
+      <w:pPr>
+        <w:ind w:left="720" w:hanging="360"/>
+      </w:pPr>
+      <w:rPr>
+        <w:rFonts w:hint="default"/>
+      </w:rPr>
+    </w:lvl>
+    <w:lvl w:ilvl="1" w:tplc="040E0019" w:tentative="1">
+      <w:start w:val="1"/>
+      <w:numFmt w:val="lowerLetter"/>
+      <w:lvlText w:val="%2."/>
+      <w:lvlJc w:val="left"/>
+      <w:pPr>
+        <w:ind w:left="1440" w:hanging="360"/>
+      </w:pPr>
+    </w:lvl>
+    <w:lvl w:ilvl="2" w:tplc="040E001B" w:tentative="1">
+      <w:start w:val="1"/>
+      <w:numFmt w:val="lowerRoman"/>
+      <w:lvlText w:val="%3."/>
+      <w:lvlJc w:val="right"/>
+      <w:pPr>
+        <w:ind w:left="2160" w:hanging="180"/>
+      </w:pPr>
+    </w:lvl>
+    <w:lvl w:ilvl="3" w:tplc="040E000F" w:tentative="1">
+      <w:start w:val="1"/>
+      <w:numFmt w:val="decimal"/>
+      <w:lvlText w:val="%4."/>
+      <w:lvlJc w:val="left"/>
+      <w:pPr>
+        <w:ind w:left="2880" w:hanging="360"/>
+      </w:pPr>
+    </w:lvl>
+    <w:lvl w:ilvl="4" w:tplc="040E0019" w:tentative="1">
+      <w:start w:val="1"/>
+      <w:numFmt w:val="lowerLetter"/>
+      <w:lvlText w:val="%5."/>
+      <w:lvlJc w:val="left"/>
+      <w:pPr>
+        <w:ind w:left="3600" w:hanging="360"/>
+      </w:pPr>
+    </w:lvl>
+    <w:lvl w:ilvl="5" w:tplc="040E001B" w:tentative="1">
+      <w:start w:val="1"/>
+      <w:numFmt w:val="lowerRoman"/>
+      <w:lvlText w:val="%6."/>
+      <w:lvlJc w:val="right"/>
+      <w:pPr>
+        <w:ind w:left="4320" w:hanging="180"/>
+      </w:pPr>
+    </w:lvl>
+    <w:lvl w:ilvl="6" w:tplc="040E000F" w:tentative="1">
+      <w:start w:val="1"/>
+      <w:numFmt w:val="decimal"/>
+      <w:lvlText w:val="%7."/>
+      <w:lvlJc w:val="left"/>
+      <w:pPr>
+        <w:ind w:left="5040" w:hanging="360"/>
+      </w:pPr>
+    </w:lvl>
+    <w:lvl w:ilvl="7" w:tplc="040E0019" w:tentative="1">
+      <w:start w:val="1"/>
+      <w:numFmt w:val="lowerLetter"/>
+      <w:lvlText w:val="%8."/>
+      <w:lvlJc w:val="left"/>
+      <w:pPr>
+        <w:ind w:left="5760" w:hanging="360"/>
+      </w:pPr>
+    </w:lvl>
+    <w:lvl w:ilvl="8" w:tplc="040E001B" w:tentative="1">
+      <w:start w:val="1"/>
+      <w:numFmt w:val="lowerRoman"/>
+      <w:lvlText w:val="%9."/>
+      <w:lvlJc w:val="right"/>
+      <w:pPr>
+        <w:ind w:left="6480" w:hanging="180"/>
+      </w:pPr>
+    </w:lvl>
+  </w:abstractNum>
   <w:num w:numId="1">
+    <w:abstractNumId w:val="1"/>
+  </w:num>
+  <w:num w:numId="2">
+    <w:abstractNumId w:val="2"/>
+  </w:num>
+  <w:num w:numId="3">
+    <w:abstractNumId w:val="5"/>
+  </w:num>
+  <w:num w:numId="4">
+    <w:abstractNumId w:val="6"/>
+  </w:num>
+  <w:num w:numId="5">
+    <w:abstractNumId w:val="4"/>
+  </w:num>
+  <w:num w:numId="6">
+    <w:abstractNumId w:val="7"/>
+  </w:num>
+  <w:num w:numId="7">
     <w:abstractNumId w:val="0"/>
   </w:num>
-  <w:num w:numId="2">
-    <w:abstractNumId w:val="1"/>
+  <w:num w:numId="8">
+    <w:abstractNumId w:val="8"/>
   </w:num>
-  <w:num w:numId="3">
+  <w:num w:numId="9">
     <w:abstractNumId w:val="3"/>
-  </w:num>
-  <w:num w:numId="4">
-    <w:abstractNumId w:val="4"/>
-  </w:num>
-  <w:num w:numId="5">
-    <w:abstractNumId w:val="2"/>
   </w:num>
 </w:numbering>
 </file>
@@ -5441,6 +6117,33 @@
       <w:color w:val="00000A"/>
     </w:rPr>
   </w:style>
+  <w:style w:type="paragraph" w:styleId="Buborkszveg">
+    <w:name w:val="Balloon Text"/>
+    <w:basedOn w:val="Norml"/>
+    <w:link w:val="BuborkszvegChar"/>
+    <w:uiPriority w:val="99"/>
+    <w:semiHidden/>
+    <w:unhideWhenUsed/>
+    <w:rsid w:val="00D70ED3"/>
+    <w:rPr>
+      <w:rFonts w:ascii="Segoe UI" w:hAnsi="Segoe UI" w:cs="Segoe UI"/>
+      <w:sz w:val="18"/>
+      <w:szCs w:val="18"/>
+    </w:rPr>
+  </w:style>
+  <w:style w:type="character" w:customStyle="1" w:styleId="BuborkszvegChar">
+    <w:name w:val="Buborékszöveg Char"/>
+    <w:basedOn w:val="Bekezdsalapbettpusa"/>
+    <w:link w:val="Buborkszveg"/>
+    <w:uiPriority w:val="99"/>
+    <w:semiHidden/>
+    <w:rsid w:val="00D70ED3"/>
+    <w:rPr>
+      <w:rFonts w:ascii="Segoe UI" w:hAnsi="Segoe UI" w:cs="Segoe UI"/>
+      <w:sz w:val="18"/>
+      <w:szCs w:val="18"/>
+    </w:rPr>
+  </w:style>
 </w:styles>
 </file>
 

</xml_diff>

<commit_message>
2. user story kész
</commit_message>
<xml_diff>
--- a/specifikacio/zarodolgozat_tervezes_megvalositas_felhasznalo_kozpontu_modszerrel.docx
+++ b/specifikacio/zarodolgozat_tervezes_megvalositas_felhasznalo_kozpontu_modszerrel.docx
@@ -66,33 +66,11 @@
       <w:r>
         <w:t xml:space="preserve"> – </w:t>
       </w:r>
-      <w:proofErr w:type="spellStart"/>
       <w:r>
         <w:rPr>
           <w:i/>
         </w:rPr>
-        <w:t>Virtual</w:t>
-      </w:r>
-      <w:proofErr w:type="spellEnd"/>
-      <w:r>
-        <w:rPr>
-          <w:i/>
-        </w:rPr>
-        <w:t xml:space="preserve"> </w:t>
-      </w:r>
-      <w:proofErr w:type="spellStart"/>
-      <w:r>
-        <w:rPr>
-          <w:i/>
-        </w:rPr>
-        <w:t>Receptionist</w:t>
-      </w:r>
-      <w:proofErr w:type="spellEnd"/>
-      <w:r>
-        <w:rPr>
-          <w:i/>
-        </w:rPr>
-        <w:t xml:space="preserve"> </w:t>
+        <w:t xml:space="preserve">Virtual Receptionist </w:t>
       </w:r>
       <w:r>
         <w:t>elnevezéssel.</w:t>
@@ -655,15 +633,7 @@
         <w:pStyle w:val="Cmsor3"/>
       </w:pPr>
       <w:r>
-        <w:t>3.</w:t>
-      </w:r>
-      <w:proofErr w:type="gramStart"/>
-      <w:r>
-        <w:t>a</w:t>
-      </w:r>
-      <w:proofErr w:type="gramEnd"/>
-      <w:r>
-        <w:t xml:space="preserve"> Ha a rendszer már működik</w:t>
+        <w:t>3.a Ha a rendszer már működik</w:t>
       </w:r>
       <w:r>
         <w:t xml:space="preserve"> valamilyen formában, vagy</w:t>
@@ -1078,23 +1048,7 @@
     <w:p>
       <w:r>
         <w:lastRenderedPageBreak/>
-        <w:t>3.b „</w:t>
-      </w:r>
-      <w:proofErr w:type="spellStart"/>
-      <w:r>
-        <w:t>Pain</w:t>
-      </w:r>
-      <w:proofErr w:type="spellEnd"/>
-      <w:r>
-        <w:t xml:space="preserve"> </w:t>
-      </w:r>
-      <w:proofErr w:type="spellStart"/>
-      <w:r>
-        <w:t>point</w:t>
-      </w:r>
-      <w:proofErr w:type="spellEnd"/>
-      <w:r>
-        <w:t>”</w:t>
+        <w:t>3.b „Pain point”</w:t>
       </w:r>
       <w:r>
         <w:t xml:space="preserve"> – a válaszok rangsorolandók!</w:t>
@@ -1102,15 +1056,7 @@
     </w:p>
     <w:p>
       <w:r>
-        <w:t xml:space="preserve">A válaszokat </w:t>
-      </w:r>
-      <w:proofErr w:type="spellStart"/>
-      <w:r>
-        <w:t>szereplőnként</w:t>
-      </w:r>
-      <w:proofErr w:type="spellEnd"/>
-      <w:r>
-        <w:t xml:space="preserve"> kell</w:t>
+        <w:t>A válaszokat szereplőnként kell</w:t>
       </w:r>
     </w:p>
     <w:p/>
@@ -1233,15 +1179,7 @@
               <w:jc w:val="center"/>
             </w:pPr>
             <w:r>
-              <w:t xml:space="preserve">4. Kell-e szervert, vagy bármilyen más </w:t>
-            </w:r>
-            <w:proofErr w:type="spellStart"/>
-            <w:r>
-              <w:t>tárhelyet</w:t>
-            </w:r>
-            <w:proofErr w:type="spellEnd"/>
-            <w:r>
-              <w:t xml:space="preserve"> bérelnem a szoftver alkalmazásához?</w:t>
+              <w:t>4. Kell-e szervert, vagy bármilyen más tárhelyet bérelnem a szoftver alkalmazásához?</w:t>
             </w:r>
           </w:p>
           <w:p>
@@ -1259,164 +1197,129 @@
             <w:r>
               <w:t xml:space="preserve">5. Ehhez kapcsolódóan az érzékeny és céges adataim nem elérhetőek-e vagy lophatók-e el más szálláshelyek által, amelyek szintén haszonélvezői a </w:t>
             </w:r>
-            <w:proofErr w:type="spellStart"/>
             <w:r>
               <w:rPr>
                 <w:i/>
               </w:rPr>
-              <w:t>Virtual</w:t>
-            </w:r>
-            <w:proofErr w:type="spellEnd"/>
+              <w:t>Virtual Receptionist</w:t>
+            </w:r>
+            <w:r>
+              <w:t>-nek?</w:t>
+            </w:r>
+          </w:p>
+          <w:p>
+            <w:pPr>
+              <w:pStyle w:val="Alaprtelmezett"/>
+              <w:ind w:firstLine="0"/>
+            </w:pPr>
+          </w:p>
+          <w:p>
+            <w:pPr>
+              <w:pStyle w:val="Alaprtelmezett"/>
+              <w:ind w:firstLine="0"/>
+              <w:jc w:val="center"/>
+            </w:pPr>
+            <w:r>
+              <w:t>6. A szoftver használathoz mennyire „szuper-számítógépet” kell használjak?</w:t>
+            </w:r>
+          </w:p>
+          <w:p>
+            <w:pPr>
+              <w:pStyle w:val="Alaprtelmezett"/>
+              <w:ind w:firstLine="0"/>
+            </w:pPr>
+          </w:p>
+          <w:p>
+            <w:pPr>
+              <w:pStyle w:val="Alaprtelmezett"/>
+              <w:ind w:firstLine="0"/>
+              <w:jc w:val="center"/>
+            </w:pPr>
+            <w:r>
+              <w:t>7. Mennyire költséges</w:t>
+            </w:r>
+            <w:r>
+              <w:t xml:space="preserve"> a rendszer használata</w:t>
+            </w:r>
+            <w:r>
+              <w:t>?</w:t>
+            </w:r>
+          </w:p>
+        </w:tc>
+        <w:tc>
+          <w:tcPr>
+            <w:tcW w:w="5381" w:type="dxa"/>
+          </w:tcPr>
+          <w:p>
+            <w:pPr>
+              <w:pStyle w:val="Alaprtelmezett"/>
+              <w:ind w:firstLine="0"/>
+              <w:jc w:val="center"/>
+              <w:cnfStyle w:val="000000000000" w:firstRow="0" w:lastRow="0" w:firstColumn="0" w:lastColumn="0" w:oddVBand="0" w:evenVBand="0" w:oddHBand="0" w:evenHBand="0" w:firstRowFirstColumn="0" w:firstRowLastColumn="0" w:lastRowFirstColumn="0" w:lastRowLastColumn="0"/>
+            </w:pPr>
+            <w:r>
+              <w:t>1. Rendszerünket felhasználói</w:t>
+            </w:r>
+            <w:r>
+              <w:t xml:space="preserve"> </w:t>
+            </w:r>
+            <w:r>
+              <w:t>központú</w:t>
+            </w:r>
+            <w:r>
+              <w:t xml:space="preserve"> szemlélettel</w:t>
+            </w:r>
+            <w:r>
+              <w:t xml:space="preserve"> </w:t>
+            </w:r>
+            <w:r>
+              <w:t>m</w:t>
+            </w:r>
+            <w:r>
+              <w:t>egközelítve tervezem, így minél egyszerűbbre tervezem meg.</w:t>
+            </w:r>
+          </w:p>
+          <w:p>
+            <w:pPr>
+              <w:pStyle w:val="Alaprtelmezett"/>
+              <w:ind w:firstLine="0"/>
+              <w:cnfStyle w:val="000000000000" w:firstRow="0" w:lastRow="0" w:firstColumn="0" w:lastColumn="0" w:oddVBand="0" w:evenVBand="0" w:oddHBand="0" w:evenHBand="0" w:firstRowFirstColumn="0" w:firstRowLastColumn="0" w:lastRowFirstColumn="0" w:lastRowLastColumn="0"/>
+            </w:pPr>
+          </w:p>
+          <w:p>
+            <w:pPr>
+              <w:pStyle w:val="Alaprtelmezett"/>
+              <w:ind w:firstLine="0"/>
+              <w:jc w:val="center"/>
+              <w:cnfStyle w:val="000000000000" w:firstRow="0" w:lastRow="0" w:firstColumn="0" w:lastColumn="0" w:oddVBand="0" w:evenVBand="0" w:oddHBand="0" w:evenHBand="0" w:firstRowFirstColumn="0" w:firstRowLastColumn="0" w:lastRowFirstColumn="0" w:lastRowLastColumn="0"/>
+            </w:pPr>
+            <w:r>
+              <w:t>2. Régebben hasonló munkakörben (recepciós vendéglátóiparban) dolgoztam, így ismerem az alapvető dolgokat, amelyeket egy ilyen rendszer megkövetel. Valamint az igények felmérése céljából tartunk ilyen interjúkat a későbbi potenciális rendszerhasználókkal.</w:t>
+            </w:r>
+          </w:p>
+          <w:p>
+            <w:pPr>
+              <w:pStyle w:val="Alaprtelmezett"/>
+              <w:ind w:firstLine="0"/>
+              <w:cnfStyle w:val="000000000000" w:firstRow="0" w:lastRow="0" w:firstColumn="0" w:lastColumn="0" w:oddVBand="0" w:evenVBand="0" w:oddHBand="0" w:evenHBand="0" w:firstRowFirstColumn="0" w:firstRowLastColumn="0" w:lastRowFirstColumn="0" w:lastRowLastColumn="0"/>
+            </w:pPr>
+          </w:p>
+          <w:p>
+            <w:pPr>
+              <w:pStyle w:val="Alaprtelmezett"/>
+              <w:ind w:firstLine="0"/>
+              <w:jc w:val="center"/>
+              <w:cnfStyle w:val="000000000000" w:firstRow="0" w:lastRow="0" w:firstColumn="0" w:lastColumn="0" w:oddVBand="0" w:evenVBand="0" w:oddHBand="0" w:evenHBand="0" w:firstRowFirstColumn="0" w:firstRowLastColumn="0" w:lastRowFirstColumn="0" w:lastRowLastColumn="0"/>
+            </w:pPr>
+            <w:r>
+              <w:t xml:space="preserve">3. A </w:t>
+            </w:r>
             <w:r>
               <w:rPr>
                 <w:i/>
               </w:rPr>
-              <w:t xml:space="preserve"> </w:t>
-            </w:r>
-            <w:proofErr w:type="spellStart"/>
-            <w:r>
-              <w:rPr>
-                <w:i/>
-              </w:rPr>
-              <w:t>Receptionist</w:t>
-            </w:r>
-            <w:r>
-              <w:t>-nek</w:t>
-            </w:r>
-            <w:proofErr w:type="spellEnd"/>
-            <w:r>
-              <w:t>?</w:t>
-            </w:r>
-          </w:p>
-          <w:p>
-            <w:pPr>
-              <w:pStyle w:val="Alaprtelmezett"/>
-              <w:ind w:firstLine="0"/>
-            </w:pPr>
-          </w:p>
-          <w:p>
-            <w:pPr>
-              <w:pStyle w:val="Alaprtelmezett"/>
-              <w:ind w:firstLine="0"/>
-              <w:jc w:val="center"/>
-            </w:pPr>
-            <w:r>
-              <w:t>6. A szoftver használathoz mennyire „szuper-számítógépet” kell használjak?</w:t>
-            </w:r>
-          </w:p>
-          <w:p>
-            <w:pPr>
-              <w:pStyle w:val="Alaprtelmezett"/>
-              <w:ind w:firstLine="0"/>
-            </w:pPr>
-          </w:p>
-          <w:p>
-            <w:pPr>
-              <w:pStyle w:val="Alaprtelmezett"/>
-              <w:ind w:firstLine="0"/>
-              <w:jc w:val="center"/>
-            </w:pPr>
-            <w:r>
-              <w:t>7. Mennyire költséges</w:t>
-            </w:r>
-            <w:r>
-              <w:t xml:space="preserve"> a rendszer használata</w:t>
-            </w:r>
-            <w:r>
-              <w:t>?</w:t>
-            </w:r>
-          </w:p>
-        </w:tc>
-        <w:tc>
-          <w:tcPr>
-            <w:tcW w:w="5381" w:type="dxa"/>
-          </w:tcPr>
-          <w:p>
-            <w:pPr>
-              <w:pStyle w:val="Alaprtelmezett"/>
-              <w:ind w:firstLine="0"/>
-              <w:jc w:val="center"/>
-              <w:cnfStyle w:val="000000000000" w:firstRow="0" w:lastRow="0" w:firstColumn="0" w:lastColumn="0" w:oddVBand="0" w:evenVBand="0" w:oddHBand="0" w:evenHBand="0" w:firstRowFirstColumn="0" w:firstRowLastColumn="0" w:lastRowFirstColumn="0" w:lastRowLastColumn="0"/>
-            </w:pPr>
-            <w:r>
-              <w:t>1. Rendszerünket felhasználói</w:t>
-            </w:r>
-            <w:r>
-              <w:t xml:space="preserve"> </w:t>
-            </w:r>
-            <w:r>
-              <w:t>központú</w:t>
-            </w:r>
-            <w:r>
-              <w:t xml:space="preserve"> szemlélettel</w:t>
-            </w:r>
-            <w:r>
-              <w:t xml:space="preserve"> </w:t>
-            </w:r>
-            <w:r>
-              <w:t>m</w:t>
-            </w:r>
-            <w:r>
-              <w:t>egközelítve tervezem, így minél egyszerűbbre tervezem meg.</w:t>
-            </w:r>
-          </w:p>
-          <w:p>
-            <w:pPr>
-              <w:pStyle w:val="Alaprtelmezett"/>
-              <w:ind w:firstLine="0"/>
-              <w:cnfStyle w:val="000000000000" w:firstRow="0" w:lastRow="0" w:firstColumn="0" w:lastColumn="0" w:oddVBand="0" w:evenVBand="0" w:oddHBand="0" w:evenHBand="0" w:firstRowFirstColumn="0" w:firstRowLastColumn="0" w:lastRowFirstColumn="0" w:lastRowLastColumn="0"/>
-            </w:pPr>
-          </w:p>
-          <w:p>
-            <w:pPr>
-              <w:pStyle w:val="Alaprtelmezett"/>
-              <w:ind w:firstLine="0"/>
-              <w:jc w:val="center"/>
-              <w:cnfStyle w:val="000000000000" w:firstRow="0" w:lastRow="0" w:firstColumn="0" w:lastColumn="0" w:oddVBand="0" w:evenVBand="0" w:oddHBand="0" w:evenHBand="0" w:firstRowFirstColumn="0" w:firstRowLastColumn="0" w:lastRowFirstColumn="0" w:lastRowLastColumn="0"/>
-            </w:pPr>
-            <w:r>
-              <w:t>2. Régebben hasonló munkakörben (recepciós vendéglátóiparban) dolgoztam, így ismerem az alapvető dolgokat, amelyeket egy ilyen rendszer megkövetel. Valamint az igények felmérése céljából tartunk ilyen interjúkat a későbbi potenciális rendszerhasználókkal.</w:t>
-            </w:r>
-          </w:p>
-          <w:p>
-            <w:pPr>
-              <w:pStyle w:val="Alaprtelmezett"/>
-              <w:ind w:firstLine="0"/>
-              <w:cnfStyle w:val="000000000000" w:firstRow="0" w:lastRow="0" w:firstColumn="0" w:lastColumn="0" w:oddVBand="0" w:evenVBand="0" w:oddHBand="0" w:evenHBand="0" w:firstRowFirstColumn="0" w:firstRowLastColumn="0" w:lastRowFirstColumn="0" w:lastRowLastColumn="0"/>
-            </w:pPr>
-          </w:p>
-          <w:p>
-            <w:pPr>
-              <w:pStyle w:val="Alaprtelmezett"/>
-              <w:ind w:firstLine="0"/>
-              <w:jc w:val="center"/>
-              <w:cnfStyle w:val="000000000000" w:firstRow="0" w:lastRow="0" w:firstColumn="0" w:lastColumn="0" w:oddVBand="0" w:evenVBand="0" w:oddHBand="0" w:evenHBand="0" w:firstRowFirstColumn="0" w:firstRowLastColumn="0" w:lastRowFirstColumn="0" w:lastRowLastColumn="0"/>
-            </w:pPr>
-            <w:r>
-              <w:t xml:space="preserve">3. A </w:t>
-            </w:r>
-            <w:proofErr w:type="spellStart"/>
-            <w:r>
-              <w:rPr>
-                <w:i/>
-              </w:rPr>
-              <w:t>Virtual</w:t>
-            </w:r>
-            <w:proofErr w:type="spellEnd"/>
-            <w:r>
-              <w:rPr>
-                <w:i/>
-              </w:rPr>
-              <w:t xml:space="preserve"> </w:t>
-            </w:r>
-            <w:proofErr w:type="spellStart"/>
-            <w:r>
-              <w:rPr>
-                <w:i/>
-              </w:rPr>
-              <w:t>Receptionist</w:t>
-            </w:r>
-            <w:proofErr w:type="spellEnd"/>
+              <w:t>Virtual Receptionist</w:t>
+            </w:r>
             <w:r>
               <w:t>-</w:t>
             </w:r>
@@ -1430,15 +1333,7 @@
               <w:t>nyilvántartó</w:t>
             </w:r>
             <w:r>
-              <w:t>, vendégadatbázis-</w:t>
-            </w:r>
-            <w:proofErr w:type="gramStart"/>
-            <w:r>
-              <w:t>kezelő,</w:t>
-            </w:r>
-            <w:proofErr w:type="gramEnd"/>
-            <w:r>
-              <w:t xml:space="preserve"> stb.) elérhet és feldolgozhat.</w:t>
+              <w:t>, vendégadatbázis-kezelő, stb.) elérhet és feldolgozhat.</w:t>
             </w:r>
           </w:p>
           <w:p>
@@ -1564,23 +1459,7 @@
               <w:cnfStyle w:val="000000000000" w:firstRow="0" w:lastRow="0" w:firstColumn="0" w:lastColumn="0" w:oddVBand="0" w:evenVBand="0" w:oddHBand="0" w:evenHBand="0" w:firstRowFirstColumn="0" w:firstRowLastColumn="0" w:lastRowFirstColumn="0" w:lastRowLastColumn="0"/>
             </w:pPr>
             <w:r>
-              <w:t xml:space="preserve">6. A szoftvercsomag használatához egy teljesen átlagos, irodai számítógép is megfelel, bármely Windows operációs rendszer fajtával. Későbbiekben tervezünk Linuxra vagy </w:t>
-            </w:r>
-            <w:proofErr w:type="spellStart"/>
-            <w:r>
-              <w:t>macOS</w:t>
-            </w:r>
-            <w:proofErr w:type="spellEnd"/>
-            <w:r>
-              <w:t xml:space="preserve">-re optimalizált verziót is kiadni, igény szerint! A webes alkalmazáshoz pedig egy teljesen szabadon telepített internetes böngészőprogram segítségével </w:t>
-            </w:r>
-            <w:proofErr w:type="spellStart"/>
-            <w:r>
-              <w:t>vehetjük</w:t>
-            </w:r>
-            <w:proofErr w:type="spellEnd"/>
-            <w:r>
-              <w:t xml:space="preserve"> igénybe annak szolgáltatásait.</w:t>
+              <w:t>6. A szoftvercsomag használatához egy teljesen átlagos, irodai számítógép is megfelel, bármely Windows operációs rendszer fajtával. Későbbiekben tervezünk Linuxra vagy macOS-re optimalizált verziót is kiadni, igény szerint! A webes alkalmazáshoz pedig egy teljesen szabadon telepített internetes böngészőprogram segítségével vehetjük igénybe annak szolgáltatásait.</w:t>
             </w:r>
           </w:p>
           <w:p>
@@ -1867,134 +1746,113 @@
             <w:r>
               <w:t xml:space="preserve">A </w:t>
             </w:r>
-            <w:proofErr w:type="spellStart"/>
             <w:r>
               <w:rPr>
                 <w:i/>
               </w:rPr>
-              <w:t>Virtual</w:t>
-            </w:r>
-            <w:proofErr w:type="spellEnd"/>
-            <w:r>
-              <w:rPr>
-                <w:i/>
-              </w:rPr>
+              <w:t>Virtual Receptionist</w:t>
+            </w:r>
+            <w:r>
+              <w:t xml:space="preserve"> rendszerben a</w:t>
+            </w:r>
+            <w:r>
               <w:t xml:space="preserve"> </w:t>
             </w:r>
-            <w:proofErr w:type="spellStart"/>
-            <w:r>
-              <w:rPr>
-                <w:i/>
-              </w:rPr>
-              <w:t>Receptionist</w:t>
-            </w:r>
-            <w:proofErr w:type="spellEnd"/>
-            <w:r>
-              <w:t xml:space="preserve"> rendszerben a</w:t>
+            <w:r>
+              <w:t xml:space="preserve">minden </w:t>
+            </w:r>
+            <w:r>
+              <w:t xml:space="preserve">szükséges </w:t>
+            </w:r>
+            <w:r>
+              <w:t xml:space="preserve">adatbázisban tárolt információhalmaz </w:t>
+            </w:r>
+            <w:r>
+              <w:t>elérhető, amely</w:t>
+            </w:r>
+            <w:r>
+              <w:t>et a</w:t>
+            </w:r>
+            <w:r>
+              <w:t xml:space="preserve"> webalkalmazás és a</w:t>
+            </w:r>
+            <w:r>
+              <w:t xml:space="preserve">z asztali alkalmazás </w:t>
+            </w:r>
+            <w:r>
+              <w:t xml:space="preserve">moduljai (számlázó, </w:t>
+            </w:r>
+            <w:r>
+              <w:t xml:space="preserve">foglalási </w:t>
+            </w:r>
+            <w:r>
+              <w:t>napló, vendégadatbázi</w:t>
+            </w:r>
+            <w:r>
+              <w:t>s</w:t>
+            </w:r>
+            <w:r>
+              <w:t>-</w:t>
+            </w:r>
+            <w:r>
+              <w:t>kezelő, stb.) elérhet és feldolgozhat</w:t>
+            </w:r>
+            <w:r>
+              <w:t xml:space="preserve">; pl.: </w:t>
+            </w:r>
+            <w:r>
+              <w:t>az elektronikusan kitöl</w:t>
+            </w:r>
+            <w:r>
+              <w:t>t</w:t>
+            </w:r>
+            <w:r>
+              <w:t>hető vendég bejelentkező ív</w:t>
+            </w:r>
+            <w:r>
+              <w:t>re felvitt személyes</w:t>
+            </w:r>
+            <w:r>
+              <w:t xml:space="preserve"> adat</w:t>
+            </w:r>
+            <w:r>
+              <w:t xml:space="preserve">ok </w:t>
+            </w:r>
+            <w:r>
+              <w:t>rögtön menthetők vendégadatbázisba</w:t>
+            </w:r>
+            <w:r>
+              <w:t>.</w:t>
+            </w:r>
+          </w:p>
+          <w:p>
+            <w:pPr>
+              <w:pStyle w:val="Alaprtelmezett"/>
+              <w:ind w:firstLine="0"/>
+              <w:jc w:val="center"/>
+              <w:cnfStyle w:val="000000000000" w:firstRow="0" w:lastRow="0" w:firstColumn="0" w:lastColumn="0" w:oddVBand="0" w:evenVBand="0" w:oddHBand="0" w:evenHBand="0" w:firstRowFirstColumn="0" w:firstRowLastColumn="0" w:lastRowFirstColumn="0" w:lastRowLastColumn="0"/>
+            </w:pPr>
+          </w:p>
+          <w:p>
+            <w:pPr>
+              <w:pStyle w:val="Alaprtelmezett"/>
+              <w:ind w:firstLine="0"/>
+              <w:jc w:val="center"/>
+              <w:cnfStyle w:val="000000000000" w:firstRow="0" w:lastRow="0" w:firstColumn="0" w:lastColumn="0" w:oddVBand="0" w:evenVBand="0" w:oddHBand="0" w:evenHBand="0" w:firstRowFirstColumn="0" w:firstRowLastColumn="0" w:lastRowFirstColumn="0" w:lastRowLastColumn="0"/>
+            </w:pPr>
+            <w:r>
+              <w:t>4. Nem, mivel a</w:t>
+            </w:r>
+            <w:r>
+              <w:t xml:space="preserve"> telepített </w:t>
+            </w:r>
+            <w:r>
+              <w:t>rendszer azonnal használható</w:t>
             </w:r>
             <w:r>
               <w:t xml:space="preserve"> </w:t>
             </w:r>
             <w:r>
-              <w:t xml:space="preserve">minden </w:t>
-            </w:r>
-            <w:r>
-              <w:t xml:space="preserve">szükséges </w:t>
-            </w:r>
-            <w:r>
-              <w:t xml:space="preserve">adatbázisban tárolt információhalmaz </w:t>
-            </w:r>
-            <w:r>
-              <w:t>elérhető, amely</w:t>
-            </w:r>
-            <w:r>
-              <w:t>et a</w:t>
-            </w:r>
-            <w:r>
-              <w:t xml:space="preserve"> webalkalmazás és a</w:t>
-            </w:r>
-            <w:r>
-              <w:t xml:space="preserve">z asztali alkalmazás </w:t>
-            </w:r>
-            <w:r>
-              <w:t xml:space="preserve">moduljai (számlázó, </w:t>
-            </w:r>
-            <w:r>
-              <w:t xml:space="preserve">foglalási </w:t>
-            </w:r>
-            <w:r>
-              <w:t>napló, vendégadatbázi</w:t>
-            </w:r>
-            <w:r>
-              <w:t>s</w:t>
-            </w:r>
-            <w:r>
-              <w:t>-</w:t>
-            </w:r>
-            <w:proofErr w:type="gramStart"/>
-            <w:r>
-              <w:t>kezelő,</w:t>
-            </w:r>
-            <w:proofErr w:type="gramEnd"/>
-            <w:r>
-              <w:t xml:space="preserve"> stb.) elérhet és feldolgozhat</w:t>
-            </w:r>
-            <w:r>
-              <w:t xml:space="preserve">; pl.: </w:t>
-            </w:r>
-            <w:r>
-              <w:t>az elektronikusan kitöl</w:t>
-            </w:r>
-            <w:r>
-              <w:t>t</w:t>
-            </w:r>
-            <w:r>
-              <w:t>hető vendég bejelentkező ív</w:t>
-            </w:r>
-            <w:r>
-              <w:t>re felvitt személyes</w:t>
-            </w:r>
-            <w:r>
-              <w:t xml:space="preserve"> adat</w:t>
-            </w:r>
-            <w:r>
-              <w:t xml:space="preserve">ok </w:t>
-            </w:r>
-            <w:r>
-              <w:t>rögtön menthetők vendégadatbázisba</w:t>
-            </w:r>
-            <w:r>
-              <w:t>.</w:t>
-            </w:r>
-          </w:p>
-          <w:p>
-            <w:pPr>
-              <w:pStyle w:val="Alaprtelmezett"/>
-              <w:ind w:firstLine="0"/>
-              <w:jc w:val="center"/>
-              <w:cnfStyle w:val="000000000000" w:firstRow="0" w:lastRow="0" w:firstColumn="0" w:lastColumn="0" w:oddVBand="0" w:evenVBand="0" w:oddHBand="0" w:evenHBand="0" w:firstRowFirstColumn="0" w:firstRowLastColumn="0" w:lastRowFirstColumn="0" w:lastRowLastColumn="0"/>
-            </w:pPr>
-          </w:p>
-          <w:p>
-            <w:pPr>
-              <w:pStyle w:val="Alaprtelmezett"/>
-              <w:ind w:firstLine="0"/>
-              <w:jc w:val="center"/>
-              <w:cnfStyle w:val="000000000000" w:firstRow="0" w:lastRow="0" w:firstColumn="0" w:lastColumn="0" w:oddVBand="0" w:evenVBand="0" w:oddHBand="0" w:evenHBand="0" w:firstRowFirstColumn="0" w:firstRowLastColumn="0" w:lastRowFirstColumn="0" w:lastRowLastColumn="0"/>
-            </w:pPr>
-            <w:r>
-              <w:t>4. Nem, mivel a</w:t>
-            </w:r>
-            <w:r>
-              <w:t xml:space="preserve"> telepített </w:t>
-            </w:r>
-            <w:r>
-              <w:t>rendszer azonnal használható</w:t>
-            </w:r>
-            <w:r>
-              <w:t xml:space="preserve"> </w:t>
-            </w:r>
-            <w:r>
               <w:t>a bevezetéskor</w:t>
             </w:r>
             <w:r>
@@ -2016,15 +1874,7 @@
               <w:t>endszerbe</w:t>
             </w:r>
             <w:r>
-              <w:t xml:space="preserve"> </w:t>
-            </w:r>
-            <w:proofErr w:type="spellStart"/>
-            <w:r>
-              <w:t>migrálni</w:t>
-            </w:r>
-            <w:proofErr w:type="spellEnd"/>
-            <w:r>
-              <w:t xml:space="preserve">, amely </w:t>
+              <w:t xml:space="preserve"> migrálni, amely </w:t>
             </w:r>
             <w:r>
               <w:t>időbe tel</w:t>
@@ -2562,15 +2412,7 @@
         </w:numPr>
       </w:pPr>
       <w:r>
-        <w:t>„</w:t>
-      </w:r>
-      <w:proofErr w:type="gramStart"/>
-      <w:r>
-        <w:t>szemben”…</w:t>
-      </w:r>
-      <w:proofErr w:type="gramEnd"/>
-      <w:r>
-        <w:t xml:space="preserve"> (a jelenlegi rendszer jellemzője)</w:t>
+        <w:t>„szemben”… (a jelenlegi rendszer jellemzője)</w:t>
       </w:r>
     </w:p>
     <w:p>
@@ -2618,28 +2460,12 @@
       <w:r>
         <w:t xml:space="preserve">A </w:t>
       </w:r>
-      <w:proofErr w:type="spellStart"/>
       <w:r>
         <w:rPr>
           <w:i/>
         </w:rPr>
-        <w:t>Virtual</w:t>
-      </w:r>
-      <w:proofErr w:type="spellEnd"/>
-      <w:r>
-        <w:rPr>
-          <w:i/>
-        </w:rPr>
-        <w:t xml:space="preserve"> </w:t>
-      </w:r>
-      <w:proofErr w:type="spellStart"/>
-      <w:r>
-        <w:rPr>
-          <w:i/>
-        </w:rPr>
-        <w:t>Receptionist</w:t>
-      </w:r>
-      <w:proofErr w:type="spellEnd"/>
+        <w:t>Virtual Receptionist</w:t>
+      </w:r>
       <w:r>
         <w:rPr>
           <w:i/>
@@ -3152,10 +2978,7 @@
               <w:cnfStyle w:val="000000000000" w:firstRow="0" w:lastRow="0" w:firstColumn="0" w:lastColumn="0" w:oddVBand="0" w:evenVBand="0" w:oddHBand="0" w:evenHBand="0" w:firstRowFirstColumn="0" w:firstRowLastColumn="0" w:lastRowFirstColumn="0" w:lastRowLastColumn="0"/>
             </w:pPr>
             <w:r>
-              <w:t xml:space="preserve">3. Követi a </w:t>
-            </w:r>
-            <w:r>
-              <w:t>telepítő varázsló utasításait</w:t>
+              <w:t>3. Követi a telepítő varázsló utasításait</w:t>
             </w:r>
           </w:p>
         </w:tc>
@@ -4418,45 +4241,11 @@
       <w:pPr>
         <w:pStyle w:val="Alaprtelmezett"/>
       </w:pPr>
-    </w:p>
-    <w:p>
-      <w:pPr>
-        <w:pStyle w:val="Alaprtelmezett"/>
-      </w:pPr>
-    </w:p>
-    <w:p>
-      <w:pPr>
-        <w:pStyle w:val="Alaprtelmezett"/>
-      </w:pPr>
       <w:r>
         <w:rPr>
           <w:b/>
         </w:rPr>
-        <w:t>Vendégadatbázis</w:t>
-      </w:r>
-      <w:r>
-        <w:rPr>
-          <w:b/>
-        </w:rPr>
-        <w:t>-kezelő</w:t>
-      </w:r>
-      <w:r>
-        <w:rPr>
-          <w:b/>
-        </w:rPr>
-        <w:t xml:space="preserve"> </w:t>
-      </w:r>
-      <w:r>
-        <w:rPr>
-          <w:b/>
-        </w:rPr>
-        <w:t>m</w:t>
-      </w:r>
-      <w:r>
-        <w:rPr>
-          <w:b/>
-        </w:rPr>
-        <w:t xml:space="preserve">odul </w:t>
+        <w:t xml:space="preserve">Asztali alkalmazás </w:t>
       </w:r>
       <w:r>
         <w:rPr>
@@ -4475,7 +4264,13 @@
         <w:pStyle w:val="Alaprtelmezett"/>
       </w:pPr>
       <w:r>
-        <w:t xml:space="preserve">A recepciós </w:t>
+        <w:t>A recepciós</w:t>
+      </w:r>
+      <w:r>
+        <w:t>/menedzser</w:t>
+      </w:r>
+      <w:r>
+        <w:t xml:space="preserve"> </w:t>
       </w:r>
       <w:r>
         <w:rPr>
@@ -4484,10 +4279,19 @@
         <w:t xml:space="preserve">szeretné </w:t>
       </w:r>
       <w:r>
-        <w:t>látni a</w:t>
-      </w:r>
-      <w:r>
-        <w:t>z elmentett vendégek listáját</w:t>
+        <w:t>haszn</w:t>
+      </w:r>
+      <w:r>
+        <w:t>á</w:t>
+      </w:r>
+      <w:r>
+        <w:t>l</w:t>
+      </w:r>
+      <w:r>
+        <w:t>ni az</w:t>
+      </w:r>
+      <w:r>
+        <w:t xml:space="preserve"> asztali alkalmazást</w:t>
       </w:r>
     </w:p>
     <w:p>
@@ -4501,7 +4305,16 @@
         <w:t xml:space="preserve">azért, hogy </w:t>
       </w:r>
       <w:r>
-        <w:t>azokat tudja módosítani, törölni és újat felvinni</w:t>
+        <w:t>azo</w:t>
+      </w:r>
+      <w:r>
+        <w:t>k modul</w:t>
+      </w:r>
+      <w:r>
+        <w:t xml:space="preserve">jai segítségével </w:t>
+      </w:r>
+      <w:r>
+        <w:t>elvégezhesse napi adminisztrációját</w:t>
       </w:r>
       <w:r>
         <w:t>.</w:t>
@@ -4525,6 +4338,164 @@
         <w:t xml:space="preserve">hogy </w:t>
       </w:r>
       <w:r>
+        <w:t>a</w:t>
+      </w:r>
+      <w:r>
+        <w:t xml:space="preserve"> s</w:t>
+      </w:r>
+      <w:r>
+        <w:t>z</w:t>
+      </w:r>
+      <w:r>
+        <w:t>álláshelyet regisztrálták a rendszerbe a webalkalmazás segítségével</w:t>
+      </w:r>
+    </w:p>
+    <w:p>
+      <w:pPr>
+        <w:pStyle w:val="Alaprtelmezett"/>
+      </w:pPr>
+      <w:r>
+        <w:rPr>
+          <w:i/>
+        </w:rPr>
+        <w:t>é</w:t>
+      </w:r>
+      <w:r>
+        <w:rPr>
+          <w:i/>
+        </w:rPr>
+        <w:t xml:space="preserve">s a </w:t>
+      </w:r>
+      <w:r>
+        <w:t>recepciós</w:t>
+      </w:r>
+      <w:r>
+        <w:t>/menedzser</w:t>
+      </w:r>
+      <w:r>
+        <w:t xml:space="preserve"> a kapott szálláshely azonosító mellé állított be jelszót</w:t>
+      </w:r>
+    </w:p>
+    <w:p>
+      <w:pPr>
+        <w:pStyle w:val="Alaprtelmezett"/>
+      </w:pPr>
+      <w:r>
+        <w:rPr>
+          <w:i/>
+        </w:rPr>
+        <w:t xml:space="preserve">akkor </w:t>
+      </w:r>
+      <w:r>
+        <w:t>be tud lépni az asztali alkalmazásba.</w:t>
+      </w:r>
+    </w:p>
+    <w:p>
+      <w:pPr>
+        <w:pStyle w:val="Alaprtelmezett"/>
+      </w:pPr>
+    </w:p>
+    <w:p>
+      <w:pPr>
+        <w:pStyle w:val="Alaprtelmezett"/>
+      </w:pPr>
+      <w:r>
+        <w:rPr>
+          <w:b/>
+        </w:rPr>
+        <w:t>Vendégadatbázis</w:t>
+      </w:r>
+      <w:r>
+        <w:rPr>
+          <w:b/>
+        </w:rPr>
+        <w:t>-kezelő</w:t>
+      </w:r>
+      <w:r>
+        <w:rPr>
+          <w:b/>
+        </w:rPr>
+        <w:t xml:space="preserve"> </w:t>
+      </w:r>
+      <w:r>
+        <w:rPr>
+          <w:b/>
+        </w:rPr>
+        <w:t>m</w:t>
+      </w:r>
+      <w:r>
+        <w:rPr>
+          <w:b/>
+        </w:rPr>
+        <w:t xml:space="preserve">odul </w:t>
+      </w:r>
+      <w:r>
+        <w:rPr>
+          <w:b/>
+        </w:rPr>
+        <w:t>használata</w:t>
+      </w:r>
+    </w:p>
+    <w:p>
+      <w:pPr>
+        <w:pStyle w:val="Alaprtelmezett"/>
+      </w:pPr>
+    </w:p>
+    <w:p>
+      <w:pPr>
+        <w:pStyle w:val="Alaprtelmezett"/>
+      </w:pPr>
+      <w:r>
+        <w:t xml:space="preserve">A recepciós </w:t>
+      </w:r>
+      <w:r>
+        <w:rPr>
+          <w:i/>
+        </w:rPr>
+        <w:t xml:space="preserve">szeretné </w:t>
+      </w:r>
+      <w:r>
+        <w:t>látni a</w:t>
+      </w:r>
+      <w:r>
+        <w:t>z elmentett vendégek listáját</w:t>
+      </w:r>
+    </w:p>
+    <w:p>
+      <w:pPr>
+        <w:pStyle w:val="Alaprtelmezett"/>
+      </w:pPr>
+      <w:r>
+        <w:rPr>
+          <w:i/>
+        </w:rPr>
+        <w:t xml:space="preserve">azért, hogy </w:t>
+      </w:r>
+      <w:r>
+        <w:t>azokat tudja módosítani, törölni és újat felvinni</w:t>
+      </w:r>
+      <w:r>
+        <w:t>.</w:t>
+      </w:r>
+    </w:p>
+    <w:p>
+      <w:pPr>
+        <w:pStyle w:val="Alaprtelmezett"/>
+      </w:pPr>
+      <w:r>
+        <w:rPr>
+          <w:b/>
+          <w:i/>
+        </w:rPr>
+        <w:t xml:space="preserve">Feltéve, </w:t>
+      </w:r>
+      <w:r>
+        <w:rPr>
+          <w:i/>
+        </w:rPr>
+        <w:t xml:space="preserve">hogy </w:t>
+      </w:r>
+      <w:r>
         <w:t>az alkalmazás automatikusan csatlakozik az adatbázishoz,</w:t>
       </w:r>
     </w:p>
@@ -4573,6 +4544,7 @@
         <w:rPr>
           <w:i/>
         </w:rPr>
+        <w:lastRenderedPageBreak/>
         <w:t xml:space="preserve">akkor </w:t>
       </w:r>
       <w:r>
@@ -4580,12 +4552,12 @@
       </w:r>
       <w:r>
         <w:t>ik a vendéglista</w:t>
+      </w:r>
+      <w:r>
+        <w:t>.</w:t>
       </w:r>
       <w:bookmarkStart w:id="0" w:name="_GoBack"/>
       <w:bookmarkEnd w:id="0"/>
-      <w:r>
-        <w:t>.</w:t>
-      </w:r>
     </w:p>
     <w:sectPr>
       <w:pgSz w:w="11906" w:h="16838"/>

</xml_diff>

<commit_message>
3. user story elkészült
</commit_message>
<xml_diff>
--- a/specifikacio/zarodolgozat_tervezes_megvalositas_felhasznalo_kozpontu_modszerrel.docx
+++ b/specifikacio/zarodolgozat_tervezes_megvalositas_felhasznalo_kozpontu_modszerrel.docx
@@ -66,11 +66,33 @@
       <w:r>
         <w:t xml:space="preserve"> – </w:t>
       </w:r>
+      <w:proofErr w:type="spellStart"/>
       <w:r>
         <w:rPr>
           <w:i/>
         </w:rPr>
-        <w:t xml:space="preserve">Virtual Receptionist </w:t>
+        <w:t>Virtual</w:t>
+      </w:r>
+      <w:proofErr w:type="spellEnd"/>
+      <w:r>
+        <w:rPr>
+          <w:i/>
+        </w:rPr>
+        <w:t xml:space="preserve"> </w:t>
+      </w:r>
+      <w:proofErr w:type="spellStart"/>
+      <w:r>
+        <w:rPr>
+          <w:i/>
+        </w:rPr>
+        <w:t>Receptionist</w:t>
+      </w:r>
+      <w:proofErr w:type="spellEnd"/>
+      <w:r>
+        <w:rPr>
+          <w:i/>
+        </w:rPr>
+        <w:t xml:space="preserve"> </w:t>
       </w:r>
       <w:r>
         <w:t>elnevezéssel.</w:t>
@@ -633,7 +655,15 @@
         <w:pStyle w:val="Cmsor3"/>
       </w:pPr>
       <w:r>
-        <w:t>3.a Ha a rendszer már működik</w:t>
+        <w:t>3.</w:t>
+      </w:r>
+      <w:proofErr w:type="gramStart"/>
+      <w:r>
+        <w:t>a</w:t>
+      </w:r>
+      <w:proofErr w:type="gramEnd"/>
+      <w:r>
+        <w:t xml:space="preserve"> Ha a rendszer már működik</w:t>
       </w:r>
       <w:r>
         <w:t xml:space="preserve"> valamilyen formában, vagy</w:t>
@@ -1048,7 +1078,23 @@
     <w:p>
       <w:r>
         <w:lastRenderedPageBreak/>
-        <w:t>3.b „Pain point”</w:t>
+        <w:t>3.b „</w:t>
+      </w:r>
+      <w:proofErr w:type="spellStart"/>
+      <w:r>
+        <w:t>Pain</w:t>
+      </w:r>
+      <w:proofErr w:type="spellEnd"/>
+      <w:r>
+        <w:t xml:space="preserve"> </w:t>
+      </w:r>
+      <w:proofErr w:type="spellStart"/>
+      <w:r>
+        <w:t>point</w:t>
+      </w:r>
+      <w:proofErr w:type="spellEnd"/>
+      <w:r>
+        <w:t>”</w:t>
       </w:r>
       <w:r>
         <w:t xml:space="preserve"> – a válaszok rangsorolandók!</w:t>
@@ -1056,7 +1102,15 @@
     </w:p>
     <w:p>
       <w:r>
-        <w:t>A válaszokat szereplőnként kell</w:t>
+        <w:t xml:space="preserve">A válaszokat </w:t>
+      </w:r>
+      <w:proofErr w:type="spellStart"/>
+      <w:r>
+        <w:t>szereplőnként</w:t>
+      </w:r>
+      <w:proofErr w:type="spellEnd"/>
+      <w:r>
+        <w:t xml:space="preserve"> kell</w:t>
       </w:r>
     </w:p>
     <w:p/>
@@ -1179,7 +1233,15 @@
               <w:jc w:val="center"/>
             </w:pPr>
             <w:r>
-              <w:t>4. Kell-e szervert, vagy bármilyen más tárhelyet bérelnem a szoftver alkalmazásához?</w:t>
+              <w:t xml:space="preserve">4. Kell-e szervert, vagy bármilyen más </w:t>
+            </w:r>
+            <w:proofErr w:type="spellStart"/>
+            <w:r>
+              <w:t>tárhelyet</w:t>
+            </w:r>
+            <w:proofErr w:type="spellEnd"/>
+            <w:r>
+              <w:t xml:space="preserve"> bérelnem a szoftver alkalmazásához?</w:t>
             </w:r>
           </w:p>
           <w:p>
@@ -1197,129 +1259,164 @@
             <w:r>
               <w:t xml:space="preserve">5. Ehhez kapcsolódóan az érzékeny és céges adataim nem elérhetőek-e vagy lophatók-e el más szálláshelyek által, amelyek szintén haszonélvezői a </w:t>
             </w:r>
+            <w:proofErr w:type="spellStart"/>
             <w:r>
               <w:rPr>
                 <w:i/>
               </w:rPr>
-              <w:t>Virtual Receptionist</w:t>
-            </w:r>
-            <w:r>
-              <w:t>-nek?</w:t>
-            </w:r>
-          </w:p>
-          <w:p>
-            <w:pPr>
-              <w:pStyle w:val="Alaprtelmezett"/>
-              <w:ind w:firstLine="0"/>
-            </w:pPr>
-          </w:p>
-          <w:p>
-            <w:pPr>
-              <w:pStyle w:val="Alaprtelmezett"/>
-              <w:ind w:firstLine="0"/>
-              <w:jc w:val="center"/>
-            </w:pPr>
-            <w:r>
-              <w:t>6. A szoftver használathoz mennyire „szuper-számítógépet” kell használjak?</w:t>
-            </w:r>
-          </w:p>
-          <w:p>
-            <w:pPr>
-              <w:pStyle w:val="Alaprtelmezett"/>
-              <w:ind w:firstLine="0"/>
-            </w:pPr>
-          </w:p>
-          <w:p>
-            <w:pPr>
-              <w:pStyle w:val="Alaprtelmezett"/>
-              <w:ind w:firstLine="0"/>
-              <w:jc w:val="center"/>
-            </w:pPr>
-            <w:r>
-              <w:t>7. Mennyire költséges</w:t>
-            </w:r>
-            <w:r>
-              <w:t xml:space="preserve"> a rendszer használata</w:t>
-            </w:r>
-            <w:r>
-              <w:t>?</w:t>
-            </w:r>
-          </w:p>
-        </w:tc>
-        <w:tc>
-          <w:tcPr>
-            <w:tcW w:w="5381" w:type="dxa"/>
-          </w:tcPr>
-          <w:p>
-            <w:pPr>
-              <w:pStyle w:val="Alaprtelmezett"/>
-              <w:ind w:firstLine="0"/>
-              <w:jc w:val="center"/>
-              <w:cnfStyle w:val="000000000000" w:firstRow="0" w:lastRow="0" w:firstColumn="0" w:lastColumn="0" w:oddVBand="0" w:evenVBand="0" w:oddHBand="0" w:evenHBand="0" w:firstRowFirstColumn="0" w:firstRowLastColumn="0" w:lastRowFirstColumn="0" w:lastRowLastColumn="0"/>
-            </w:pPr>
-            <w:r>
-              <w:t>1. Rendszerünket felhasználói</w:t>
-            </w:r>
-            <w:r>
-              <w:t xml:space="preserve"> </w:t>
-            </w:r>
-            <w:r>
-              <w:t>központú</w:t>
-            </w:r>
-            <w:r>
-              <w:t xml:space="preserve"> szemlélettel</w:t>
-            </w:r>
-            <w:r>
-              <w:t xml:space="preserve"> </w:t>
-            </w:r>
-            <w:r>
-              <w:t>m</w:t>
-            </w:r>
-            <w:r>
-              <w:t>egközelítve tervezem, így minél egyszerűbbre tervezem meg.</w:t>
-            </w:r>
-          </w:p>
-          <w:p>
-            <w:pPr>
-              <w:pStyle w:val="Alaprtelmezett"/>
-              <w:ind w:firstLine="0"/>
-              <w:cnfStyle w:val="000000000000" w:firstRow="0" w:lastRow="0" w:firstColumn="0" w:lastColumn="0" w:oddVBand="0" w:evenVBand="0" w:oddHBand="0" w:evenHBand="0" w:firstRowFirstColumn="0" w:firstRowLastColumn="0" w:lastRowFirstColumn="0" w:lastRowLastColumn="0"/>
-            </w:pPr>
-          </w:p>
-          <w:p>
-            <w:pPr>
-              <w:pStyle w:val="Alaprtelmezett"/>
-              <w:ind w:firstLine="0"/>
-              <w:jc w:val="center"/>
-              <w:cnfStyle w:val="000000000000" w:firstRow="0" w:lastRow="0" w:firstColumn="0" w:lastColumn="0" w:oddVBand="0" w:evenVBand="0" w:oddHBand="0" w:evenHBand="0" w:firstRowFirstColumn="0" w:firstRowLastColumn="0" w:lastRowFirstColumn="0" w:lastRowLastColumn="0"/>
-            </w:pPr>
-            <w:r>
-              <w:t>2. Régebben hasonló munkakörben (recepciós vendéglátóiparban) dolgoztam, így ismerem az alapvető dolgokat, amelyeket egy ilyen rendszer megkövetel. Valamint az igények felmérése céljából tartunk ilyen interjúkat a későbbi potenciális rendszerhasználókkal.</w:t>
-            </w:r>
-          </w:p>
-          <w:p>
-            <w:pPr>
-              <w:pStyle w:val="Alaprtelmezett"/>
-              <w:ind w:firstLine="0"/>
-              <w:cnfStyle w:val="000000000000" w:firstRow="0" w:lastRow="0" w:firstColumn="0" w:lastColumn="0" w:oddVBand="0" w:evenVBand="0" w:oddHBand="0" w:evenHBand="0" w:firstRowFirstColumn="0" w:firstRowLastColumn="0" w:lastRowFirstColumn="0" w:lastRowLastColumn="0"/>
-            </w:pPr>
-          </w:p>
-          <w:p>
-            <w:pPr>
-              <w:pStyle w:val="Alaprtelmezett"/>
-              <w:ind w:firstLine="0"/>
-              <w:jc w:val="center"/>
-              <w:cnfStyle w:val="000000000000" w:firstRow="0" w:lastRow="0" w:firstColumn="0" w:lastColumn="0" w:oddVBand="0" w:evenVBand="0" w:oddHBand="0" w:evenHBand="0" w:firstRowFirstColumn="0" w:firstRowLastColumn="0" w:lastRowFirstColumn="0" w:lastRowLastColumn="0"/>
-            </w:pPr>
-            <w:r>
-              <w:t xml:space="preserve">3. A </w:t>
-            </w:r>
+              <w:t>Virtual</w:t>
+            </w:r>
+            <w:proofErr w:type="spellEnd"/>
             <w:r>
               <w:rPr>
                 <w:i/>
               </w:rPr>
-              <w:t>Virtual Receptionist</w:t>
-            </w:r>
+              <w:t xml:space="preserve"> </w:t>
+            </w:r>
+            <w:proofErr w:type="spellStart"/>
+            <w:r>
+              <w:rPr>
+                <w:i/>
+              </w:rPr>
+              <w:t>Receptionist</w:t>
+            </w:r>
+            <w:r>
+              <w:t>-nek</w:t>
+            </w:r>
+            <w:proofErr w:type="spellEnd"/>
+            <w:r>
+              <w:t>?</w:t>
+            </w:r>
+          </w:p>
+          <w:p>
+            <w:pPr>
+              <w:pStyle w:val="Alaprtelmezett"/>
+              <w:ind w:firstLine="0"/>
+            </w:pPr>
+          </w:p>
+          <w:p>
+            <w:pPr>
+              <w:pStyle w:val="Alaprtelmezett"/>
+              <w:ind w:firstLine="0"/>
+              <w:jc w:val="center"/>
+            </w:pPr>
+            <w:r>
+              <w:t>6. A szoftver használathoz mennyire „szuper-számítógépet” kell használjak?</w:t>
+            </w:r>
+          </w:p>
+          <w:p>
+            <w:pPr>
+              <w:pStyle w:val="Alaprtelmezett"/>
+              <w:ind w:firstLine="0"/>
+            </w:pPr>
+          </w:p>
+          <w:p>
+            <w:pPr>
+              <w:pStyle w:val="Alaprtelmezett"/>
+              <w:ind w:firstLine="0"/>
+              <w:jc w:val="center"/>
+            </w:pPr>
+            <w:r>
+              <w:t>7. Mennyire költséges</w:t>
+            </w:r>
+            <w:r>
+              <w:t xml:space="preserve"> a rendszer használata</w:t>
+            </w:r>
+            <w:r>
+              <w:t>?</w:t>
+            </w:r>
+          </w:p>
+        </w:tc>
+        <w:tc>
+          <w:tcPr>
+            <w:tcW w:w="5381" w:type="dxa"/>
+          </w:tcPr>
+          <w:p>
+            <w:pPr>
+              <w:pStyle w:val="Alaprtelmezett"/>
+              <w:ind w:firstLine="0"/>
+              <w:jc w:val="center"/>
+              <w:cnfStyle w:val="000000000000" w:firstRow="0" w:lastRow="0" w:firstColumn="0" w:lastColumn="0" w:oddVBand="0" w:evenVBand="0" w:oddHBand="0" w:evenHBand="0" w:firstRowFirstColumn="0" w:firstRowLastColumn="0" w:lastRowFirstColumn="0" w:lastRowLastColumn="0"/>
+            </w:pPr>
+            <w:r>
+              <w:t>1. Rendszerünket felhasználói</w:t>
+            </w:r>
+            <w:r>
+              <w:t xml:space="preserve"> </w:t>
+            </w:r>
+            <w:r>
+              <w:t>központú</w:t>
+            </w:r>
+            <w:r>
+              <w:t xml:space="preserve"> szemlélettel</w:t>
+            </w:r>
+            <w:r>
+              <w:t xml:space="preserve"> </w:t>
+            </w:r>
+            <w:r>
+              <w:t>m</w:t>
+            </w:r>
+            <w:r>
+              <w:t>egközelítve tervezem, így minél egyszerűbbre tervezem meg.</w:t>
+            </w:r>
+          </w:p>
+          <w:p>
+            <w:pPr>
+              <w:pStyle w:val="Alaprtelmezett"/>
+              <w:ind w:firstLine="0"/>
+              <w:cnfStyle w:val="000000000000" w:firstRow="0" w:lastRow="0" w:firstColumn="0" w:lastColumn="0" w:oddVBand="0" w:evenVBand="0" w:oddHBand="0" w:evenHBand="0" w:firstRowFirstColumn="0" w:firstRowLastColumn="0" w:lastRowFirstColumn="0" w:lastRowLastColumn="0"/>
+            </w:pPr>
+          </w:p>
+          <w:p>
+            <w:pPr>
+              <w:pStyle w:val="Alaprtelmezett"/>
+              <w:ind w:firstLine="0"/>
+              <w:jc w:val="center"/>
+              <w:cnfStyle w:val="000000000000" w:firstRow="0" w:lastRow="0" w:firstColumn="0" w:lastColumn="0" w:oddVBand="0" w:evenVBand="0" w:oddHBand="0" w:evenHBand="0" w:firstRowFirstColumn="0" w:firstRowLastColumn="0" w:lastRowFirstColumn="0" w:lastRowLastColumn="0"/>
+            </w:pPr>
+            <w:r>
+              <w:t>2. Régebben hasonló munkakörben (recepciós vendéglátóiparban) dolgoztam, így ismerem az alapvető dolgokat, amelyeket egy ilyen rendszer megkövetel. Valamint az igények felmérése céljából tartunk ilyen interjúkat a későbbi potenciális rendszerhasználókkal.</w:t>
+            </w:r>
+          </w:p>
+          <w:p>
+            <w:pPr>
+              <w:pStyle w:val="Alaprtelmezett"/>
+              <w:ind w:firstLine="0"/>
+              <w:cnfStyle w:val="000000000000" w:firstRow="0" w:lastRow="0" w:firstColumn="0" w:lastColumn="0" w:oddVBand="0" w:evenVBand="0" w:oddHBand="0" w:evenHBand="0" w:firstRowFirstColumn="0" w:firstRowLastColumn="0" w:lastRowFirstColumn="0" w:lastRowLastColumn="0"/>
+            </w:pPr>
+          </w:p>
+          <w:p>
+            <w:pPr>
+              <w:pStyle w:val="Alaprtelmezett"/>
+              <w:ind w:firstLine="0"/>
+              <w:jc w:val="center"/>
+              <w:cnfStyle w:val="000000000000" w:firstRow="0" w:lastRow="0" w:firstColumn="0" w:lastColumn="0" w:oddVBand="0" w:evenVBand="0" w:oddHBand="0" w:evenHBand="0" w:firstRowFirstColumn="0" w:firstRowLastColumn="0" w:lastRowFirstColumn="0" w:lastRowLastColumn="0"/>
+            </w:pPr>
+            <w:r>
+              <w:t xml:space="preserve">3. A </w:t>
+            </w:r>
+            <w:proofErr w:type="spellStart"/>
+            <w:r>
+              <w:rPr>
+                <w:i/>
+              </w:rPr>
+              <w:t>Virtual</w:t>
+            </w:r>
+            <w:proofErr w:type="spellEnd"/>
+            <w:r>
+              <w:rPr>
+                <w:i/>
+              </w:rPr>
+              <w:t xml:space="preserve"> </w:t>
+            </w:r>
+            <w:proofErr w:type="spellStart"/>
+            <w:r>
+              <w:rPr>
+                <w:i/>
+              </w:rPr>
+              <w:t>Receptionist</w:t>
+            </w:r>
+            <w:proofErr w:type="spellEnd"/>
             <w:r>
               <w:t>-</w:t>
             </w:r>
@@ -1333,7 +1430,15 @@
               <w:t>nyilvántartó</w:t>
             </w:r>
             <w:r>
-              <w:t>, vendégadatbázis-kezelő, stb.) elérhet és feldolgozhat.</w:t>
+              <w:t>, vendégadatbázis-</w:t>
+            </w:r>
+            <w:proofErr w:type="gramStart"/>
+            <w:r>
+              <w:t>kezelő,</w:t>
+            </w:r>
+            <w:proofErr w:type="gramEnd"/>
+            <w:r>
+              <w:t xml:space="preserve"> stb.) elérhet és feldolgozhat.</w:t>
             </w:r>
           </w:p>
           <w:p>
@@ -1459,7 +1564,23 @@
               <w:cnfStyle w:val="000000000000" w:firstRow="0" w:lastRow="0" w:firstColumn="0" w:lastColumn="0" w:oddVBand="0" w:evenVBand="0" w:oddHBand="0" w:evenHBand="0" w:firstRowFirstColumn="0" w:firstRowLastColumn="0" w:lastRowFirstColumn="0" w:lastRowLastColumn="0"/>
             </w:pPr>
             <w:r>
-              <w:t>6. A szoftvercsomag használatához egy teljesen átlagos, irodai számítógép is megfelel, bármely Windows operációs rendszer fajtával. Későbbiekben tervezünk Linuxra vagy macOS-re optimalizált verziót is kiadni, igény szerint! A webes alkalmazáshoz pedig egy teljesen szabadon telepített internetes böngészőprogram segítségével vehetjük igénybe annak szolgáltatásait.</w:t>
+              <w:t xml:space="preserve">6. A szoftvercsomag használatához egy teljesen átlagos, irodai számítógép is megfelel, bármely Windows operációs rendszer fajtával. Későbbiekben tervezünk Linuxra vagy </w:t>
+            </w:r>
+            <w:proofErr w:type="spellStart"/>
+            <w:r>
+              <w:t>macOS</w:t>
+            </w:r>
+            <w:proofErr w:type="spellEnd"/>
+            <w:r>
+              <w:t xml:space="preserve">-re optimalizált verziót is kiadni, igény szerint! A webes alkalmazáshoz pedig egy teljesen szabadon telepített internetes böngészőprogram segítségével </w:t>
+            </w:r>
+            <w:proofErr w:type="spellStart"/>
+            <w:r>
+              <w:t>vehetjük</w:t>
+            </w:r>
+            <w:proofErr w:type="spellEnd"/>
+            <w:r>
+              <w:t xml:space="preserve"> igénybe annak szolgáltatásait.</w:t>
             </w:r>
           </w:p>
           <w:p>
@@ -1746,12 +1867,28 @@
             <w:r>
               <w:t xml:space="preserve">A </w:t>
             </w:r>
+            <w:proofErr w:type="spellStart"/>
             <w:r>
               <w:rPr>
                 <w:i/>
               </w:rPr>
-              <w:t>Virtual Receptionist</w:t>
-            </w:r>
+              <w:t>Virtual</w:t>
+            </w:r>
+            <w:proofErr w:type="spellEnd"/>
+            <w:r>
+              <w:rPr>
+                <w:i/>
+              </w:rPr>
+              <w:t xml:space="preserve"> </w:t>
+            </w:r>
+            <w:proofErr w:type="spellStart"/>
+            <w:r>
+              <w:rPr>
+                <w:i/>
+              </w:rPr>
+              <w:t>Receptionist</w:t>
+            </w:r>
+            <w:proofErr w:type="spellEnd"/>
             <w:r>
               <w:t xml:space="preserve"> rendszerben a</w:t>
             </w:r>
@@ -1794,8 +1931,13 @@
             <w:r>
               <w:t>-</w:t>
             </w:r>
-            <w:r>
-              <w:t>kezelő, stb.) elérhet és feldolgozhat</w:t>
+            <w:proofErr w:type="gramStart"/>
+            <w:r>
+              <w:t>kezelő,</w:t>
+            </w:r>
+            <w:proofErr w:type="gramEnd"/>
+            <w:r>
+              <w:t xml:space="preserve"> stb.) elérhet és feldolgozhat</w:t>
             </w:r>
             <w:r>
               <w:t xml:space="preserve">; pl.: </w:t>
@@ -1874,7 +2016,15 @@
               <w:t>endszerbe</w:t>
             </w:r>
             <w:r>
-              <w:t xml:space="preserve"> migrálni, amely </w:t>
+              <w:t xml:space="preserve"> </w:t>
+            </w:r>
+            <w:proofErr w:type="spellStart"/>
+            <w:r>
+              <w:t>migrálni</w:t>
+            </w:r>
+            <w:proofErr w:type="spellEnd"/>
+            <w:r>
+              <w:t xml:space="preserve">, amely </w:t>
             </w:r>
             <w:r>
               <w:t>időbe tel</w:t>
@@ -2412,7 +2562,15 @@
         </w:numPr>
       </w:pPr>
       <w:r>
-        <w:t>„szemben”… (a jelenlegi rendszer jellemzője)</w:t>
+        <w:t>„</w:t>
+      </w:r>
+      <w:proofErr w:type="gramStart"/>
+      <w:r>
+        <w:t>szemben”…</w:t>
+      </w:r>
+      <w:proofErr w:type="gramEnd"/>
+      <w:r>
+        <w:t xml:space="preserve"> (a jelenlegi rendszer jellemzője)</w:t>
       </w:r>
     </w:p>
     <w:p>
@@ -2460,12 +2618,28 @@
       <w:r>
         <w:t xml:space="preserve">A </w:t>
       </w:r>
+      <w:proofErr w:type="spellStart"/>
       <w:r>
         <w:rPr>
           <w:i/>
         </w:rPr>
-        <w:t>Virtual Receptionist</w:t>
-      </w:r>
+        <w:t>Virtual</w:t>
+      </w:r>
+      <w:proofErr w:type="spellEnd"/>
+      <w:r>
+        <w:rPr>
+          <w:i/>
+        </w:rPr>
+        <w:t xml:space="preserve"> </w:t>
+      </w:r>
+      <w:proofErr w:type="spellStart"/>
+      <w:r>
+        <w:rPr>
+          <w:i/>
+        </w:rPr>
+        <w:t>Receptionist</w:t>
+      </w:r>
+      <w:proofErr w:type="spellEnd"/>
       <w:r>
         <w:rPr>
           <w:i/>
@@ -2644,7 +2818,7 @@
       </w:tr>
       <w:tr>
         <w:trPr>
-          <w:trHeight w:val="1498"/>
+          <w:trHeight w:val="80"/>
         </w:trPr>
         <w:tc>
           <w:tcPr>
@@ -2755,7 +2929,10 @@
               <w:t>egisztrálja a szálláshelyet a rendszerben</w:t>
             </w:r>
             <w:r>
-              <w:t xml:space="preserve"> (interaktív űrlap segítségével)</w:t>
+              <w:t xml:space="preserve">, </w:t>
+            </w:r>
+            <w:r>
+              <w:t>interaktív űrlap segítségével</w:t>
             </w:r>
           </w:p>
         </w:tc>
@@ -4224,11 +4401,81 @@
       </w:r>
     </w:p>
     <w:p/>
+    <w:p/>
+    <w:p/>
+    <w:p/>
+    <w:p/>
+    <w:p/>
+    <w:p/>
+    <w:p/>
+    <w:p/>
+    <w:p/>
+    <w:p/>
+    <w:p/>
+    <w:p/>
+    <w:p/>
+    <w:p/>
+    <w:p/>
+    <w:p/>
+    <w:p/>
+    <w:p/>
+    <w:p/>
+    <w:p/>
+    <w:p/>
+    <w:p/>
+    <w:p/>
+    <w:p/>
+    <w:p/>
+    <w:p/>
+    <w:p/>
+    <w:p/>
+    <w:p/>
+    <w:p/>
+    <w:p/>
+    <w:p/>
+    <w:p/>
+    <w:p/>
+    <w:p/>
+    <w:p/>
+    <w:p/>
+    <w:p/>
+    <w:p/>
+    <w:p/>
+    <w:p/>
+    <w:p/>
+    <w:p/>
+    <w:p/>
+    <w:p/>
+    <w:p/>
+    <w:p/>
+    <w:p/>
+    <w:p/>
+    <w:p/>
+    <w:p/>
+    <w:p/>
+    <w:p/>
+    <w:p/>
+    <w:p/>
+    <w:p/>
+    <w:p/>
+    <w:p/>
+    <w:p/>
+    <w:p/>
+    <w:p/>
+    <w:p/>
+    <w:p/>
+    <w:p/>
+    <w:p/>
+    <w:p/>
+    <w:p/>
+    <w:p/>
+    <w:p/>
     <w:p>
       <w:pPr>
         <w:pStyle w:val="Cmsor2"/>
       </w:pPr>
       <w:r>
+        <w:lastRenderedPageBreak/>
         <w:t>7. Felhasználói történetek</w:t>
       </w:r>
     </w:p>
@@ -4240,18 +4487,21 @@
     <w:p>
       <w:pPr>
         <w:pStyle w:val="Alaprtelmezett"/>
-      </w:pPr>
-      <w:r>
         <w:rPr>
           <w:b/>
         </w:rPr>
-        <w:t xml:space="preserve">Asztali alkalmazás </w:t>
-      </w:r>
+      </w:pPr>
       <w:r>
         <w:rPr>
           <w:b/>
         </w:rPr>
-        <w:t>használata</w:t>
+        <w:t xml:space="preserve">Szálláshely regisztrációja </w:t>
+      </w:r>
+      <w:r>
+        <w:rPr>
+          <w:b/>
+        </w:rPr>
+        <w:t>a webalkalmazás segítségével</w:t>
       </w:r>
     </w:p>
     <w:p>
@@ -4264,10 +4514,10 @@
         <w:pStyle w:val="Alaprtelmezett"/>
       </w:pPr>
       <w:r>
-        <w:t>A recepciós</w:t>
-      </w:r>
-      <w:r>
-        <w:t>/menedzser</w:t>
+        <w:t xml:space="preserve">A </w:t>
+      </w:r>
+      <w:r>
+        <w:t>menedzser</w:t>
       </w:r>
       <w:r>
         <w:t xml:space="preserve"> </w:t>
@@ -4288,33 +4538,90 @@
         <w:t>l</w:t>
       </w:r>
       <w:r>
-        <w:t>ni az</w:t>
-      </w:r>
-      <w:r>
-        <w:t xml:space="preserve"> asztali alkalmazást</w:t>
-      </w:r>
-    </w:p>
-    <w:p>
-      <w:pPr>
-        <w:pStyle w:val="Alaprtelmezett"/>
-      </w:pPr>
+        <w:t>ni a</w:t>
+      </w:r>
+      <w:r>
+        <w:t xml:space="preserve"> </w:t>
+      </w:r>
+      <w:proofErr w:type="spellStart"/>
       <w:r>
         <w:rPr>
           <w:i/>
         </w:rPr>
-        <w:t xml:space="preserve">azért, hogy </w:t>
-      </w:r>
-      <w:r>
-        <w:t>azo</w:t>
-      </w:r>
-      <w:r>
-        <w:t>k modul</w:t>
-      </w:r>
-      <w:r>
-        <w:t xml:space="preserve">jai segítségével </w:t>
-      </w:r>
-      <w:r>
-        <w:t>elvégezhesse napi adminisztrációját</w:t>
+        <w:t>Virtual</w:t>
+      </w:r>
+      <w:proofErr w:type="spellEnd"/>
+      <w:r>
+        <w:rPr>
+          <w:i/>
+        </w:rPr>
+        <w:t xml:space="preserve"> </w:t>
+      </w:r>
+      <w:proofErr w:type="spellStart"/>
+      <w:r>
+        <w:rPr>
+          <w:i/>
+        </w:rPr>
+        <w:t>Receptionist</w:t>
+      </w:r>
+      <w:proofErr w:type="spellEnd"/>
+      <w:r>
+        <w:t xml:space="preserve"> </w:t>
+      </w:r>
+      <w:r>
+        <w:t xml:space="preserve">rendszer </w:t>
+      </w:r>
+      <w:r>
+        <w:t>előnyeit</w:t>
+      </w:r>
+      <w:r>
+        <w:t xml:space="preserve"> a</w:t>
+      </w:r>
+      <w:r>
+        <w:t xml:space="preserve"> </w:t>
+      </w:r>
+      <w:r>
+        <w:t>szálláshely</w:t>
+      </w:r>
+      <w:r>
+        <w:t xml:space="preserve"> javára</w:t>
+      </w:r>
+    </w:p>
+    <w:p>
+      <w:pPr>
+        <w:pStyle w:val="Alaprtelmezett"/>
+      </w:pPr>
+      <w:r>
+        <w:rPr>
+          <w:i/>
+        </w:rPr>
+        <w:t>a</w:t>
+      </w:r>
+      <w:r>
+        <w:rPr>
+          <w:i/>
+        </w:rPr>
+        <w:t xml:space="preserve">zért, hogy </w:t>
+      </w:r>
+      <w:r>
+        <w:t>a</w:t>
+      </w:r>
+      <w:r>
+        <w:t xml:space="preserve"> napi adminisztráció egyszerűsödjék </w:t>
+      </w:r>
+      <w:r>
+        <w:t xml:space="preserve">kollégái számára és </w:t>
+      </w:r>
+      <w:r>
+        <w:t>a rábízott vállalatirányítás</w:t>
+      </w:r>
+    </w:p>
+    <w:p>
+      <w:pPr>
+        <w:pStyle w:val="Alaprtelmezett"/>
+      </w:pPr>
+      <w:r>
+        <w:t>egy komplex rendszerben összpontosuljon</w:t>
       </w:r>
       <w:r>
         <w:t>.</w:t>
@@ -4347,7 +4654,34 @@
         <w:t>z</w:t>
       </w:r>
       <w:r>
-        <w:t>álláshelyet regisztrálták a rendszerbe a webalkalmazás segítségével</w:t>
+        <w:t>álláshely</w:t>
+      </w:r>
+      <w:r>
+        <w:t xml:space="preserve"> megvásárolta az asztali alkalmazást</w:t>
+      </w:r>
+      <w:r>
+        <w:t>, amel</w:t>
+      </w:r>
+      <w:r>
+        <w:t>l</w:t>
+      </w:r>
+      <w:r>
+        <w:t>y</w:t>
+      </w:r>
+      <w:r>
+        <w:t>el</w:t>
+      </w:r>
+      <w:r>
+        <w:t xml:space="preserve"> a</w:t>
+      </w:r>
+      <w:r>
+        <w:t xml:space="preserve"> vállalatirányítás</w:t>
+      </w:r>
+      <w:r>
+        <w:t xml:space="preserve"> </w:t>
+      </w:r>
+      <w:r>
+        <w:t>végezhető</w:t>
       </w:r>
     </w:p>
     <w:p>
@@ -4367,13 +4701,13 @@
         <w:t xml:space="preserve">s a </w:t>
       </w:r>
       <w:r>
-        <w:t>recepciós</w:t>
-      </w:r>
-      <w:r>
-        <w:t>/menedzser</w:t>
-      </w:r>
-      <w:r>
-        <w:t xml:space="preserve"> a kapott szálláshely azonosító mellé állított be jelszót</w:t>
+        <w:t>menedzser</w:t>
+      </w:r>
+      <w:r>
+        <w:t xml:space="preserve"> </w:t>
+      </w:r>
+      <w:r>
+        <w:t>elmegy a webalkalmazás honlapjára, hogy megkezdhesse a regisztráció folyamatát</w:t>
       </w:r>
     </w:p>
     <w:p>
@@ -4384,10 +4718,49 @@
         <w:rPr>
           <w:i/>
         </w:rPr>
-        <w:t xml:space="preserve">akkor </w:t>
-      </w:r>
-      <w:r>
-        <w:t>be tud lépni az asztali alkalmazásba.</w:t>
+        <w:t>a</w:t>
+      </w:r>
+      <w:bookmarkStart w:id="0" w:name="_GoBack"/>
+      <w:bookmarkEnd w:id="0"/>
+      <w:r>
+        <w:rPr>
+          <w:i/>
+        </w:rPr>
+        <w:t xml:space="preserve">kkor </w:t>
+      </w:r>
+      <w:r>
+        <w:t>b</w:t>
+      </w:r>
+      <w:r>
+        <w:t xml:space="preserve">evezethető a </w:t>
+      </w:r>
+      <w:proofErr w:type="spellStart"/>
+      <w:r>
+        <w:rPr>
+          <w:i/>
+        </w:rPr>
+        <w:t>Virtual</w:t>
+      </w:r>
+      <w:proofErr w:type="spellEnd"/>
+      <w:r>
+        <w:rPr>
+          <w:i/>
+        </w:rPr>
+        <w:t xml:space="preserve"> </w:t>
+      </w:r>
+      <w:proofErr w:type="spellStart"/>
+      <w:r>
+        <w:rPr>
+          <w:i/>
+        </w:rPr>
+        <w:t>Receptionist</w:t>
+      </w:r>
+      <w:proofErr w:type="spellEnd"/>
+      <w:r>
+        <w:t xml:space="preserve"> rendszer</w:t>
+      </w:r>
+      <w:r>
+        <w:t>.</w:t>
       </w:r>
     </w:p>
     <w:p>
@@ -4403,37 +4776,7 @@
         <w:rPr>
           <w:b/>
         </w:rPr>
-        <w:t>Vendégadatbázis</w:t>
-      </w:r>
-      <w:r>
-        <w:rPr>
-          <w:b/>
-        </w:rPr>
-        <w:t>-kezelő</w:t>
-      </w:r>
-      <w:r>
-        <w:rPr>
-          <w:b/>
-        </w:rPr>
-        <w:t xml:space="preserve"> </w:t>
-      </w:r>
-      <w:r>
-        <w:rPr>
-          <w:b/>
-        </w:rPr>
-        <w:t>m</w:t>
-      </w:r>
-      <w:r>
-        <w:rPr>
-          <w:b/>
-        </w:rPr>
-        <w:t xml:space="preserve">odul </w:t>
-      </w:r>
-      <w:r>
-        <w:rPr>
-          <w:b/>
-        </w:rPr>
-        <w:t>használata</w:t>
+        <w:t>Asztali alkalmazás használata</w:t>
       </w:r>
     </w:p>
     <w:p>
@@ -4446,7 +4789,7 @@
         <w:pStyle w:val="Alaprtelmezett"/>
       </w:pPr>
       <w:r>
-        <w:t xml:space="preserve">A recepciós </w:t>
+        <w:t xml:space="preserve">A recepciós/menedzser </w:t>
       </w:r>
       <w:r>
         <w:rPr>
@@ -4455,10 +4798,7 @@
         <w:t xml:space="preserve">szeretné </w:t>
       </w:r>
       <w:r>
-        <w:t>látni a</w:t>
-      </w:r>
-      <w:r>
-        <w:t>z elmentett vendégek listáját</w:t>
+        <w:t>használni az asztali alkalmazást</w:t>
       </w:r>
     </w:p>
     <w:p>
@@ -4472,10 +4812,7 @@
         <w:t xml:space="preserve">azért, hogy </w:t>
       </w:r>
       <w:r>
-        <w:t>azokat tudja módosítani, törölni és újat felvinni</w:t>
-      </w:r>
-      <w:r>
-        <w:t>.</w:t>
+        <w:t>azok moduljai segítségével elvégezhesse napi adminisztrációját.</w:t>
       </w:r>
     </w:p>
     <w:p>
@@ -4496,18 +4833,7 @@
         <w:t xml:space="preserve">hogy </w:t>
       </w:r>
       <w:r>
-        <w:t>az alkalmazás automatikusan csatlakozik az adatbázishoz,</w:t>
-      </w:r>
-    </w:p>
-    <w:p>
-      <w:pPr>
-        <w:pStyle w:val="Alaprtelmezett"/>
-      </w:pPr>
-      <w:r>
-        <w:t xml:space="preserve">amely ezt az adathalmazt tartalmazza </w:t>
-      </w:r>
-      <w:r>
-        <w:t>és a táblázat meg is kapja ezeket az adatokat</w:t>
+        <w:t>a szálláshelyet regisztrálták a rendszerbe a webalkalmazás segítségével</w:t>
       </w:r>
     </w:p>
     <w:p>
@@ -4524,16 +4850,7 @@
         <w:t>recepciós</w:t>
       </w:r>
       <w:r>
-        <w:t xml:space="preserve"> </w:t>
-      </w:r>
-      <w:r>
-        <w:t>jogosultan</w:t>
-      </w:r>
-      <w:r>
-        <w:t xml:space="preserve"> és megfelelően </w:t>
-      </w:r>
-      <w:r>
-        <w:t>használja az alkalmazást</w:t>
+        <w:t>/menedzser a kapott szálláshely azonosítóval és beállított jelszót jól adja meg</w:t>
       </w:r>
     </w:p>
     <w:p>
@@ -4544,10 +4861,169 @@
         <w:rPr>
           <w:i/>
         </w:rPr>
-        <w:lastRenderedPageBreak/>
         <w:t xml:space="preserve">akkor </w:t>
       </w:r>
       <w:r>
+        <w:t>be tud lépni az asztali alkalmazásba.</w:t>
+      </w:r>
+    </w:p>
+    <w:p>
+      <w:pPr>
+        <w:pStyle w:val="Alaprtelmezett"/>
+      </w:pPr>
+    </w:p>
+    <w:p>
+      <w:pPr>
+        <w:pStyle w:val="Alaprtelmezett"/>
+      </w:pPr>
+      <w:r>
+        <w:rPr>
+          <w:b/>
+        </w:rPr>
+        <w:t>Vendégadatbázis</w:t>
+      </w:r>
+      <w:r>
+        <w:rPr>
+          <w:b/>
+        </w:rPr>
+        <w:t>-kezelő</w:t>
+      </w:r>
+      <w:r>
+        <w:rPr>
+          <w:b/>
+        </w:rPr>
+        <w:t xml:space="preserve"> </w:t>
+      </w:r>
+      <w:r>
+        <w:rPr>
+          <w:b/>
+        </w:rPr>
+        <w:t>m</w:t>
+      </w:r>
+      <w:r>
+        <w:rPr>
+          <w:b/>
+        </w:rPr>
+        <w:t xml:space="preserve">odul </w:t>
+      </w:r>
+      <w:r>
+        <w:rPr>
+          <w:b/>
+        </w:rPr>
+        <w:t>használata</w:t>
+      </w:r>
+    </w:p>
+    <w:p>
+      <w:pPr>
+        <w:pStyle w:val="Alaprtelmezett"/>
+      </w:pPr>
+    </w:p>
+    <w:p>
+      <w:pPr>
+        <w:pStyle w:val="Alaprtelmezett"/>
+      </w:pPr>
+      <w:r>
+        <w:t xml:space="preserve">A recepciós </w:t>
+      </w:r>
+      <w:r>
+        <w:rPr>
+          <w:i/>
+        </w:rPr>
+        <w:t xml:space="preserve">szeretné </w:t>
+      </w:r>
+      <w:r>
+        <w:t>látni a</w:t>
+      </w:r>
+      <w:r>
+        <w:t>z elmentett vendégek listáját</w:t>
+      </w:r>
+    </w:p>
+    <w:p>
+      <w:pPr>
+        <w:pStyle w:val="Alaprtelmezett"/>
+      </w:pPr>
+      <w:r>
+        <w:rPr>
+          <w:i/>
+        </w:rPr>
+        <w:t xml:space="preserve">azért, hogy </w:t>
+      </w:r>
+      <w:r>
+        <w:t>azokat tudja módosítani, törölni és újat felvinni</w:t>
+      </w:r>
+      <w:r>
+        <w:t>.</w:t>
+      </w:r>
+    </w:p>
+    <w:p>
+      <w:pPr>
+        <w:pStyle w:val="Alaprtelmezett"/>
+      </w:pPr>
+      <w:r>
+        <w:rPr>
+          <w:b/>
+          <w:i/>
+        </w:rPr>
+        <w:t xml:space="preserve">Feltéve, </w:t>
+      </w:r>
+      <w:r>
+        <w:rPr>
+          <w:i/>
+        </w:rPr>
+        <w:t xml:space="preserve">hogy </w:t>
+      </w:r>
+      <w:r>
+        <w:t>az alkalmazás automatikusan csatlakozik az adatbázishoz,</w:t>
+      </w:r>
+    </w:p>
+    <w:p>
+      <w:pPr>
+        <w:pStyle w:val="Alaprtelmezett"/>
+      </w:pPr>
+      <w:r>
+        <w:t xml:space="preserve">amely ezt az adathalmazt tartalmazza </w:t>
+      </w:r>
+      <w:r>
+        <w:t>és a táblázat meg is kapja ezeket az adatokat</w:t>
+      </w:r>
+    </w:p>
+    <w:p>
+      <w:pPr>
+        <w:pStyle w:val="Alaprtelmezett"/>
+      </w:pPr>
+      <w:r>
+        <w:rPr>
+          <w:i/>
+        </w:rPr>
+        <w:t xml:space="preserve">és a </w:t>
+      </w:r>
+      <w:r>
+        <w:t>recepciós</w:t>
+      </w:r>
+      <w:r>
+        <w:t xml:space="preserve"> </w:t>
+      </w:r>
+      <w:r>
+        <w:t>jogosultan</w:t>
+      </w:r>
+      <w:r>
+        <w:t xml:space="preserve"> és megfelelően </w:t>
+      </w:r>
+      <w:r>
+        <w:t>használja az alkalmazást</w:t>
+      </w:r>
+    </w:p>
+    <w:p>
+      <w:pPr>
+        <w:pStyle w:val="Alaprtelmezett"/>
+      </w:pPr>
+      <w:r>
+        <w:rPr>
+          <w:i/>
+        </w:rPr>
+        <w:t xml:space="preserve">akkor </w:t>
+      </w:r>
+      <w:r>
         <w:t>megjelen</w:t>
       </w:r>
       <w:r>
@@ -4556,8 +5032,6 @@
       <w:r>
         <w:t>.</w:t>
       </w:r>
-      <w:bookmarkStart w:id="0" w:name="_GoBack"/>
-      <w:bookmarkEnd w:id="0"/>
     </w:p>
     <w:sectPr>
       <w:pgSz w:w="11906" w:h="16838"/>

</xml_diff>

<commit_message>
4. és 5. user story elkészült
</commit_message>
<xml_diff>
--- a/specifikacio/zarodolgozat_tervezes_megvalositas_felhasznalo_kozpontu_modszerrel.docx
+++ b/specifikacio/zarodolgozat_tervezes_megvalositas_felhasznalo_kozpontu_modszerrel.docx
@@ -1,6 +1,6 @@
 
 <file path=word/document.xml><?xml version="1.0" encoding="utf-8"?>
-<w:document xmlns:wpc="http://schemas.microsoft.com/office/word/2010/wordprocessingCanvas" xmlns:cx="http://schemas.microsoft.com/office/drawing/2014/chartex" xmlns:cx1="http://schemas.microsoft.com/office/drawing/2015/9/8/chartex" xmlns:cx2="http://schemas.microsoft.com/office/drawing/2015/10/21/chartex" xmlns:cx3="http://schemas.microsoft.com/office/drawing/2016/5/9/chartex" xmlns:cx4="http://schemas.microsoft.com/office/drawing/2016/5/10/chartex" xmlns:cx5="http://schemas.microsoft.com/office/drawing/2016/5/11/chartex" xmlns:cx6="http://schemas.microsoft.com/office/drawing/2016/5/12/chartex" xmlns:cx7="http://schemas.microsoft.com/office/drawing/2016/5/13/chartex" xmlns:cx8="http://schemas.microsoft.com/office/drawing/2016/5/14/chartex" xmlns:mc="http://schemas.openxmlformats.org/markup-compatibility/2006" xmlns:aink="http://schemas.microsoft.com/office/drawing/2016/ink" xmlns:am3d="http://schemas.microsoft.com/office/drawing/2017/model3d" xmlns:o="urn:schemas-microsoft-com:office:office" xmlns:r="http://schemas.openxmlformats.org/officeDocument/2006/relationships" xmlns:m="http://schemas.openxmlformats.org/officeDocument/2006/math" xmlns:v="urn:schemas-microsoft-com:vml" xmlns:wp14="http://schemas.microsoft.com/office/word/2010/wordprocessingDrawing" xmlns:wp="http://schemas.openxmlformats.org/drawingml/2006/wordprocessingDrawing" xmlns:w10="urn:schemas-microsoft-com:office:word" xmlns:w="http://schemas.openxmlformats.org/wordprocessingml/2006/main" xmlns:w14="http://schemas.microsoft.com/office/word/2010/wordml" xmlns:w15="http://schemas.microsoft.com/office/word/2012/wordml" xmlns:w16cid="http://schemas.microsoft.com/office/word/2016/wordml/cid" xmlns:w16se="http://schemas.microsoft.com/office/word/2015/wordml/symex" xmlns:wpg="http://schemas.microsoft.com/office/word/2010/wordprocessingGroup" xmlns:wpi="http://schemas.microsoft.com/office/word/2010/wordprocessingInk" xmlns:wne="http://schemas.microsoft.com/office/word/2006/wordml" xmlns:wps="http://schemas.microsoft.com/office/word/2010/wordprocessingShape" mc:Ignorable="w14 w15 w16se w16cid wp14">
+<w:document xmlns:wpc="http://schemas.microsoft.com/office/word/2010/wordprocessingCanvas" xmlns:cx="http://schemas.microsoft.com/office/drawing/2014/chartex" xmlns:cx1="http://schemas.microsoft.com/office/drawing/2015/9/8/chartex" xmlns:mc="http://schemas.openxmlformats.org/markup-compatibility/2006" xmlns:o="urn:schemas-microsoft-com:office:office" xmlns:r="http://schemas.openxmlformats.org/officeDocument/2006/relationships" xmlns:m="http://schemas.openxmlformats.org/officeDocument/2006/math" xmlns:v="urn:schemas-microsoft-com:vml" xmlns:wp14="http://schemas.microsoft.com/office/word/2010/wordprocessingDrawing" xmlns:wp="http://schemas.openxmlformats.org/drawingml/2006/wordprocessingDrawing" xmlns:w10="urn:schemas-microsoft-com:office:word" xmlns:w="http://schemas.openxmlformats.org/wordprocessingml/2006/main" xmlns:w14="http://schemas.microsoft.com/office/word/2010/wordml" xmlns:w15="http://schemas.microsoft.com/office/word/2012/wordml" xmlns:w16se="http://schemas.microsoft.com/office/word/2015/wordml/symex" xmlns:wpg="http://schemas.microsoft.com/office/word/2010/wordprocessingGroup" xmlns:wpi="http://schemas.microsoft.com/office/word/2010/wordprocessingInk" xmlns:wne="http://schemas.microsoft.com/office/word/2006/wordml" xmlns:wps="http://schemas.microsoft.com/office/word/2010/wordprocessingShape" mc:Ignorable="w14 w15 w16se wp14">
   <w:body>
     <w:p>
       <w:pPr>
@@ -655,11 +655,11 @@
         <w:pStyle w:val="Cmsor3"/>
       </w:pPr>
       <w:r>
-        <w:t>3.</w:t>
+        <w:t>3</w:t>
       </w:r>
       <w:proofErr w:type="gramStart"/>
       <w:r>
-        <w:t>a</w:t>
+        <w:t>.a</w:t>
       </w:r>
       <w:proofErr w:type="gramEnd"/>
       <w:r>
@@ -1102,15 +1102,7 @@
     </w:p>
     <w:p>
       <w:r>
-        <w:t xml:space="preserve">A válaszokat </w:t>
-      </w:r>
-      <w:proofErr w:type="spellStart"/>
-      <w:r>
-        <w:t>szereplőnként</w:t>
-      </w:r>
-      <w:proofErr w:type="spellEnd"/>
-      <w:r>
-        <w:t xml:space="preserve"> kell</w:t>
+        <w:t>A válaszokat szereplőnként kell</w:t>
       </w:r>
     </w:p>
     <w:p/>
@@ -1233,15 +1225,7 @@
               <w:jc w:val="center"/>
             </w:pPr>
             <w:r>
-              <w:t xml:space="preserve">4. Kell-e szervert, vagy bármilyen más </w:t>
-            </w:r>
-            <w:proofErr w:type="spellStart"/>
-            <w:r>
-              <w:t>tárhelyet</w:t>
-            </w:r>
-            <w:proofErr w:type="spellEnd"/>
-            <w:r>
-              <w:t xml:space="preserve"> bérelnem a szoftver alkalmazásához?</w:t>
+              <w:t>4. Kell-e szervert, vagy bármilyen más tárhelyet bérelnem a szoftver alkalmazásához?</w:t>
             </w:r>
           </w:p>
           <w:p>
@@ -1416,12 +1400,15 @@
               </w:rPr>
               <w:t>Receptionist</w:t>
             </w:r>
+            <w:r>
+              <w:t>-</w:t>
+            </w:r>
+            <w:r>
+              <w:t>ben</w:t>
+            </w:r>
             <w:proofErr w:type="spellEnd"/>
             <w:r>
-              <w:t>-</w:t>
-            </w:r>
-            <w:r>
-              <w:t>ben a programrészen belül él minden statisztikai adat (adatbázisban tárolt eljárással) egy központi adattárban, amelyet a szoftver moduljai (számlázó,</w:t>
+              <w:t xml:space="preserve"> a programrészen belül él minden statisztikai adat (adatbázisban tárolt eljárással) egy központi adattárban, amelyet a szoftver moduljai (számlázó,</w:t>
             </w:r>
             <w:r>
               <w:t xml:space="preserve"> foglalási napló </w:t>
@@ -1430,15 +1417,7 @@
               <w:t>nyilvántartó</w:t>
             </w:r>
             <w:r>
-              <w:t>, vendégadatbázis-</w:t>
-            </w:r>
-            <w:proofErr w:type="gramStart"/>
-            <w:r>
-              <w:t>kezelő,</w:t>
-            </w:r>
-            <w:proofErr w:type="gramEnd"/>
-            <w:r>
-              <w:t xml:space="preserve"> stb.) elérhet és feldolgozhat.</w:t>
+              <w:t>, vendégadatbázis-kezelő, stb.) elérhet és feldolgozhat.</w:t>
             </w:r>
           </w:p>
           <w:p>
@@ -1572,15 +1551,7 @@
             </w:r>
             <w:proofErr w:type="spellEnd"/>
             <w:r>
-              <w:t xml:space="preserve">-re optimalizált verziót is kiadni, igény szerint! A webes alkalmazáshoz pedig egy teljesen szabadon telepített internetes böngészőprogram segítségével </w:t>
-            </w:r>
-            <w:proofErr w:type="spellStart"/>
-            <w:r>
-              <w:t>vehetjük</w:t>
-            </w:r>
-            <w:proofErr w:type="spellEnd"/>
-            <w:r>
-              <w:t xml:space="preserve"> igénybe annak szolgáltatásait.</w:t>
+              <w:t>-re optimalizált verziót is kiadni, igény szerint! A webes alkalmazáshoz pedig egy teljesen szabadon telepített internetes böngészőprogram segítségével vehetjük igénybe annak szolgáltatásait.</w:t>
             </w:r>
           </w:p>
           <w:p>
@@ -1931,13 +1902,8 @@
             <w:r>
               <w:t>-</w:t>
             </w:r>
-            <w:proofErr w:type="gramStart"/>
-            <w:r>
-              <w:t>kezelő,</w:t>
-            </w:r>
-            <w:proofErr w:type="gramEnd"/>
-            <w:r>
-              <w:t xml:space="preserve"> stb.) elérhet és feldolgozhat</w:t>
+            <w:r>
+              <w:t>kezelő, stb.) elérhet és feldolgozhat</w:t>
             </w:r>
             <w:r>
               <w:t xml:space="preserve">; pl.: </w:t>
@@ -2562,15 +2528,7 @@
         </w:numPr>
       </w:pPr>
       <w:r>
-        <w:t>„</w:t>
-      </w:r>
-      <w:proofErr w:type="gramStart"/>
-      <w:r>
-        <w:t>szemben”…</w:t>
-      </w:r>
-      <w:proofErr w:type="gramEnd"/>
-      <w:r>
-        <w:t xml:space="preserve"> (a jelenlegi rendszer jellemzője)</w:t>
+        <w:t>„szemben”… (a jelenlegi rendszer jellemzője)</w:t>
       </w:r>
     </w:p>
     <w:p>
@@ -3508,6 +3466,9 @@
               <w:ind w:firstLine="0"/>
               <w:jc w:val="center"/>
             </w:pPr>
+            <w:r>
+              <w:t>Új vendég felvitele a vendégadatbázisba</w:t>
+            </w:r>
           </w:p>
         </w:tc>
         <w:tc>
@@ -3521,6 +3482,9 @@
               <w:jc w:val="center"/>
               <w:cnfStyle w:val="000000000000" w:firstRow="0" w:lastRow="0" w:firstColumn="0" w:lastColumn="0" w:oddVBand="0" w:evenVBand="0" w:oddHBand="0" w:evenHBand="0" w:firstRowFirstColumn="0" w:firstRowLastColumn="0" w:lastRowFirstColumn="0" w:lastRowLastColumn="0"/>
             </w:pPr>
+            <w:r>
+              <w:t>recepciós</w:t>
+            </w:r>
           </w:p>
         </w:tc>
         <w:tc>
@@ -3564,6 +3528,9 @@
               <w:ind w:firstLine="0"/>
               <w:jc w:val="center"/>
             </w:pPr>
+            <w:r>
+              <w:t>Meglévő vendég törlése a vendégadatbázisból</w:t>
+            </w:r>
           </w:p>
         </w:tc>
         <w:tc>
@@ -3577,6 +3544,9 @@
               <w:jc w:val="center"/>
               <w:cnfStyle w:val="000000000000" w:firstRow="0" w:lastRow="0" w:firstColumn="0" w:lastColumn="0" w:oddVBand="0" w:evenVBand="0" w:oddHBand="0" w:evenHBand="0" w:firstRowFirstColumn="0" w:firstRowLastColumn="0" w:lastRowFirstColumn="0" w:lastRowLastColumn="0"/>
             </w:pPr>
+            <w:r>
+              <w:t>recepciós</w:t>
+            </w:r>
           </w:p>
         </w:tc>
         <w:tc>
@@ -3620,6 +3590,9 @@
               <w:ind w:firstLine="0"/>
               <w:jc w:val="center"/>
             </w:pPr>
+            <w:r>
+              <w:t>Meglévő vendég módosítása a vendégadatbázisban</w:t>
+            </w:r>
           </w:p>
         </w:tc>
         <w:tc>
@@ -3633,6 +3606,9 @@
               <w:jc w:val="center"/>
               <w:cnfStyle w:val="000000000000" w:firstRow="0" w:lastRow="0" w:firstColumn="0" w:lastColumn="0" w:oddVBand="0" w:evenVBand="0" w:oddHBand="0" w:evenHBand="0" w:firstRowFirstColumn="0" w:firstRowLastColumn="0" w:lastRowFirstColumn="0" w:lastRowLastColumn="0"/>
             </w:pPr>
+            <w:r>
+              <w:t>recepciós</w:t>
+            </w:r>
           </w:p>
         </w:tc>
         <w:tc>
@@ -4475,7 +4451,6 @@
         <w:pStyle w:val="Cmsor2"/>
       </w:pPr>
       <w:r>
-        <w:lastRenderedPageBreak/>
         <w:t>7. Felhasználói történetek</w:t>
       </w:r>
     </w:p>
@@ -4720,99 +4695,441 @@
         </w:rPr>
         <w:t>a</w:t>
       </w:r>
+      <w:r>
+        <w:rPr>
+          <w:i/>
+        </w:rPr>
+        <w:t xml:space="preserve">kkor </w:t>
+      </w:r>
+      <w:r>
+        <w:t>b</w:t>
+      </w:r>
+      <w:r>
+        <w:t xml:space="preserve">evezethető a </w:t>
+      </w:r>
+      <w:proofErr w:type="spellStart"/>
+      <w:r>
+        <w:rPr>
+          <w:i/>
+        </w:rPr>
+        <w:t>Virtual</w:t>
+      </w:r>
+      <w:proofErr w:type="spellEnd"/>
+      <w:r>
+        <w:rPr>
+          <w:i/>
+        </w:rPr>
+        <w:t xml:space="preserve"> </w:t>
+      </w:r>
+      <w:proofErr w:type="spellStart"/>
+      <w:r>
+        <w:rPr>
+          <w:i/>
+        </w:rPr>
+        <w:t>Receptionist</w:t>
+      </w:r>
+      <w:proofErr w:type="spellEnd"/>
+      <w:r>
+        <w:t xml:space="preserve"> rendszer</w:t>
+      </w:r>
+      <w:r>
+        <w:t>.</w:t>
+      </w:r>
+    </w:p>
+    <w:p>
+      <w:pPr>
+        <w:pStyle w:val="Alaprtelmezett"/>
+      </w:pPr>
+    </w:p>
+    <w:p>
+      <w:pPr>
+        <w:pStyle w:val="Alaprtelmezett"/>
+      </w:pPr>
+    </w:p>
+    <w:p>
+      <w:pPr>
+        <w:pStyle w:val="Alaprtelmezett"/>
+      </w:pPr>
+      <w:r>
+        <w:rPr>
+          <w:b/>
+        </w:rPr>
+        <w:t>Asztali alkalmazás használata</w:t>
+      </w:r>
+    </w:p>
+    <w:p>
+      <w:pPr>
+        <w:pStyle w:val="Alaprtelmezett"/>
+      </w:pPr>
+    </w:p>
+    <w:p>
+      <w:pPr>
+        <w:pStyle w:val="Alaprtelmezett"/>
+      </w:pPr>
+      <w:r>
+        <w:t xml:space="preserve">A recepciós/menedzser </w:t>
+      </w:r>
+      <w:r>
+        <w:rPr>
+          <w:i/>
+        </w:rPr>
+        <w:t xml:space="preserve">szeretné </w:t>
+      </w:r>
+      <w:r>
+        <w:t>használni az asztali alkalmazást</w:t>
+      </w:r>
+    </w:p>
+    <w:p>
+      <w:pPr>
+        <w:pStyle w:val="Alaprtelmezett"/>
+      </w:pPr>
+      <w:r>
+        <w:rPr>
+          <w:i/>
+        </w:rPr>
+        <w:t xml:space="preserve">azért, hogy </w:t>
+      </w:r>
+      <w:r>
+        <w:t>azok moduljai segítségével elvégezhesse napi adminisztrációját.</w:t>
+      </w:r>
+    </w:p>
+    <w:p>
+      <w:pPr>
+        <w:pStyle w:val="Alaprtelmezett"/>
+      </w:pPr>
+      <w:r>
+        <w:rPr>
+          <w:b/>
+          <w:i/>
+        </w:rPr>
+        <w:t xml:space="preserve">Feltéve, </w:t>
+      </w:r>
+      <w:r>
+        <w:rPr>
+          <w:i/>
+        </w:rPr>
+        <w:t xml:space="preserve">hogy </w:t>
+      </w:r>
+      <w:r>
+        <w:t>a szálláshelyet regisztrálták a rendszerbe a webalkalmazás segítségével</w:t>
+      </w:r>
+    </w:p>
+    <w:p>
+      <w:pPr>
+        <w:pStyle w:val="Alaprtelmezett"/>
+      </w:pPr>
+      <w:r>
+        <w:rPr>
+          <w:i/>
+        </w:rPr>
+        <w:t xml:space="preserve">és a </w:t>
+      </w:r>
+      <w:r>
+        <w:t>recepciós</w:t>
+      </w:r>
+      <w:r>
+        <w:t>/menedzser a kapott szálláshely azonosítóval és beállított jelszót jól adja meg</w:t>
+      </w:r>
+    </w:p>
+    <w:p>
+      <w:pPr>
+        <w:pStyle w:val="Alaprtelmezett"/>
+      </w:pPr>
+      <w:r>
+        <w:rPr>
+          <w:i/>
+        </w:rPr>
+        <w:t xml:space="preserve">akkor </w:t>
+      </w:r>
+      <w:r>
+        <w:t>be tud lépni az asztali alkalmazásba.</w:t>
+      </w:r>
+    </w:p>
+    <w:p>
+      <w:pPr>
+        <w:pStyle w:val="Alaprtelmezett"/>
+      </w:pPr>
+    </w:p>
+    <w:p>
+      <w:pPr>
+        <w:pStyle w:val="Alaprtelmezett"/>
+      </w:pPr>
+    </w:p>
+    <w:p>
+      <w:pPr>
+        <w:pStyle w:val="Alaprtelmezett"/>
+      </w:pPr>
+      <w:r>
+        <w:rPr>
+          <w:b/>
+        </w:rPr>
+        <w:t>Vendégadatbázis</w:t>
+      </w:r>
+      <w:r>
+        <w:rPr>
+          <w:b/>
+        </w:rPr>
+        <w:t>-kezelő</w:t>
+      </w:r>
+      <w:r>
+        <w:rPr>
+          <w:b/>
+        </w:rPr>
+        <w:t xml:space="preserve"> </w:t>
+      </w:r>
+      <w:r>
+        <w:rPr>
+          <w:b/>
+        </w:rPr>
+        <w:t>m</w:t>
+      </w:r>
+      <w:r>
+        <w:rPr>
+          <w:b/>
+        </w:rPr>
+        <w:t xml:space="preserve">odul </w:t>
+      </w:r>
+      <w:r>
+        <w:rPr>
+          <w:b/>
+        </w:rPr>
+        <w:t>használata</w:t>
+      </w:r>
+    </w:p>
+    <w:p>
+      <w:pPr>
+        <w:pStyle w:val="Alaprtelmezett"/>
+      </w:pPr>
+    </w:p>
+    <w:p>
+      <w:pPr>
+        <w:pStyle w:val="Alaprtelmezett"/>
+      </w:pPr>
+      <w:r>
+        <w:t xml:space="preserve">A recepciós </w:t>
+      </w:r>
+      <w:r>
+        <w:rPr>
+          <w:i/>
+        </w:rPr>
+        <w:t xml:space="preserve">szeretné </w:t>
+      </w:r>
+      <w:r>
+        <w:t>látni a</w:t>
+      </w:r>
+      <w:r>
+        <w:t>z elmentett vendégek listáját</w:t>
+      </w:r>
+    </w:p>
+    <w:p>
+      <w:pPr>
+        <w:pStyle w:val="Alaprtelmezett"/>
+      </w:pPr>
+      <w:r>
+        <w:rPr>
+          <w:i/>
+        </w:rPr>
+        <w:t xml:space="preserve">azért, hogy </w:t>
+      </w:r>
+      <w:r>
+        <w:t>azokat tudja módosítani, törölni és újat felvinni</w:t>
+      </w:r>
+      <w:r>
+        <w:t>.</w:t>
+      </w:r>
+    </w:p>
+    <w:p>
+      <w:pPr>
+        <w:pStyle w:val="Alaprtelmezett"/>
+      </w:pPr>
+      <w:r>
+        <w:rPr>
+          <w:b/>
+          <w:i/>
+        </w:rPr>
+        <w:t xml:space="preserve">Feltéve, </w:t>
+      </w:r>
+      <w:r>
+        <w:rPr>
+          <w:i/>
+        </w:rPr>
+        <w:t xml:space="preserve">hogy </w:t>
+      </w:r>
+      <w:r>
+        <w:t>az alkalmazás automatikusan csatlakozik az adatbázishoz,</w:t>
+      </w:r>
+    </w:p>
+    <w:p>
+      <w:pPr>
+        <w:pStyle w:val="Alaprtelmezett"/>
+      </w:pPr>
       <w:bookmarkStart w:id="0" w:name="_GoBack"/>
       <w:bookmarkEnd w:id="0"/>
       <w:r>
+        <w:t xml:space="preserve">amely ezt az adathalmazt tartalmazza </w:t>
+      </w:r>
+      <w:r>
+        <w:t>és a táblázat meg is kapja ezeket az adatokat</w:t>
+      </w:r>
+    </w:p>
+    <w:p>
+      <w:pPr>
+        <w:pStyle w:val="Alaprtelmezett"/>
+      </w:pPr>
+      <w:proofErr w:type="gramStart"/>
+      <w:r>
         <w:rPr>
           <w:i/>
         </w:rPr>
-        <w:t xml:space="preserve">kkor </w:t>
-      </w:r>
-      <w:r>
-        <w:t>b</w:t>
-      </w:r>
-      <w:r>
-        <w:t xml:space="preserve">evezethető a </w:t>
-      </w:r>
-      <w:proofErr w:type="spellStart"/>
+        <w:t>és</w:t>
+      </w:r>
+      <w:proofErr w:type="gramEnd"/>
       <w:r>
         <w:rPr>
           <w:i/>
         </w:rPr>
-        <w:t>Virtual</w:t>
-      </w:r>
-      <w:proofErr w:type="spellEnd"/>
+        <w:t xml:space="preserve"> a </w:t>
+      </w:r>
+      <w:r>
+        <w:t>recepciós</w:t>
+      </w:r>
+      <w:r>
+        <w:t xml:space="preserve"> </w:t>
+      </w:r>
+      <w:r>
+        <w:t>jogosultan</w:t>
+      </w:r>
+      <w:r>
+        <w:t xml:space="preserve"> és megfelelően </w:t>
+      </w:r>
+      <w:r>
+        <w:t>használja az alkalmazást</w:t>
+      </w:r>
+    </w:p>
+    <w:p>
+      <w:pPr>
+        <w:pStyle w:val="Alaprtelmezett"/>
+      </w:pPr>
+      <w:proofErr w:type="gramStart"/>
       <w:r>
         <w:rPr>
           <w:i/>
         </w:rPr>
+        <w:t>akkor</w:t>
+      </w:r>
+      <w:proofErr w:type="gramEnd"/>
+      <w:r>
+        <w:rPr>
+          <w:i/>
+        </w:rPr>
         <w:t xml:space="preserve"> </w:t>
       </w:r>
-      <w:proofErr w:type="spellStart"/>
+      <w:r>
+        <w:t>megjelen</w:t>
+      </w:r>
+      <w:r>
+        <w:t>ik a vendéglista</w:t>
+      </w:r>
+      <w:r>
+        <w:t>.</w:t>
+      </w:r>
+    </w:p>
+    <w:p>
+      <w:pPr>
+        <w:pStyle w:val="Alaprtelmezett"/>
+      </w:pPr>
+    </w:p>
+    <w:p>
+      <w:pPr>
+        <w:pStyle w:val="Alaprtelmezett"/>
+      </w:pPr>
+    </w:p>
+    <w:p>
+      <w:pPr>
+        <w:pStyle w:val="Alaprtelmezett"/>
+        <w:rPr>
+          <w:b/>
+        </w:rPr>
+      </w:pPr>
+      <w:r>
+        <w:rPr>
+          <w:b/>
+        </w:rPr>
+        <w:t>Számla kiállítása</w:t>
+      </w:r>
+      <w:r>
+        <w:rPr>
+          <w:b/>
+        </w:rPr>
+        <w:t xml:space="preserve"> a számlázó modullal</w:t>
+      </w:r>
+    </w:p>
+    <w:p>
+      <w:pPr>
+        <w:pStyle w:val="Alaprtelmezett"/>
+      </w:pPr>
+    </w:p>
+    <w:p>
+      <w:pPr>
+        <w:pStyle w:val="Alaprtelmezett"/>
+      </w:pPr>
+      <w:r>
+        <w:t xml:space="preserve">A recepciós </w:t>
+      </w:r>
       <w:r>
         <w:rPr>
           <w:i/>
         </w:rPr>
-        <w:t>Receptionist</w:t>
-      </w:r>
-      <w:proofErr w:type="spellEnd"/>
-      <w:r>
-        <w:t xml:space="preserve"> rendszer</w:t>
-      </w:r>
-      <w:r>
-        <w:t>.</w:t>
+        <w:t>szeretn</w:t>
+      </w:r>
+      <w:r>
+        <w:rPr>
+          <w:i/>
+        </w:rPr>
+        <w:t xml:space="preserve">é </w:t>
+      </w:r>
+      <w:r>
+        <w:t>has</w:t>
+      </w:r>
+      <w:r>
+        <w:t>z</w:t>
+      </w:r>
+      <w:r>
+        <w:t>nálni a számlázó modul szolgáltatásait</w:t>
       </w:r>
     </w:p>
     <w:p>
       <w:pPr>
         <w:pStyle w:val="Alaprtelmezett"/>
       </w:pPr>
-    </w:p>
-    <w:p>
-      <w:pPr>
-        <w:pStyle w:val="Alaprtelmezett"/>
-      </w:pPr>
-      <w:r>
-        <w:rPr>
-          <w:b/>
-        </w:rPr>
-        <w:t>Asztali alkalmazás használata</w:t>
-      </w:r>
-    </w:p>
-    <w:p>
-      <w:pPr>
-        <w:pStyle w:val="Alaprtelmezett"/>
-      </w:pPr>
-    </w:p>
-    <w:p>
-      <w:pPr>
-        <w:pStyle w:val="Alaprtelmezett"/>
-      </w:pPr>
-      <w:r>
-        <w:t xml:space="preserve">A recepciós/menedzser </w:t>
-      </w:r>
+      <w:proofErr w:type="gramStart"/>
       <w:r>
         <w:rPr>
           <w:i/>
         </w:rPr>
-        <w:t xml:space="preserve">szeretné </w:t>
-      </w:r>
-      <w:r>
-        <w:t>használni az asztali alkalmazást</w:t>
-      </w:r>
-    </w:p>
-    <w:p>
-      <w:pPr>
-        <w:pStyle w:val="Alaprtelmezett"/>
-      </w:pPr>
+        <w:t>azért</w:t>
+      </w:r>
+      <w:proofErr w:type="gramEnd"/>
       <w:r>
         <w:rPr>
           <w:i/>
         </w:rPr>
-        <w:t xml:space="preserve">azért, hogy </w:t>
-      </w:r>
-      <w:r>
-        <w:t>azok moduljai segítségével elvégezhesse napi adminisztrációját.</w:t>
+        <w:t xml:space="preserve">, hogy </w:t>
+      </w:r>
+      <w:r>
+        <w:t xml:space="preserve">számlát </w:t>
+      </w:r>
+      <w:r>
+        <w:t>kés</w:t>
+      </w:r>
+      <w:r>
+        <w:t>z</w:t>
+      </w:r>
+      <w:r>
+        <w:t xml:space="preserve">íthessen </w:t>
+      </w:r>
+      <w:r>
+        <w:t>vendége számára</w:t>
       </w:r>
     </w:p>
     <w:p>
@@ -4833,38 +5150,66 @@
         <w:t xml:space="preserve">hogy </w:t>
       </w:r>
       <w:r>
-        <w:t>a szálláshelyet regisztrálták a rendszerbe a webalkalmazás segítségével</w:t>
+        <w:t xml:space="preserve">jól töltötte ki </w:t>
+      </w:r>
+      <w:r>
+        <w:t xml:space="preserve">a vevő adatait </w:t>
+      </w:r>
+      <w:r>
+        <w:t>az erre a célra szolgáló ablakon</w:t>
       </w:r>
     </w:p>
     <w:p>
       <w:pPr>
         <w:pStyle w:val="Alaprtelmezett"/>
       </w:pPr>
+      <w:proofErr w:type="gramStart"/>
       <w:r>
         <w:rPr>
           <w:i/>
         </w:rPr>
-        <w:t xml:space="preserve">és a </w:t>
-      </w:r>
-      <w:r>
-        <w:t>recepciós</w:t>
-      </w:r>
-      <w:r>
-        <w:t>/menedzser a kapott szálláshely azonosítóval és beállított jelszót jól adja meg</w:t>
+        <w:t>és</w:t>
+      </w:r>
+      <w:proofErr w:type="gramEnd"/>
+      <w:r>
+        <w:rPr>
+          <w:i/>
+        </w:rPr>
+        <w:t xml:space="preserve"> </w:t>
+      </w:r>
+      <w:r>
+        <w:rPr>
+          <w:i/>
+        </w:rPr>
+        <w:t>a</w:t>
+      </w:r>
+      <w:r>
+        <w:t xml:space="preserve"> recepciós </w:t>
+      </w:r>
+      <w:r>
+        <w:t>vitt fel számlázandó tételeket</w:t>
       </w:r>
     </w:p>
     <w:p>
       <w:pPr>
         <w:pStyle w:val="Alaprtelmezett"/>
       </w:pPr>
+      <w:proofErr w:type="gramStart"/>
       <w:r>
         <w:rPr>
           <w:i/>
         </w:rPr>
-        <w:t xml:space="preserve">akkor </w:t>
-      </w:r>
-      <w:r>
-        <w:t>be tud lépni az asztali alkalmazásba.</w:t>
+        <w:t>akkor</w:t>
+      </w:r>
+      <w:proofErr w:type="gramEnd"/>
+      <w:r>
+        <w:rPr>
+          <w:i/>
+        </w:rPr>
+        <w:t xml:space="preserve"> </w:t>
+      </w:r>
+      <w:r>
+        <w:t>ki tudja nyomtatni a kész számlát.</w:t>
       </w:r>
     </w:p>
     <w:p>
@@ -4876,83 +5221,120 @@
       <w:pPr>
         <w:pStyle w:val="Alaprtelmezett"/>
       </w:pPr>
-      <w:r>
+    </w:p>
+    <w:p>
+      <w:pPr>
+        <w:pStyle w:val="Alaprtelmezett"/>
         <w:rPr>
           <w:b/>
         </w:rPr>
-        <w:t>Vendégadatbázis</w:t>
-      </w:r>
+      </w:pPr>
       <w:r>
         <w:rPr>
           <w:b/>
         </w:rPr>
-        <w:t>-kezelő</w:t>
+        <w:t xml:space="preserve">Ügyféladat </w:t>
       </w:r>
       <w:r>
         <w:rPr>
           <w:b/>
         </w:rPr>
+        <w:t xml:space="preserve">importálás </w:t>
+      </w:r>
+      <w:r>
+        <w:rPr>
+          <w:b/>
+        </w:rPr>
+        <w:t>sz</w:t>
+      </w:r>
+      <w:r>
+        <w:rPr>
+          <w:b/>
+        </w:rPr>
+        <w:t>á</w:t>
+      </w:r>
+      <w:r>
+        <w:rPr>
+          <w:b/>
+        </w:rPr>
+        <w:t>mlázó modulban</w:t>
+      </w:r>
+    </w:p>
+    <w:p>
+      <w:pPr>
+        <w:pStyle w:val="Alaprtelmezett"/>
+      </w:pPr>
+    </w:p>
+    <w:p>
+      <w:pPr>
+        <w:pStyle w:val="Alaprtelmezett"/>
+      </w:pPr>
+      <w:r>
+        <w:t xml:space="preserve">A recepciós </w:t>
+      </w:r>
+      <w:r>
+        <w:rPr>
+          <w:i/>
+        </w:rPr>
+        <w:t>szeretn</w:t>
+      </w:r>
+      <w:r>
+        <w:rPr>
+          <w:i/>
+        </w:rPr>
+        <w:t>é</w:t>
+      </w:r>
+      <w:r>
+        <w:t xml:space="preserve">, hogy már meglévő ügyfél </w:t>
+      </w:r>
+      <w:r>
+        <w:t xml:space="preserve">számára </w:t>
+      </w:r>
+      <w:r>
+        <w:t>számlát kés</w:t>
+      </w:r>
+      <w:r>
+        <w:t>z</w:t>
+      </w:r>
+      <w:r>
+        <w:t>ítsen</w:t>
+      </w:r>
+      <w:r>
         <w:t xml:space="preserve"> </w:t>
       </w:r>
       <w:r>
-        <w:rPr>
-          <w:b/>
-        </w:rPr>
-        <w:t>m</w:t>
-      </w:r>
-      <w:r>
-        <w:rPr>
-          <w:b/>
-        </w:rPr>
-        <w:t xml:space="preserve">odul </w:t>
-      </w:r>
-      <w:r>
-        <w:rPr>
-          <w:b/>
-        </w:rPr>
-        <w:t>használata</w:t>
+        <w:t>ügyfél importálással</w:t>
       </w:r>
     </w:p>
     <w:p>
       <w:pPr>
         <w:pStyle w:val="Alaprtelmezett"/>
       </w:pPr>
-    </w:p>
-    <w:p>
-      <w:pPr>
-        <w:pStyle w:val="Alaprtelmezett"/>
-      </w:pPr>
-      <w:r>
-        <w:t xml:space="preserve">A recepciós </w:t>
-      </w:r>
+      <w:proofErr w:type="gramStart"/>
       <w:r>
         <w:rPr>
           <w:i/>
         </w:rPr>
-        <w:t xml:space="preserve">szeretné </w:t>
-      </w:r>
-      <w:r>
-        <w:t>látni a</w:t>
-      </w:r>
-      <w:r>
-        <w:t>z elmentett vendégek listáját</w:t>
-      </w:r>
-    </w:p>
-    <w:p>
-      <w:pPr>
-        <w:pStyle w:val="Alaprtelmezett"/>
-      </w:pPr>
+        <w:t>azért</w:t>
+      </w:r>
+      <w:proofErr w:type="gramEnd"/>
       <w:r>
         <w:rPr>
           <w:i/>
         </w:rPr>
-        <w:t xml:space="preserve">azért, hogy </w:t>
-      </w:r>
-      <w:r>
-        <w:t>azokat tudja módosítani, törölni és újat felvinni</w:t>
-      </w:r>
-      <w:r>
-        <w:t>.</w:t>
+        <w:t xml:space="preserve">, hogy </w:t>
+      </w:r>
+      <w:r>
+        <w:t>ne veszítsen el időt</w:t>
+      </w:r>
+      <w:r>
+        <w:t xml:space="preserve"> adatok </w:t>
+      </w:r>
+      <w:r>
+        <w:t>ismétel</w:t>
+      </w:r>
+      <w:r>
+        <w:t>t kitöltésével</w:t>
       </w:r>
     </w:p>
     <w:p>
@@ -4973,64 +5355,66 @@
         <w:t xml:space="preserve">hogy </w:t>
       </w:r>
       <w:r>
-        <w:t>az alkalmazás automatikusan csatlakozik az adatbázishoz,</w:t>
+        <w:t>a vendég már benne van az ügyféladatbázisban</w:t>
       </w:r>
     </w:p>
     <w:p>
       <w:pPr>
         <w:pStyle w:val="Alaprtelmezett"/>
       </w:pPr>
-      <w:r>
-        <w:t xml:space="preserve">amely ezt az adathalmazt tartalmazza </w:t>
-      </w:r>
-      <w:r>
-        <w:t>és a táblázat meg is kapja ezeket az adatokat</w:t>
+      <w:proofErr w:type="gramStart"/>
+      <w:r>
+        <w:rPr>
+          <w:i/>
+        </w:rPr>
+        <w:t>é</w:t>
+      </w:r>
+      <w:r>
+        <w:rPr>
+          <w:i/>
+        </w:rPr>
+        <w:t>s</w:t>
+      </w:r>
+      <w:proofErr w:type="gramEnd"/>
+      <w:r>
+        <w:rPr>
+          <w:i/>
+        </w:rPr>
+        <w:t xml:space="preserve"> a</w:t>
+      </w:r>
+      <w:r>
+        <w:rPr>
+          <w:i/>
+        </w:rPr>
+        <w:t>z</w:t>
+      </w:r>
+      <w:r>
+        <w:t xml:space="preserve"> alkalmazás csatlakozott automatikusan az adatbázishoz</w:t>
       </w:r>
     </w:p>
     <w:p>
       <w:pPr>
         <w:pStyle w:val="Alaprtelmezett"/>
       </w:pPr>
+      <w:proofErr w:type="gramStart"/>
       <w:r>
         <w:rPr>
           <w:i/>
         </w:rPr>
-        <w:t xml:space="preserve">és a </w:t>
-      </w:r>
-      <w:r>
-        <w:t>recepciós</w:t>
-      </w:r>
-      <w:r>
+        <w:t>akkor</w:t>
+      </w:r>
+      <w:proofErr w:type="gramEnd"/>
+      <w:r>
+        <w:rPr>
+          <w:i/>
+        </w:rPr>
         <w:t xml:space="preserve"> </w:t>
       </w:r>
       <w:r>
-        <w:t>jogosultan</w:t>
-      </w:r>
-      <w:r>
-        <w:t xml:space="preserve"> és megfelelően </w:t>
-      </w:r>
-      <w:r>
-        <w:t>használja az alkalmazást</w:t>
-      </w:r>
-    </w:p>
-    <w:p>
-      <w:pPr>
-        <w:pStyle w:val="Alaprtelmezett"/>
-      </w:pPr>
-      <w:r>
-        <w:rPr>
-          <w:i/>
-        </w:rPr>
-        <w:t xml:space="preserve">akkor </w:t>
-      </w:r>
-      <w:r>
-        <w:t>megjelen</w:t>
-      </w:r>
-      <w:r>
-        <w:t>ik a vendéglista</w:t>
-      </w:r>
-      <w:r>
-        <w:t>.</w:t>
+        <w:t>lehetőség</w:t>
+      </w:r>
+      <w:r>
+        <w:t xml:space="preserve"> van ügyféladatok automatikus betöltésére és használatára (import)</w:t>
       </w:r>
     </w:p>
     <w:sectPr>
@@ -5044,7 +5428,7 @@
 </file>
 
 <file path=word/numbering.xml><?xml version="1.0" encoding="utf-8"?>
-<w:numbering xmlns:wpc="http://schemas.microsoft.com/office/word/2010/wordprocessingCanvas" xmlns:cx="http://schemas.microsoft.com/office/drawing/2014/chartex" xmlns:cx1="http://schemas.microsoft.com/office/drawing/2015/9/8/chartex" xmlns:cx2="http://schemas.microsoft.com/office/drawing/2015/10/21/chartex" xmlns:cx3="http://schemas.microsoft.com/office/drawing/2016/5/9/chartex" xmlns:cx4="http://schemas.microsoft.com/office/drawing/2016/5/10/chartex" xmlns:cx5="http://schemas.microsoft.com/office/drawing/2016/5/11/chartex" xmlns:cx6="http://schemas.microsoft.com/office/drawing/2016/5/12/chartex" xmlns:cx7="http://schemas.microsoft.com/office/drawing/2016/5/13/chartex" xmlns:cx8="http://schemas.microsoft.com/office/drawing/2016/5/14/chartex" xmlns:mc="http://schemas.openxmlformats.org/markup-compatibility/2006" xmlns:aink="http://schemas.microsoft.com/office/drawing/2016/ink" xmlns:am3d="http://schemas.microsoft.com/office/drawing/2017/model3d" xmlns:o="urn:schemas-microsoft-com:office:office" xmlns:r="http://schemas.openxmlformats.org/officeDocument/2006/relationships" xmlns:m="http://schemas.openxmlformats.org/officeDocument/2006/math" xmlns:v="urn:schemas-microsoft-com:vml" xmlns:wp14="http://schemas.microsoft.com/office/word/2010/wordprocessingDrawing" xmlns:wp="http://schemas.openxmlformats.org/drawingml/2006/wordprocessingDrawing" xmlns:w10="urn:schemas-microsoft-com:office:word" xmlns:w="http://schemas.openxmlformats.org/wordprocessingml/2006/main" xmlns:w14="http://schemas.microsoft.com/office/word/2010/wordml" xmlns:w15="http://schemas.microsoft.com/office/word/2012/wordml" xmlns:w16cid="http://schemas.microsoft.com/office/word/2016/wordml/cid" xmlns:w16se="http://schemas.microsoft.com/office/word/2015/wordml/symex" xmlns:wpg="http://schemas.microsoft.com/office/word/2010/wordprocessingGroup" xmlns:wpi="http://schemas.microsoft.com/office/word/2010/wordprocessingInk" xmlns:wne="http://schemas.microsoft.com/office/word/2006/wordml" xmlns:wps="http://schemas.microsoft.com/office/word/2010/wordprocessingShape" mc:Ignorable="w14 w15 w16se w16cid wp14">
+<w:numbering xmlns:wpc="http://schemas.microsoft.com/office/word/2010/wordprocessingCanvas" xmlns:cx="http://schemas.microsoft.com/office/drawing/2014/chartex" xmlns:cx1="http://schemas.microsoft.com/office/drawing/2015/9/8/chartex" xmlns:mc="http://schemas.openxmlformats.org/markup-compatibility/2006" xmlns:o="urn:schemas-microsoft-com:office:office" xmlns:r="http://schemas.openxmlformats.org/officeDocument/2006/relationships" xmlns:m="http://schemas.openxmlformats.org/officeDocument/2006/math" xmlns:v="urn:schemas-microsoft-com:vml" xmlns:wp14="http://schemas.microsoft.com/office/word/2010/wordprocessingDrawing" xmlns:wp="http://schemas.openxmlformats.org/drawingml/2006/wordprocessingDrawing" xmlns:w10="urn:schemas-microsoft-com:office:word" xmlns:w="http://schemas.openxmlformats.org/wordprocessingml/2006/main" xmlns:w14="http://schemas.microsoft.com/office/word/2010/wordml" xmlns:w15="http://schemas.microsoft.com/office/word/2012/wordml" xmlns:w16se="http://schemas.microsoft.com/office/word/2015/wordml/symex" xmlns:wpg="http://schemas.microsoft.com/office/word/2010/wordprocessingGroup" xmlns:wpi="http://schemas.microsoft.com/office/word/2010/wordprocessingInk" xmlns:wne="http://schemas.microsoft.com/office/word/2006/wordml" xmlns:wps="http://schemas.microsoft.com/office/word/2010/wordprocessingShape" mc:Ignorable="w14 w15 w16se wp14">
   <w:abstractNum w:abstractNumId="0" w15:restartNumberingAfterBreak="0">
     <w:nsid w:val="0C29366C"/>
     <w:multiLevelType w:val="hybridMultilevel"/>
@@ -5361,6 +5745,95 @@
     </w:lvl>
   </w:abstractNum>
   <w:abstractNum w:abstractNumId="3" w15:restartNumberingAfterBreak="0">
+    <w:nsid w:val="4C8A1FC4"/>
+    <w:multiLevelType w:val="hybridMultilevel"/>
+    <w:tmpl w:val="C1903696"/>
+    <w:lvl w:ilvl="0" w:tplc="040E000F">
+      <w:start w:val="1"/>
+      <w:numFmt w:val="decimal"/>
+      <w:lvlText w:val="%1."/>
+      <w:lvlJc w:val="left"/>
+      <w:pPr>
+        <w:ind w:left="720" w:hanging="360"/>
+      </w:pPr>
+      <w:rPr>
+        <w:rFonts w:hint="default"/>
+      </w:rPr>
+    </w:lvl>
+    <w:lvl w:ilvl="1" w:tplc="040E0019" w:tentative="1">
+      <w:start w:val="1"/>
+      <w:numFmt w:val="lowerLetter"/>
+      <w:lvlText w:val="%2."/>
+      <w:lvlJc w:val="left"/>
+      <w:pPr>
+        <w:ind w:left="1440" w:hanging="360"/>
+      </w:pPr>
+    </w:lvl>
+    <w:lvl w:ilvl="2" w:tplc="040E001B" w:tentative="1">
+      <w:start w:val="1"/>
+      <w:numFmt w:val="lowerRoman"/>
+      <w:lvlText w:val="%3."/>
+      <w:lvlJc w:val="right"/>
+      <w:pPr>
+        <w:ind w:left="2160" w:hanging="180"/>
+      </w:pPr>
+    </w:lvl>
+    <w:lvl w:ilvl="3" w:tplc="040E000F" w:tentative="1">
+      <w:start w:val="1"/>
+      <w:numFmt w:val="decimal"/>
+      <w:lvlText w:val="%4."/>
+      <w:lvlJc w:val="left"/>
+      <w:pPr>
+        <w:ind w:left="2880" w:hanging="360"/>
+      </w:pPr>
+    </w:lvl>
+    <w:lvl w:ilvl="4" w:tplc="040E0019" w:tentative="1">
+      <w:start w:val="1"/>
+      <w:numFmt w:val="lowerLetter"/>
+      <w:lvlText w:val="%5."/>
+      <w:lvlJc w:val="left"/>
+      <w:pPr>
+        <w:ind w:left="3600" w:hanging="360"/>
+      </w:pPr>
+    </w:lvl>
+    <w:lvl w:ilvl="5" w:tplc="040E001B" w:tentative="1">
+      <w:start w:val="1"/>
+      <w:numFmt w:val="lowerRoman"/>
+      <w:lvlText w:val="%6."/>
+      <w:lvlJc w:val="right"/>
+      <w:pPr>
+        <w:ind w:left="4320" w:hanging="180"/>
+      </w:pPr>
+    </w:lvl>
+    <w:lvl w:ilvl="6" w:tplc="040E000F" w:tentative="1">
+      <w:start w:val="1"/>
+      <w:numFmt w:val="decimal"/>
+      <w:lvlText w:val="%7."/>
+      <w:lvlJc w:val="left"/>
+      <w:pPr>
+        <w:ind w:left="5040" w:hanging="360"/>
+      </w:pPr>
+    </w:lvl>
+    <w:lvl w:ilvl="7" w:tplc="040E0019" w:tentative="1">
+      <w:start w:val="1"/>
+      <w:numFmt w:val="lowerLetter"/>
+      <w:lvlText w:val="%8."/>
+      <w:lvlJc w:val="left"/>
+      <w:pPr>
+        <w:ind w:left="5760" w:hanging="360"/>
+      </w:pPr>
+    </w:lvl>
+    <w:lvl w:ilvl="8" w:tplc="040E001B" w:tentative="1">
+      <w:start w:val="1"/>
+      <w:numFmt w:val="lowerRoman"/>
+      <w:lvlText w:val="%9."/>
+      <w:lvlJc w:val="right"/>
+      <w:pPr>
+        <w:ind w:left="6480" w:hanging="180"/>
+      </w:pPr>
+    </w:lvl>
+  </w:abstractNum>
+  <w:abstractNum w:abstractNumId="4" w15:restartNumberingAfterBreak="0">
     <w:nsid w:val="53622782"/>
     <w:multiLevelType w:val="hybridMultilevel"/>
     <w:tmpl w:val="B11A9F2C"/>
@@ -5449,7 +5922,7 @@
       </w:pPr>
     </w:lvl>
   </w:abstractNum>
-  <w:abstractNum w:abstractNumId="4" w15:restartNumberingAfterBreak="0">
+  <w:abstractNum w:abstractNumId="5" w15:restartNumberingAfterBreak="0">
     <w:nsid w:val="5CD052D4"/>
     <w:multiLevelType w:val="hybridMultilevel"/>
     <w:tmpl w:val="B6C41FDE"/>
@@ -5538,7 +6011,7 @@
       </w:pPr>
     </w:lvl>
   </w:abstractNum>
-  <w:abstractNum w:abstractNumId="5" w15:restartNumberingAfterBreak="0">
+  <w:abstractNum w:abstractNumId="6" w15:restartNumberingAfterBreak="0">
     <w:nsid w:val="65204122"/>
     <w:multiLevelType w:val="hybridMultilevel"/>
     <w:tmpl w:val="BEDEFF3C"/>
@@ -5627,7 +6100,7 @@
       </w:pPr>
     </w:lvl>
   </w:abstractNum>
-  <w:abstractNum w:abstractNumId="6" w15:restartNumberingAfterBreak="0">
+  <w:abstractNum w:abstractNumId="7" w15:restartNumberingAfterBreak="0">
     <w:nsid w:val="696B740B"/>
     <w:multiLevelType w:val="hybridMultilevel"/>
     <w:tmpl w:val="1A766F50"/>
@@ -5716,7 +6189,7 @@
       </w:pPr>
     </w:lvl>
   </w:abstractNum>
-  <w:abstractNum w:abstractNumId="7" w15:restartNumberingAfterBreak="0">
+  <w:abstractNum w:abstractNumId="8" w15:restartNumberingAfterBreak="0">
     <w:nsid w:val="6E6D24FB"/>
     <w:multiLevelType w:val="hybridMultilevel"/>
     <w:tmpl w:val="0590CE98"/>
@@ -5805,7 +6278,7 @@
       </w:pPr>
     </w:lvl>
   </w:abstractNum>
-  <w:abstractNum w:abstractNumId="8" w15:restartNumberingAfterBreak="0">
+  <w:abstractNum w:abstractNumId="9" w15:restartNumberingAfterBreak="0">
     <w:nsid w:val="726F58CE"/>
     <w:multiLevelType w:val="hybridMultilevel"/>
     <w:tmpl w:val="CDAE3BD8"/>
@@ -5901,31 +6374,34 @@
     <w:abstractNumId w:val="2"/>
   </w:num>
   <w:num w:numId="3">
+    <w:abstractNumId w:val="6"/>
+  </w:num>
+  <w:num w:numId="4">
+    <w:abstractNumId w:val="7"/>
+  </w:num>
+  <w:num w:numId="5">
     <w:abstractNumId w:val="5"/>
   </w:num>
-  <w:num w:numId="4">
-    <w:abstractNumId w:val="6"/>
-  </w:num>
-  <w:num w:numId="5">
-    <w:abstractNumId w:val="4"/>
-  </w:num>
   <w:num w:numId="6">
-    <w:abstractNumId w:val="7"/>
+    <w:abstractNumId w:val="8"/>
   </w:num>
   <w:num w:numId="7">
     <w:abstractNumId w:val="0"/>
   </w:num>
   <w:num w:numId="8">
-    <w:abstractNumId w:val="8"/>
+    <w:abstractNumId w:val="9"/>
   </w:num>
   <w:num w:numId="9">
+    <w:abstractNumId w:val="4"/>
+  </w:num>
+  <w:num w:numId="10">
     <w:abstractNumId w:val="3"/>
   </w:num>
 </w:numbering>
 </file>
 
 <file path=word/styles.xml><?xml version="1.0" encoding="utf-8"?>
-<w:styles xmlns:mc="http://schemas.openxmlformats.org/markup-compatibility/2006" xmlns:r="http://schemas.openxmlformats.org/officeDocument/2006/relationships" xmlns:w="http://schemas.openxmlformats.org/wordprocessingml/2006/main" xmlns:w14="http://schemas.microsoft.com/office/word/2010/wordml" xmlns:w15="http://schemas.microsoft.com/office/word/2012/wordml" xmlns:w16cid="http://schemas.microsoft.com/office/word/2016/wordml/cid" xmlns:w16se="http://schemas.microsoft.com/office/word/2015/wordml/symex" mc:Ignorable="w14 w15 w16se w16cid">
+<w:styles xmlns:mc="http://schemas.openxmlformats.org/markup-compatibility/2006" xmlns:r="http://schemas.openxmlformats.org/officeDocument/2006/relationships" xmlns:w="http://schemas.openxmlformats.org/wordprocessingml/2006/main" xmlns:w14="http://schemas.microsoft.com/office/word/2010/wordml" xmlns:w15="http://schemas.microsoft.com/office/word/2012/wordml" xmlns:w16se="http://schemas.microsoft.com/office/word/2015/wordml/symex" mc:Ignorable="w14 w15 w16se">
   <w:docDefaults>
     <w:rPrDefault>
       <w:rPr>
@@ -5941,7 +6417,7 @@
       </w:pPr>
     </w:pPrDefault>
   </w:docDefaults>
-  <w:latentStyles w:defLockedState="0" w:defUIPriority="99" w:defSemiHidden="0" w:defUnhideWhenUsed="0" w:defQFormat="0" w:count="375">
+  <w:latentStyles w:defLockedState="0" w:defUIPriority="99" w:defSemiHidden="0" w:defUnhideWhenUsed="0" w:defQFormat="0" w:count="371">
     <w:lsdException w:name="Normal" w:uiPriority="0" w:qFormat="1"/>
     <w:lsdException w:name="heading 1" w:uiPriority="9" w:qFormat="1"/>
     <w:lsdException w:name="heading 2" w:semiHidden="1" w:uiPriority="9" w:unhideWhenUsed="1" w:qFormat="1"/>
@@ -6313,10 +6789,6 @@
     <w:lsdException w:name="List Table 5 Dark Accent 6" w:uiPriority="50"/>
     <w:lsdException w:name="List Table 6 Colorful Accent 6" w:uiPriority="51"/>
     <w:lsdException w:name="List Table 7 Colorful Accent 6" w:uiPriority="52"/>
-    <w:lsdException w:name="Mention" w:semiHidden="1" w:unhideWhenUsed="1"/>
-    <w:lsdException w:name="Smart Hyperlink" w:semiHidden="1" w:unhideWhenUsed="1"/>
-    <w:lsdException w:name="Hashtag" w:semiHidden="1" w:unhideWhenUsed="1"/>
-    <w:lsdException w:name="Unresolved Mention" w:semiHidden="1" w:unhideWhenUsed="1"/>
   </w:latentStyles>
   <w:style w:type="paragraph" w:default="1" w:styleId="Norml">
     <w:name w:val="Normal"/>

</xml_diff>

<commit_message>
Végleges specifikációs dokumentum mentése
</commit_message>
<xml_diff>
--- a/specifikacio/zarodolgozat_tervezes_megvalositas_felhasznalo_kozpontu_modszerrel.docx
+++ b/specifikacio/zarodolgozat_tervezes_megvalositas_felhasznalo_kozpontu_modszerrel.docx
@@ -3984,11 +3984,137 @@
       </w:r>
     </w:p>
     <w:p/>
+    <w:p/>
     <w:p>
       <w:r>
         <w:rPr>
           <w:noProof/>
         </w:rPr>
+        <w:drawing>
+          <wp:anchor distT="0" distB="0" distL="114300" distR="114300" simplePos="0" relativeHeight="251662336" behindDoc="0" locked="0" layoutInCell="1" allowOverlap="1">
+            <wp:simplePos x="0" y="0"/>
+            <wp:positionH relativeFrom="margin">
+              <wp:align>left</wp:align>
+            </wp:positionH>
+            <wp:positionV relativeFrom="paragraph">
+              <wp:posOffset>13970</wp:posOffset>
+            </wp:positionV>
+            <wp:extent cx="6705600" cy="9239250"/>
+            <wp:effectExtent l="0" t="0" r="0" b="0"/>
+            <wp:wrapNone/>
+            <wp:docPr id="5" name="Kép 5" descr="E:\Virtual-Receptionist-projection\specifikacio\kepernyotervek\elso_lepesek_forgatokonyv.jpg"/>
+            <wp:cNvGraphicFramePr>
+              <a:graphicFrameLocks xmlns:a="http://schemas.openxmlformats.org/drawingml/2006/main" noChangeAspect="1"/>
+            </wp:cNvGraphicFramePr>
+            <a:graphic xmlns:a="http://schemas.openxmlformats.org/drawingml/2006/main">
+              <a:graphicData uri="http://schemas.openxmlformats.org/drawingml/2006/picture">
+                <pic:pic xmlns:pic="http://schemas.openxmlformats.org/drawingml/2006/picture">
+                  <pic:nvPicPr>
+                    <pic:cNvPr id="0" name="Picture 2" descr="E:\Virtual-Receptionist-projection\specifikacio\kepernyotervek\elso_lepesek_forgatokonyv.jpg"/>
+                    <pic:cNvPicPr>
+                      <a:picLocks noChangeAspect="1" noChangeArrowheads="1"/>
+                    </pic:cNvPicPr>
+                  </pic:nvPicPr>
+                  <pic:blipFill>
+                    <a:blip r:embed="rId5" cstate="print">
+                      <a:extLst>
+                        <a:ext uri="{28A0092B-C50C-407E-A947-70E740481C1C}">
+                          <a14:useLocalDpi xmlns:a14="http://schemas.microsoft.com/office/drawing/2010/main" val="0"/>
+                        </a:ext>
+                      </a:extLst>
+                    </a:blip>
+                    <a:srcRect/>
+                    <a:stretch>
+                      <a:fillRect/>
+                    </a:stretch>
+                  </pic:blipFill>
+                  <pic:spPr bwMode="auto">
+                    <a:xfrm>
+                      <a:off x="0" y="0"/>
+                      <a:ext cx="6705600" cy="9239250"/>
+                    </a:xfrm>
+                    <a:prstGeom prst="rect">
+                      <a:avLst/>
+                    </a:prstGeom>
+                    <a:noFill/>
+                    <a:ln>
+                      <a:noFill/>
+                    </a:ln>
+                  </pic:spPr>
+                </pic:pic>
+              </a:graphicData>
+            </a:graphic>
+          </wp:anchor>
+        </w:drawing>
+      </w:r>
+    </w:p>
+    <w:p/>
+    <w:p/>
+    <w:p/>
+    <w:p/>
+    <w:p/>
+    <w:p/>
+    <w:p/>
+    <w:p/>
+    <w:p/>
+    <w:p/>
+    <w:p/>
+    <w:p/>
+    <w:p/>
+    <w:p/>
+    <w:p/>
+    <w:p/>
+    <w:p/>
+    <w:p/>
+    <w:p/>
+    <w:p/>
+    <w:p/>
+    <w:p/>
+    <w:p/>
+    <w:p/>
+    <w:p/>
+    <w:p/>
+    <w:p/>
+    <w:p/>
+    <w:p/>
+    <w:p/>
+    <w:p/>
+    <w:p/>
+    <w:p/>
+    <w:p/>
+    <w:p/>
+    <w:p/>
+    <w:p/>
+    <w:p/>
+    <w:p/>
+    <w:p/>
+    <w:p/>
+    <w:p/>
+    <w:p/>
+    <w:p/>
+    <w:p/>
+    <w:p/>
+    <w:p>
+      <w:pPr>
+        <w:pStyle w:val="Cmsor2"/>
+        <w:ind w:firstLine="0"/>
+      </w:pPr>
+    </w:p>
+    <w:p/>
+    <w:p>
+      <w:pPr>
+        <w:pStyle w:val="Alaprtelmezett"/>
+      </w:pPr>
+    </w:p>
+    <w:p>
+      <w:pPr>
+        <w:pStyle w:val="Alaprtelmezett"/>
+      </w:pPr>
+      <w:r>
+        <w:rPr>
+          <w:noProof/>
+        </w:rPr>
+        <w:lastRenderedPageBreak/>
         <w:drawing>
           <wp:anchor distT="0" distB="0" distL="114300" distR="114300" simplePos="0" relativeHeight="251658240" behindDoc="0" locked="0" layoutInCell="1" allowOverlap="1">
             <wp:simplePos x="0" y="0"/>
@@ -3996,7 +4122,7 @@
               <wp:align>right</wp:align>
             </wp:positionH>
             <wp:positionV relativeFrom="paragraph">
-              <wp:posOffset>141377</wp:posOffset>
+              <wp:posOffset>-20320</wp:posOffset>
             </wp:positionV>
             <wp:extent cx="6832121" cy="2795073"/>
             <wp:effectExtent l="0" t="0" r="6985" b="5715"/>
@@ -4015,7 +4141,7 @@
                     </pic:cNvPicPr>
                   </pic:nvPicPr>
                   <pic:blipFill>
-                    <a:blip r:embed="rId5" cstate="print">
+                    <a:blip r:embed="rId6" cstate="print">
                       <a:extLst>
                         <a:ext uri="{28A0092B-C50C-407E-A947-70E740481C1C}">
                           <a14:useLocalDpi xmlns:a14="http://schemas.microsoft.com/office/drawing/2010/main" val="0"/>
@@ -4053,29 +4179,165 @@
         </w:drawing>
       </w:r>
     </w:p>
-    <w:p/>
-    <w:p/>
-    <w:p/>
-    <w:p/>
-    <w:p/>
-    <w:p/>
-    <w:p/>
-    <w:p/>
-    <w:p/>
-    <w:p/>
-    <w:p/>
-    <w:p/>
-    <w:p/>
-    <w:p/>
-    <w:p/>
-    <w:p/>
-    <w:p/>
-    <w:p/>
-    <w:p/>
-    <w:p/>
-    <w:p/>
-    <w:p/>
-    <w:p>
+    <w:p>
+      <w:pPr>
+        <w:pStyle w:val="Alaprtelmezett"/>
+      </w:pPr>
+    </w:p>
+    <w:p>
+      <w:pPr>
+        <w:pStyle w:val="Alaprtelmezett"/>
+      </w:pPr>
+    </w:p>
+    <w:p>
+      <w:pPr>
+        <w:pStyle w:val="Alaprtelmezett"/>
+      </w:pPr>
+    </w:p>
+    <w:p>
+      <w:pPr>
+        <w:pStyle w:val="Alaprtelmezett"/>
+      </w:pPr>
+    </w:p>
+    <w:p>
+      <w:pPr>
+        <w:pStyle w:val="Alaprtelmezett"/>
+      </w:pPr>
+    </w:p>
+    <w:p>
+      <w:pPr>
+        <w:pStyle w:val="Alaprtelmezett"/>
+      </w:pPr>
+    </w:p>
+    <w:p>
+      <w:pPr>
+        <w:pStyle w:val="Alaprtelmezett"/>
+      </w:pPr>
+    </w:p>
+    <w:p>
+      <w:pPr>
+        <w:pStyle w:val="Alaprtelmezett"/>
+      </w:pPr>
+    </w:p>
+    <w:p>
+      <w:pPr>
+        <w:pStyle w:val="Alaprtelmezett"/>
+      </w:pPr>
+    </w:p>
+    <w:p>
+      <w:pPr>
+        <w:pStyle w:val="Alaprtelmezett"/>
+      </w:pPr>
+    </w:p>
+    <w:p>
+      <w:pPr>
+        <w:pStyle w:val="Alaprtelmezett"/>
+      </w:pPr>
+    </w:p>
+    <w:p>
+      <w:pPr>
+        <w:pStyle w:val="Alaprtelmezett"/>
+      </w:pPr>
+    </w:p>
+    <w:p>
+      <w:pPr>
+        <w:pStyle w:val="Alaprtelmezett"/>
+      </w:pPr>
+    </w:p>
+    <w:p>
+      <w:pPr>
+        <w:pStyle w:val="Alaprtelmezett"/>
+      </w:pPr>
+    </w:p>
+    <w:p>
+      <w:pPr>
+        <w:pStyle w:val="Alaprtelmezett"/>
+      </w:pPr>
+    </w:p>
+    <w:p>
+      <w:pPr>
+        <w:pStyle w:val="Alaprtelmezett"/>
+      </w:pPr>
+    </w:p>
+    <w:p>
+      <w:pPr>
+        <w:pStyle w:val="Alaprtelmezett"/>
+      </w:pPr>
+    </w:p>
+    <w:p>
+      <w:pPr>
+        <w:pStyle w:val="Alaprtelmezett"/>
+      </w:pPr>
+    </w:p>
+    <w:p>
+      <w:pPr>
+        <w:pStyle w:val="Alaprtelmezett"/>
+      </w:pPr>
+    </w:p>
+    <w:p>
+      <w:pPr>
+        <w:pStyle w:val="Alaprtelmezett"/>
+      </w:pPr>
+    </w:p>
+    <w:p>
+      <w:pPr>
+        <w:pStyle w:val="Alaprtelmezett"/>
+      </w:pPr>
+    </w:p>
+    <w:p>
+      <w:pPr>
+        <w:pStyle w:val="Alaprtelmezett"/>
+      </w:pPr>
+    </w:p>
+    <w:p>
+      <w:pPr>
+        <w:pStyle w:val="Alaprtelmezett"/>
+      </w:pPr>
+    </w:p>
+    <w:p>
+      <w:pPr>
+        <w:pStyle w:val="Alaprtelmezett"/>
+      </w:pPr>
+    </w:p>
+    <w:p>
+      <w:pPr>
+        <w:pStyle w:val="Alaprtelmezett"/>
+      </w:pPr>
+    </w:p>
+    <w:p>
+      <w:pPr>
+        <w:pStyle w:val="Alaprtelmezett"/>
+      </w:pPr>
+    </w:p>
+    <w:p>
+      <w:pPr>
+        <w:pStyle w:val="Alaprtelmezett"/>
+      </w:pPr>
+    </w:p>
+    <w:p>
+      <w:pPr>
+        <w:pStyle w:val="Alaprtelmezett"/>
+      </w:pPr>
+    </w:p>
+    <w:p>
+      <w:pPr>
+        <w:pStyle w:val="Alaprtelmezett"/>
+      </w:pPr>
+    </w:p>
+    <w:p>
+      <w:pPr>
+        <w:pStyle w:val="Alaprtelmezett"/>
+      </w:pPr>
+    </w:p>
+    <w:p>
+      <w:pPr>
+        <w:pStyle w:val="Alaprtelmezett"/>
+      </w:pPr>
+    </w:p>
+    <w:p>
+      <w:pPr>
+        <w:pStyle w:val="Alaprtelmezett"/>
+      </w:pPr>
       <w:r>
         <w:rPr>
           <w:noProof/>
@@ -4087,7 +4349,7 @@
               <wp:align>right</wp:align>
             </wp:positionH>
             <wp:positionV relativeFrom="paragraph">
-              <wp:posOffset>7781</wp:posOffset>
+              <wp:posOffset>26035</wp:posOffset>
             </wp:positionV>
             <wp:extent cx="6837680" cy="3739515"/>
             <wp:effectExtent l="0" t="0" r="1270" b="0"/>
@@ -4106,7 +4368,7 @@
                     </pic:cNvPicPr>
                   </pic:nvPicPr>
                   <pic:blipFill>
-                    <a:blip r:embed="rId6" cstate="print">
+                    <a:blip r:embed="rId7" cstate="print">
                       <a:extLst>
                         <a:ext uri="{28A0092B-C50C-407E-A947-70E740481C1C}">
                           <a14:useLocalDpi xmlns:a14="http://schemas.microsoft.com/office/drawing/2010/main" val="0"/>
@@ -4141,58 +4403,182 @@
         </w:drawing>
       </w:r>
     </w:p>
-    <w:p/>
-    <w:p/>
-    <w:p/>
-    <w:p/>
-    <w:p/>
-    <w:p/>
-    <w:p/>
-    <w:p/>
-    <w:p/>
-    <w:p/>
-    <w:p/>
-    <w:p/>
-    <w:p/>
-    <w:p/>
-    <w:p/>
-    <w:p/>
-    <w:p/>
-    <w:p/>
-    <w:p/>
-    <w:p/>
-    <w:p/>
-    <w:p/>
-    <w:p/>
-    <w:p/>
-    <w:p>
-      <w:pPr>
-        <w:pStyle w:val="Cmsor2"/>
-        <w:ind w:firstLine="0"/>
-      </w:pPr>
-    </w:p>
-    <w:p/>
-    <w:p>
-      <w:pPr>
-        <w:pStyle w:val="Alaprtelmezett"/>
-      </w:pPr>
-    </w:p>
-    <w:p>
-      <w:pPr>
-        <w:pStyle w:val="Alaprtelmezett"/>
-      </w:pPr>
-    </w:p>
-    <w:p>
-      <w:pPr>
-        <w:pStyle w:val="Alaprtelmezett"/>
-      </w:pPr>
-    </w:p>
-    <w:p>
-      <w:pPr>
-        <w:pStyle w:val="Alaprtelmezett"/>
-      </w:pPr>
-      <w:bookmarkStart w:id="0" w:name="_GoBack"/>
-      <w:bookmarkEnd w:id="0"/>
+    <w:p>
+      <w:pPr>
+        <w:pStyle w:val="Alaprtelmezett"/>
+      </w:pPr>
+    </w:p>
+    <w:p>
+      <w:pPr>
+        <w:pStyle w:val="Alaprtelmezett"/>
+      </w:pPr>
+    </w:p>
+    <w:p>
+      <w:pPr>
+        <w:pStyle w:val="Alaprtelmezett"/>
+      </w:pPr>
+    </w:p>
+    <w:p>
+      <w:pPr>
+        <w:pStyle w:val="Alaprtelmezett"/>
+      </w:pPr>
+    </w:p>
+    <w:p>
+      <w:pPr>
+        <w:pStyle w:val="Alaprtelmezett"/>
+      </w:pPr>
+    </w:p>
+    <w:p>
+      <w:pPr>
+        <w:pStyle w:val="Alaprtelmezett"/>
+      </w:pPr>
+    </w:p>
+    <w:p>
+      <w:pPr>
+        <w:pStyle w:val="Alaprtelmezett"/>
+      </w:pPr>
+    </w:p>
+    <w:p>
+      <w:pPr>
+        <w:pStyle w:val="Alaprtelmezett"/>
+      </w:pPr>
+    </w:p>
+    <w:p>
+      <w:pPr>
+        <w:pStyle w:val="Alaprtelmezett"/>
+      </w:pPr>
+    </w:p>
+    <w:p>
+      <w:pPr>
+        <w:pStyle w:val="Alaprtelmezett"/>
+      </w:pPr>
+    </w:p>
+    <w:p>
+      <w:pPr>
+        <w:pStyle w:val="Alaprtelmezett"/>
+      </w:pPr>
+    </w:p>
+    <w:p>
+      <w:pPr>
+        <w:pStyle w:val="Alaprtelmezett"/>
+      </w:pPr>
+    </w:p>
+    <w:p>
+      <w:pPr>
+        <w:pStyle w:val="Alaprtelmezett"/>
+      </w:pPr>
+    </w:p>
+    <w:p>
+      <w:pPr>
+        <w:pStyle w:val="Alaprtelmezett"/>
+      </w:pPr>
+    </w:p>
+    <w:p>
+      <w:pPr>
+        <w:pStyle w:val="Alaprtelmezett"/>
+      </w:pPr>
+    </w:p>
+    <w:p>
+      <w:pPr>
+        <w:pStyle w:val="Alaprtelmezett"/>
+      </w:pPr>
+    </w:p>
+    <w:p>
+      <w:pPr>
+        <w:pStyle w:val="Alaprtelmezett"/>
+      </w:pPr>
+    </w:p>
+    <w:p>
+      <w:pPr>
+        <w:pStyle w:val="Alaprtelmezett"/>
+      </w:pPr>
+    </w:p>
+    <w:p>
+      <w:pPr>
+        <w:pStyle w:val="Alaprtelmezett"/>
+      </w:pPr>
+    </w:p>
+    <w:p>
+      <w:pPr>
+        <w:pStyle w:val="Alaprtelmezett"/>
+      </w:pPr>
+    </w:p>
+    <w:p>
+      <w:pPr>
+        <w:pStyle w:val="Alaprtelmezett"/>
+      </w:pPr>
+    </w:p>
+    <w:p>
+      <w:pPr>
+        <w:pStyle w:val="Alaprtelmezett"/>
+      </w:pPr>
+      <w:r>
+        <w:rPr>
+          <w:noProof/>
+        </w:rPr>
+        <w:lastRenderedPageBreak/>
+        <w:drawing>
+          <wp:anchor distT="0" distB="0" distL="114300" distR="114300" simplePos="0" relativeHeight="251661312" behindDoc="0" locked="0" layoutInCell="1" allowOverlap="1">
+            <wp:simplePos x="0" y="0"/>
+            <wp:positionH relativeFrom="margin">
+              <wp:align>right</wp:align>
+            </wp:positionH>
+            <wp:positionV relativeFrom="paragraph">
+              <wp:posOffset>-15240</wp:posOffset>
+            </wp:positionV>
+            <wp:extent cx="6838950" cy="3371850"/>
+            <wp:effectExtent l="0" t="0" r="0" b="0"/>
+            <wp:wrapNone/>
+            <wp:docPr id="3" name="Kép 3" descr="E:\Virtual-Receptionist-projection\specifikacio\kepernyotervek\3_desktop_vendegadatbazis_forgatokonyv.jpg"/>
+            <wp:cNvGraphicFramePr>
+              <a:graphicFrameLocks xmlns:a="http://schemas.openxmlformats.org/drawingml/2006/main" noChangeAspect="1"/>
+            </wp:cNvGraphicFramePr>
+            <a:graphic xmlns:a="http://schemas.openxmlformats.org/drawingml/2006/main">
+              <a:graphicData uri="http://schemas.openxmlformats.org/drawingml/2006/picture">
+                <pic:pic xmlns:pic="http://schemas.openxmlformats.org/drawingml/2006/picture">
+                  <pic:nvPicPr>
+                    <pic:cNvPr id="0" name="Picture 1" descr="E:\Virtual-Receptionist-projection\specifikacio\kepernyotervek\3_desktop_vendegadatbazis_forgatokonyv.jpg"/>
+                    <pic:cNvPicPr>
+                      <a:picLocks noChangeAspect="1" noChangeArrowheads="1"/>
+                    </pic:cNvPicPr>
+                  </pic:nvPicPr>
+                  <pic:blipFill>
+                    <a:blip r:embed="rId8" cstate="print">
+                      <a:extLst>
+                        <a:ext uri="{28A0092B-C50C-407E-A947-70E740481C1C}">
+                          <a14:useLocalDpi xmlns:a14="http://schemas.microsoft.com/office/drawing/2010/main" val="0"/>
+                        </a:ext>
+                      </a:extLst>
+                    </a:blip>
+                    <a:srcRect/>
+                    <a:stretch>
+                      <a:fillRect/>
+                    </a:stretch>
+                  </pic:blipFill>
+                  <pic:spPr bwMode="auto">
+                    <a:xfrm>
+                      <a:off x="0" y="0"/>
+                      <a:ext cx="6838950" cy="3371850"/>
+                    </a:xfrm>
+                    <a:prstGeom prst="rect">
+                      <a:avLst/>
+                    </a:prstGeom>
+                    <a:noFill/>
+                    <a:ln>
+                      <a:noFill/>
+                    </a:ln>
+                  </pic:spPr>
+                </pic:pic>
+              </a:graphicData>
+            </a:graphic>
+          </wp:anchor>
+        </w:drawing>
+      </w:r>
+    </w:p>
+    <w:p>
+      <w:pPr>
+        <w:pStyle w:val="Alaprtelmezett"/>
+      </w:pPr>
     </w:p>
     <w:p>
       <w:pPr>
@@ -4306,10 +4692,10 @@
           <wp:anchor distT="0" distB="0" distL="114300" distR="114300" simplePos="0" relativeHeight="251659264" behindDoc="0" locked="0" layoutInCell="1" allowOverlap="1">
             <wp:simplePos x="0" y="0"/>
             <wp:positionH relativeFrom="margin">
-              <wp:align>center</wp:align>
+              <wp:posOffset>-1270</wp:posOffset>
             </wp:positionH>
             <wp:positionV relativeFrom="paragraph">
-              <wp:posOffset>24545</wp:posOffset>
+              <wp:posOffset>175895</wp:posOffset>
             </wp:positionV>
             <wp:extent cx="6842125" cy="5297170"/>
             <wp:effectExtent l="0" t="0" r="0" b="0"/>
@@ -4328,7 +4714,7 @@
                     </pic:cNvPicPr>
                   </pic:nvPicPr>
                   <pic:blipFill>
-                    <a:blip r:embed="rId7" cstate="print">
+                    <a:blip r:embed="rId9" cstate="print">
                       <a:extLst>
                         <a:ext uri="{28A0092B-C50C-407E-A947-70E740481C1C}">
                           <a14:useLocalDpi xmlns:a14="http://schemas.microsoft.com/office/drawing/2010/main" val="0"/>
@@ -4512,6 +4898,11 @@
     </w:p>
     <w:p>
       <w:pPr>
+        <w:pStyle w:val="Alaprtelmezett"/>
+      </w:pPr>
+    </w:p>
+    <w:p>
+      <w:pPr>
         <w:pStyle w:val="Cmsor2"/>
       </w:pPr>
       <w:r>
@@ -5136,6 +5527,8 @@
       <w:r>
         <w:t>lehetőség van ügyféladatok automatikus betöltésére és használatára.</w:t>
       </w:r>
+      <w:bookmarkStart w:id="0" w:name="_GoBack"/>
+      <w:bookmarkEnd w:id="0"/>
     </w:p>
     <w:sectPr>
       <w:pgSz w:w="11906" w:h="16838"/>

</xml_diff>